<commit_message>
Update raport 1 completed without spis treści
</commit_message>
<xml_diff>
--- a/pbd_1_raport.docx
+++ b/pbd_1_raport.docx
@@ -3,11 +3,796 @@
 <w:document xmlns:wpc="http://schemas.microsoft.com/office/word/2010/wordprocessingCanvas" xmlns:cx="http://schemas.microsoft.com/office/drawing/2014/chartex" xmlns:cx1="http://schemas.microsoft.com/office/drawing/2015/9/8/chartex" xmlns:cx2="http://schemas.microsoft.com/office/drawing/2015/10/21/chartex" xmlns:cx3="http://schemas.microsoft.com/office/drawing/2016/5/9/chartex" xmlns:cx4="http://schemas.microsoft.com/office/drawing/2016/5/10/chartex" xmlns:cx5="http://schemas.microsoft.com/office/drawing/2016/5/11/chartex" xmlns:cx6="http://schemas.microsoft.com/office/drawing/2016/5/12/chartex" xmlns:cx7="http://schemas.microsoft.com/office/drawing/2016/5/13/chartex" xmlns:cx8="http://schemas.microsoft.com/office/drawing/2016/5/14/chartex" xmlns:mc="http://schemas.openxmlformats.org/markup-compatibility/2006" xmlns:aink="http://schemas.microsoft.com/office/drawing/2016/ink" xmlns:am3d="http://schemas.microsoft.com/office/drawing/2017/model3d" xmlns:o="urn:schemas-microsoft-com:office:office" xmlns:oel="http://schemas.microsoft.com/office/2019/extlst" xmlns:r="http://schemas.openxmlformats.org/officeDocument/2006/relationships" xmlns:m="http://schemas.openxmlformats.org/officeDocument/2006/math" xmlns:v="urn:schemas-microsoft-com:vml" xmlns:wp14="http://schemas.microsoft.com/office/word/2010/wordprocessingDrawing" xmlns:wp="http://schemas.openxmlformats.org/drawingml/2006/wordprocessingDrawing" xmlns:w10="urn:schemas-microsoft-com:office:word" xmlns:w="http://schemas.openxmlformats.org/wordprocessingml/2006/main" xmlns:w14="http://schemas.microsoft.com/office/word/2010/wordml" xmlns:w15="http://schemas.microsoft.com/office/word/2012/wordml" xmlns:w16cex="http://schemas.microsoft.com/office/word/2018/wordml/cex" xmlns:w16cid="http://schemas.microsoft.com/office/word/2016/wordml/cid" xmlns:w16="http://schemas.microsoft.com/office/word/2018/wordml" xmlns:w16sdtdh="http://schemas.microsoft.com/office/word/2020/wordml/sdtdatahash" xmlns:w16se="http://schemas.microsoft.com/office/word/2015/wordml/symex" xmlns:wpg="http://schemas.microsoft.com/office/word/2010/wordprocessingGroup" xmlns:wpi="http://schemas.microsoft.com/office/word/2010/wordprocessingInk" xmlns:wne="http://schemas.microsoft.com/office/word/2006/wordml" xmlns:wps="http://schemas.microsoft.com/office/word/2010/wordprocessingShape" mc:Ignorable="w14 w15 w16se w16cid w16 w16cex w16sdtdh wp14">
   <w:body>
     <w:p>
-      <w:r>
-        <w:t>To jest raport</w:t>
-      </w:r>
+      <w:pPr>
+        <w:jc w:val="center"/>
+        <w:rPr>
+          <w:b/>
+          <w:bCs/>
+          <w:sz w:val="30"/>
+          <w:szCs w:val="30"/>
+        </w:rPr>
+      </w:pPr>
+      <w:r>
+        <w:rPr>
+          <w:b/>
+          <w:bCs/>
+          <w:sz w:val="30"/>
+          <w:szCs w:val="30"/>
+        </w:rPr>
+        <w:t>RAPORT PROJEKT</w:t>
+      </w:r>
+      <w:r>
+        <w:rPr>
+          <w:b/>
+          <w:bCs/>
+          <w:sz w:val="30"/>
+          <w:szCs w:val="30"/>
+        </w:rPr>
+        <w:t>U</w:t>
+      </w:r>
+      <w:r>
+        <w:rPr>
+          <w:b/>
+          <w:bCs/>
+          <w:sz w:val="30"/>
+          <w:szCs w:val="30"/>
+        </w:rPr>
+        <w:t xml:space="preserve"> Z</w:t>
+      </w:r>
+      <w:r>
+        <w:rPr>
+          <w:b/>
+          <w:bCs/>
+          <w:sz w:val="30"/>
+          <w:szCs w:val="30"/>
+        </w:rPr>
+        <w:t xml:space="preserve"> PODSTAW</w:t>
+      </w:r>
+      <w:r>
+        <w:rPr>
+          <w:b/>
+          <w:bCs/>
+          <w:sz w:val="30"/>
+          <w:szCs w:val="30"/>
+        </w:rPr>
+        <w:t xml:space="preserve"> BAZ DANYCH 23/24</w:t>
+      </w:r>
+    </w:p>
+    <w:p>
+      <w:pPr>
+        <w:jc w:val="center"/>
+        <w:rPr>
+          <w:b/>
+          <w:bCs/>
+          <w:sz w:val="30"/>
+          <w:szCs w:val="30"/>
+        </w:rPr>
+      </w:pPr>
+      <w:r>
+        <w:rPr>
+          <w:b/>
+          <w:bCs/>
+          <w:sz w:val="30"/>
+          <w:szCs w:val="30"/>
+        </w:rPr>
+        <w:t>System bazy danych firmy oferującej usługi naukowe</w:t>
+      </w:r>
+    </w:p>
+    <w:sdt>
+      <w:sdtPr>
+        <w:id w:val="-556160961"/>
+        <w:docPartObj>
+          <w:docPartGallery w:val="Table of Contents"/>
+          <w:docPartUnique/>
+        </w:docPartObj>
+      </w:sdtPr>
+      <w:sdtEndPr>
+        <w:rPr>
+          <w:rFonts w:asciiTheme="minorHAnsi" w:eastAsiaTheme="minorHAnsi" w:hAnsiTheme="minorHAnsi" w:cstheme="minorBidi"/>
+          <w:b/>
+          <w:bCs/>
+          <w:color w:val="auto"/>
+          <w:kern w:val="2"/>
+          <w:sz w:val="22"/>
+          <w:szCs w:val="22"/>
+          <w:lang w:eastAsia="en-US"/>
+          <w14:ligatures w14:val="standardContextual"/>
+        </w:rPr>
+      </w:sdtEndPr>
+      <w:sdtContent>
+        <w:p>
+          <w:pPr>
+            <w:pStyle w:val="Nagwekspisutreci"/>
+          </w:pPr>
+          <w:r>
+            <w:t>Spis treści</w:t>
+          </w:r>
+        </w:p>
+        <w:p>
+          <w:pPr>
+            <w:pStyle w:val="Spistreci1"/>
+            <w:tabs>
+              <w:tab w:val="right" w:leader="dot" w:pos="9062"/>
+            </w:tabs>
+            <w:rPr>
+              <w:noProof/>
+            </w:rPr>
+          </w:pPr>
+          <w:r>
+            <w:fldChar w:fldCharType="begin"/>
+          </w:r>
+          <w:r>
+            <w:instrText xml:space="preserve"> TOC \o "1-3" \h \z \u </w:instrText>
+          </w:r>
+          <w:r>
+            <w:fldChar w:fldCharType="separate"/>
+          </w:r>
+          <w:hyperlink w:anchor="_Toc151837591" w:history="1">
+            <w:r>
+              <w:rPr>
+                <w:rStyle w:val="Hipercze"/>
+                <w:noProof/>
+              </w:rPr>
+              <w:t>Opis systemu:</w:t>
+            </w:r>
+            <w:r>
+              <w:rPr>
+                <w:noProof/>
+                <w:webHidden/>
+              </w:rPr>
+              <w:tab/>
+            </w:r>
+            <w:r>
+              <w:rPr>
+                <w:noProof/>
+                <w:webHidden/>
+              </w:rPr>
+              <w:fldChar w:fldCharType="begin"/>
+            </w:r>
+            <w:r>
+              <w:rPr>
+                <w:noProof/>
+                <w:webHidden/>
+              </w:rPr>
+              <w:instrText xml:space="preserve"> PAGEREF _Toc151837591 \h </w:instrText>
+            </w:r>
+            <w:r>
+              <w:rPr>
+                <w:noProof/>
+                <w:webHidden/>
+              </w:rPr>
+            </w:r>
+            <w:r>
+              <w:rPr>
+                <w:noProof/>
+                <w:webHidden/>
+              </w:rPr>
+              <w:fldChar w:fldCharType="separate"/>
+            </w:r>
+            <w:r>
+              <w:rPr>
+                <w:noProof/>
+                <w:webHidden/>
+              </w:rPr>
+              <w:t>1</w:t>
+            </w:r>
+            <w:r>
+              <w:rPr>
+                <w:noProof/>
+                <w:webHidden/>
+              </w:rPr>
+              <w:fldChar w:fldCharType="end"/>
+            </w:r>
+          </w:hyperlink>
+        </w:p>
+        <w:p>
+          <w:r>
+            <w:rPr>
+              <w:b/>
+              <w:bCs/>
+            </w:rPr>
+            <w:fldChar w:fldCharType="end"/>
+          </w:r>
+        </w:p>
+      </w:sdtContent>
+    </w:sdt>
+    <w:p>
+      <w:pPr>
+        <w:jc w:val="center"/>
+        <w:rPr>
+          <w:b/>
+          <w:bCs/>
+          <w:sz w:val="30"/>
+          <w:szCs w:val="30"/>
+        </w:rPr>
+      </w:pPr>
+    </w:p>
+    <w:p>
+      <w:pPr>
+        <w:pStyle w:val="Nagwek1"/>
+        <w:numPr>
+          <w:ilvl w:val="0"/>
+          <w:numId w:val="9"/>
+        </w:numPr>
+      </w:pPr>
+      <w:bookmarkStart w:id="0" w:name="_Toc151837591"/>
+      <w:r>
+        <w:t>Opis systemu</w:t>
+      </w:r>
+      <w:r>
+        <w:t>:</w:t>
+      </w:r>
+      <w:bookmarkEnd w:id="0"/>
+    </w:p>
+    <w:p>
+      <w:pPr>
+        <w:pStyle w:val="Akapitzlist"/>
+        <w:ind w:left="360" w:firstLine="348"/>
+      </w:pPr>
+      <w:r>
+        <w:t>Firma oferuje różnorakie usługi naukowe w postaci kursów, webinarów oraz prowadz</w:t>
+      </w:r>
+      <w:r>
+        <w:t>i</w:t>
+      </w:r>
+      <w:r>
+        <w:t xml:space="preserve"> studia</w:t>
+      </w:r>
+      <w:r>
+        <w:t xml:space="preserve">. Zajęcia przeprowadzane są w formie stacjonarnej, online bądź hybrydowej, zależnie od typu usługi. Klient może zakupić równolegle dostęp do wielu usług lub uzyskać dostęp do darmowych spotkań oraz materiałów z nich. </w:t>
+      </w:r>
+    </w:p>
+    <w:p>
+      <w:pPr>
+        <w:pStyle w:val="Akapitzlist"/>
+        <w:ind w:left="360" w:firstLine="348"/>
+      </w:pPr>
+      <w:r>
+        <w:t>System zawiera informacje o założonych kontach, wykupionych usługach, statusach zajęć oraz płatności i możliwość modyfikacji poszczególnych danych, przez uprawnione do tego jednostki.</w:t>
+      </w:r>
+    </w:p>
+    <w:p>
+      <w:pPr>
+        <w:pStyle w:val="Nagwek1"/>
+        <w:numPr>
+          <w:ilvl w:val="0"/>
+          <w:numId w:val="9"/>
+        </w:numPr>
+      </w:pPr>
+      <w:r>
+        <w:t>Funkcje realizowane przez system:</w:t>
+      </w:r>
+    </w:p>
+    <w:p>
+      <w:pPr>
+        <w:pStyle w:val="Nagwek2"/>
+        <w:numPr>
+          <w:ilvl w:val="1"/>
+          <w:numId w:val="9"/>
+        </w:numPr>
+      </w:pPr>
+      <w:r>
+        <w:t>Klient firmy:</w:t>
+      </w:r>
+    </w:p>
+    <w:p>
+      <w:pPr>
+        <w:pStyle w:val="Akapitzlist"/>
+        <w:numPr>
+          <w:ilvl w:val="0"/>
+          <w:numId w:val="13"/>
+        </w:numPr>
+      </w:pPr>
+      <w:r>
+        <w:t>Założenie konta i logowanie się do niego każdorazowo</w:t>
+      </w:r>
+    </w:p>
+    <w:p>
+      <w:pPr>
+        <w:pStyle w:val="Akapitzlist"/>
+        <w:numPr>
+          <w:ilvl w:val="0"/>
+          <w:numId w:val="13"/>
+        </w:numPr>
+      </w:pPr>
+      <w:r>
+        <w:t>Wyświetlanie oferty usług świadczonych przez firmę</w:t>
+      </w:r>
+    </w:p>
+    <w:p>
+      <w:pPr>
+        <w:pStyle w:val="Akapitzlist"/>
+        <w:numPr>
+          <w:ilvl w:val="0"/>
+          <w:numId w:val="13"/>
+        </w:numPr>
+      </w:pPr>
+      <w:r>
+        <w:t xml:space="preserve">Zapisanie się na webinary, kursy bądź studia </w:t>
+      </w:r>
+      <w:r>
+        <w:t>lub pojedyncze zajęcia studyjne</w:t>
+      </w:r>
+      <w:r>
+        <w:t xml:space="preserve"> </w:t>
+      </w:r>
+    </w:p>
+    <w:p>
+      <w:pPr>
+        <w:pStyle w:val="Akapitzlist"/>
+        <w:numPr>
+          <w:ilvl w:val="0"/>
+          <w:numId w:val="13"/>
+        </w:numPr>
+      </w:pPr>
+      <w:r>
+        <w:t>Dostęp do:</w:t>
+      </w:r>
+    </w:p>
+    <w:p>
+      <w:pPr>
+        <w:pStyle w:val="Akapitzlist"/>
+        <w:numPr>
+          <w:ilvl w:val="1"/>
+          <w:numId w:val="13"/>
+        </w:numPr>
+      </w:pPr>
+      <w:r>
+        <w:t>W</w:t>
+      </w:r>
+      <w:r>
+        <w:t>łasnego harmonogramu zajęć</w:t>
+      </w:r>
+    </w:p>
+    <w:p>
+      <w:pPr>
+        <w:pStyle w:val="Akapitzlist"/>
+        <w:numPr>
+          <w:ilvl w:val="1"/>
+          <w:numId w:val="13"/>
+        </w:numPr>
+      </w:pPr>
+      <w:r>
+        <w:t>H</w:t>
+      </w:r>
+      <w:r>
+        <w:t>istorii odbytych zajęć</w:t>
+      </w:r>
+      <w:r>
+        <w:t xml:space="preserve"> wraz ze statusem obecności</w:t>
+      </w:r>
+    </w:p>
+    <w:p>
+      <w:pPr>
+        <w:pStyle w:val="Akapitzlist"/>
+        <w:numPr>
+          <w:ilvl w:val="1"/>
+          <w:numId w:val="13"/>
+        </w:numPr>
+      </w:pPr>
+      <w:r>
+        <w:t>Z</w:t>
+      </w:r>
+      <w:r>
+        <w:t>akupionych usług</w:t>
+      </w:r>
+    </w:p>
+    <w:p>
+      <w:pPr>
+        <w:pStyle w:val="Akapitzlist"/>
+        <w:numPr>
+          <w:ilvl w:val="1"/>
+          <w:numId w:val="13"/>
+        </w:numPr>
+      </w:pPr>
+      <w:r>
+        <w:t>Bilansu konta</w:t>
+      </w:r>
+    </w:p>
+    <w:p>
+      <w:pPr>
+        <w:pStyle w:val="Akapitzlist"/>
+        <w:numPr>
+          <w:ilvl w:val="1"/>
+          <w:numId w:val="13"/>
+        </w:numPr>
+      </w:pPr>
+      <w:r>
+        <w:t>D</w:t>
+      </w:r>
+      <w:r>
+        <w:t>armowych bądź zakupionych nagrań świadczonych usług</w:t>
+      </w:r>
+    </w:p>
+    <w:p>
+      <w:pPr>
+        <w:pStyle w:val="Akapitzlist"/>
+        <w:numPr>
+          <w:ilvl w:val="0"/>
+          <w:numId w:val="13"/>
+        </w:numPr>
+      </w:pPr>
+      <w:r>
+        <w:t>Dodanie usług do koszyka</w:t>
+      </w:r>
+    </w:p>
+    <w:p>
+      <w:pPr>
+        <w:pStyle w:val="Akapitzlist"/>
+        <w:numPr>
+          <w:ilvl w:val="0"/>
+          <w:numId w:val="13"/>
+        </w:numPr>
+      </w:pPr>
+      <w:r>
+        <w:t>Dokonanie płatności za usługi</w:t>
+      </w:r>
+      <w:r>
+        <w:t xml:space="preserve"> </w:t>
+      </w:r>
+    </w:p>
+    <w:p>
+      <w:pPr>
+        <w:pStyle w:val="Akapitzlist"/>
+        <w:numPr>
+          <w:ilvl w:val="0"/>
+          <w:numId w:val="13"/>
+        </w:numPr>
+      </w:pPr>
+      <w:r>
+        <w:t xml:space="preserve">Zakup nagrań </w:t>
+      </w:r>
+      <w:r>
+        <w:t>świadczonych usług</w:t>
+      </w:r>
+    </w:p>
+    <w:p>
+      <w:pPr>
+        <w:pStyle w:val="Akapitzlist"/>
+        <w:numPr>
+          <w:ilvl w:val="0"/>
+          <w:numId w:val="13"/>
+        </w:numPr>
+      </w:pPr>
+      <w:r>
+        <w:t>Odebranie dyplomu po zakończonym cyklu zajęć</w:t>
+      </w:r>
+    </w:p>
+    <w:p>
+      <w:pPr>
+        <w:pStyle w:val="Akapitzlist"/>
+        <w:numPr>
+          <w:ilvl w:val="0"/>
+          <w:numId w:val="13"/>
+        </w:numPr>
+      </w:pPr>
+      <w:r>
+        <w:t>Wyświetlanie zajęć kolidujących ze sob</w:t>
+      </w:r>
+      <w:r>
+        <w:t>ą</w:t>
+      </w:r>
+    </w:p>
+    <w:p>
+      <w:pPr>
+        <w:ind w:left="708"/>
+      </w:pPr>
+      <w:r>
+        <w:t>Pracownicy:</w:t>
+      </w:r>
+    </w:p>
+    <w:p>
+      <w:pPr>
+        <w:pStyle w:val="Akapitzlist"/>
+        <w:numPr>
+          <w:ilvl w:val="0"/>
+          <w:numId w:val="4"/>
+        </w:numPr>
+      </w:pPr>
+      <w:r>
+        <w:t>Założenie konta i logowanie się do niego każdorazowo</w:t>
+      </w:r>
+    </w:p>
+    <w:p>
+      <w:pPr>
+        <w:pStyle w:val="Akapitzlist"/>
+        <w:numPr>
+          <w:ilvl w:val="0"/>
+          <w:numId w:val="4"/>
+        </w:numPr>
+      </w:pPr>
+      <w:r>
+        <w:t>Dostęp do:</w:t>
+      </w:r>
+    </w:p>
+    <w:p>
+      <w:pPr>
+        <w:pStyle w:val="Akapitzlist"/>
+        <w:numPr>
+          <w:ilvl w:val="1"/>
+          <w:numId w:val="4"/>
+        </w:numPr>
+      </w:pPr>
+      <w:r>
+        <w:t>Podstawowych informacji o tym co się dzieje</w:t>
+      </w:r>
+    </w:p>
+    <w:p>
+      <w:pPr>
+        <w:pStyle w:val="Akapitzlist"/>
+        <w:numPr>
+          <w:ilvl w:val="2"/>
+          <w:numId w:val="1"/>
+        </w:numPr>
+      </w:pPr>
+      <w:r>
+        <w:t>Wykładowcy</w:t>
+      </w:r>
+      <w:r>
+        <w:t>:</w:t>
+      </w:r>
+    </w:p>
+    <w:p>
+      <w:pPr>
+        <w:pStyle w:val="Akapitzlist"/>
+        <w:numPr>
+          <w:ilvl w:val="0"/>
+          <w:numId w:val="6"/>
+        </w:numPr>
+      </w:pPr>
+      <w:r>
+        <w:t>Dostęp do informacji dotyczących prowadzonych przez niego zajęć</w:t>
+      </w:r>
+    </w:p>
+    <w:p>
+      <w:pPr>
+        <w:pStyle w:val="Akapitzlist"/>
+        <w:numPr>
+          <w:ilvl w:val="0"/>
+          <w:numId w:val="6"/>
+        </w:numPr>
+      </w:pPr>
+      <w:r>
+        <w:t>Wprowadzanie obecności na zajęciach</w:t>
+      </w:r>
+    </w:p>
+    <w:p>
+      <w:pPr>
+        <w:pStyle w:val="Akapitzlist"/>
+        <w:numPr>
+          <w:ilvl w:val="0"/>
+          <w:numId w:val="6"/>
+        </w:numPr>
+      </w:pPr>
+      <w:r>
+        <w:t>Ustalanie zaliczeń po zakończonym cyklu zajęć</w:t>
+      </w:r>
+    </w:p>
+    <w:p>
+      <w:pPr>
+        <w:pStyle w:val="Akapitzlist"/>
+        <w:numPr>
+          <w:ilvl w:val="2"/>
+          <w:numId w:val="1"/>
+        </w:numPr>
+      </w:pPr>
+      <w:r>
+        <w:t xml:space="preserve">Pracownicy </w:t>
+      </w:r>
+      <w:r>
+        <w:t>organizacyjni</w:t>
+      </w:r>
+    </w:p>
+    <w:p>
+      <w:pPr>
+        <w:pStyle w:val="Akapitzlist"/>
+        <w:numPr>
+          <w:ilvl w:val="0"/>
+          <w:numId w:val="7"/>
+        </w:numPr>
+      </w:pPr>
+      <w:r>
+        <w:t xml:space="preserve">Ustalanie </w:t>
+      </w:r>
+      <w:r>
+        <w:t xml:space="preserve">i modyfikacje </w:t>
+      </w:r>
+      <w:r>
+        <w:t>harmonogramu poszczególnych zajęć</w:t>
+      </w:r>
+    </w:p>
+    <w:p>
+      <w:pPr>
+        <w:pStyle w:val="Akapitzlist"/>
+        <w:numPr>
+          <w:ilvl w:val="0"/>
+          <w:numId w:val="7"/>
+        </w:numPr>
+      </w:pPr>
+      <w:r>
+        <w:t>Obsługiwanie raportów o:</w:t>
+      </w:r>
+    </w:p>
+    <w:p>
+      <w:pPr>
+        <w:pStyle w:val="Akapitzlist"/>
+        <w:numPr>
+          <w:ilvl w:val="1"/>
+          <w:numId w:val="7"/>
+        </w:numPr>
+      </w:pPr>
+      <w:r>
+        <w:lastRenderedPageBreak/>
+        <w:t>Z</w:t>
+      </w:r>
+      <w:r>
+        <w:t>estawieni</w:t>
+      </w:r>
+      <w:r>
+        <w:t>u</w:t>
+      </w:r>
+      <w:r>
+        <w:t xml:space="preserve"> przychodów dla każdego </w:t>
+      </w:r>
+      <w:proofErr w:type="spellStart"/>
+      <w:r>
+        <w:t>webinaru</w:t>
+      </w:r>
+      <w:proofErr w:type="spellEnd"/>
+      <w:r>
+        <w:t>/kursu/studium.</w:t>
+      </w:r>
+    </w:p>
+    <w:p>
+      <w:pPr>
+        <w:pStyle w:val="Akapitzlist"/>
+        <w:numPr>
+          <w:ilvl w:val="1"/>
+          <w:numId w:val="7"/>
+        </w:numPr>
+      </w:pPr>
+      <w:r>
+        <w:t>Li</w:t>
+      </w:r>
+      <w:r>
+        <w:t>ście</w:t>
+      </w:r>
+      <w:r>
+        <w:t xml:space="preserve"> „dłużników” – os</w:t>
+      </w:r>
+      <w:r>
+        <w:t>ób</w:t>
+      </w:r>
+      <w:r>
+        <w:t>, które skorzystały z usług, ale nie uiściły opłat</w:t>
+      </w:r>
+      <w:r>
+        <w:t>.</w:t>
+      </w:r>
+    </w:p>
+    <w:p>
+      <w:pPr>
+        <w:pStyle w:val="Akapitzlist"/>
+        <w:numPr>
+          <w:ilvl w:val="1"/>
+          <w:numId w:val="7"/>
+        </w:numPr>
+      </w:pPr>
+      <w:r>
+        <w:t>L</w:t>
+      </w:r>
+      <w:r>
+        <w:t>iczb</w:t>
+      </w:r>
+      <w:r>
+        <w:t>ie</w:t>
+      </w:r>
+      <w:r>
+        <w:t xml:space="preserve"> osób</w:t>
+      </w:r>
+      <w:r>
+        <w:t xml:space="preserve"> </w:t>
+      </w:r>
+      <w:r>
+        <w:t>zapisanych na przyszłe wydarzenia</w:t>
+      </w:r>
+      <w:r>
+        <w:t>.</w:t>
+      </w:r>
+    </w:p>
+    <w:p>
+      <w:pPr>
+        <w:pStyle w:val="Akapitzlist"/>
+        <w:numPr>
+          <w:ilvl w:val="1"/>
+          <w:numId w:val="7"/>
+        </w:numPr>
+      </w:pPr>
+      <w:r>
+        <w:t>Fr</w:t>
+      </w:r>
+      <w:r>
+        <w:t>ekwencji na zakończonych już wydarzeniach.</w:t>
+      </w:r>
+    </w:p>
+    <w:p>
+      <w:pPr>
+        <w:pStyle w:val="Akapitzlist"/>
+        <w:numPr>
+          <w:ilvl w:val="1"/>
+          <w:numId w:val="7"/>
+        </w:numPr>
+      </w:pPr>
+      <w:r>
+        <w:t>Liście</w:t>
+      </w:r>
+      <w:r>
+        <w:t xml:space="preserve"> obecności dla każdego szkolenia z datą, imieniem, nazwiskiem i informacją czy uczestnik był obecny, czy nie</w:t>
+      </w:r>
+    </w:p>
+    <w:p>
+      <w:pPr>
+        <w:pStyle w:val="Akapitzlist"/>
+        <w:numPr>
+          <w:ilvl w:val="1"/>
+          <w:numId w:val="7"/>
+        </w:numPr>
+      </w:pPr>
+      <w:r>
+        <w:t>B</w:t>
+      </w:r>
+      <w:r>
+        <w:t>ilokacji: lista osób, które są zapisane na co najmniej dwa przyszłe szkolenia, które ze sobą kolidują czasowo</w:t>
+      </w:r>
+    </w:p>
+    <w:p>
+      <w:pPr>
+        <w:pStyle w:val="Akapitzlist"/>
+        <w:numPr>
+          <w:ilvl w:val="0"/>
+          <w:numId w:val="7"/>
+        </w:numPr>
+      </w:pPr>
+      <w:r>
+        <w:t>Dodawanie tłumacza na wydarzenia</w:t>
+      </w:r>
+    </w:p>
+    <w:p>
+      <w:pPr>
+        <w:pStyle w:val="Akapitzlist"/>
+        <w:numPr>
+          <w:ilvl w:val="2"/>
+          <w:numId w:val="1"/>
+        </w:numPr>
+      </w:pPr>
+      <w:r>
+        <w:t>Dyrektor Szkoły</w:t>
+      </w:r>
+    </w:p>
+    <w:p>
+      <w:pPr>
+        <w:pStyle w:val="Akapitzlist"/>
+        <w:numPr>
+          <w:ilvl w:val="0"/>
+          <w:numId w:val="8"/>
+        </w:numPr>
+      </w:pPr>
+      <w:r>
+        <w:t>Zatwierdzanie wyjątków dotyczących odroczenia płatności</w:t>
+      </w:r>
+    </w:p>
+    <w:p>
+      <w:pPr>
+        <w:pStyle w:val="Akapitzlist"/>
+        <w:numPr>
+          <w:ilvl w:val="1"/>
+          <w:numId w:val="1"/>
+        </w:numPr>
+      </w:pPr>
     </w:p>
     <w:sectPr>
+      <w:headerReference w:type="default" r:id="rId7"/>
+      <w:footerReference w:type="default" r:id="rId8"/>
       <w:pgSz w:w="11906" w:h="16838"/>
       <w:pgMar w:top="1417" w:right="1417" w:bottom="1417" w:left="1417" w:header="708" w:footer="708" w:gutter="0"/>
       <w:cols w:space="708"/>
@@ -15,6 +800,1487 @@
     </w:sectPr>
   </w:body>
 </w:document>
+</file>
+
+<file path=word/endnotes.xml><?xml version="1.0" encoding="utf-8"?>
+<w:endnotes xmlns:wpc="http://schemas.microsoft.com/office/word/2010/wordprocessingCanvas" xmlns:cx="http://schemas.microsoft.com/office/drawing/2014/chartex" xmlns:cx1="http://schemas.microsoft.com/office/drawing/2015/9/8/chartex" xmlns:cx2="http://schemas.microsoft.com/office/drawing/2015/10/21/chartex" xmlns:cx3="http://schemas.microsoft.com/office/drawing/2016/5/9/chartex" xmlns:cx4="http://schemas.microsoft.com/office/drawing/2016/5/10/chartex" xmlns:cx5="http://schemas.microsoft.com/office/drawing/2016/5/11/chartex" xmlns:cx6="http://schemas.microsoft.com/office/drawing/2016/5/12/chartex" xmlns:cx7="http://schemas.microsoft.com/office/drawing/2016/5/13/chartex" xmlns:cx8="http://schemas.microsoft.com/office/drawing/2016/5/14/chartex" xmlns:mc="http://schemas.openxmlformats.org/markup-compatibility/2006" xmlns:aink="http://schemas.microsoft.com/office/drawing/2016/ink" xmlns:am3d="http://schemas.microsoft.com/office/drawing/2017/model3d" xmlns:o="urn:schemas-microsoft-com:office:office" xmlns:oel="http://schemas.microsoft.com/office/2019/extlst" xmlns:r="http://schemas.openxmlformats.org/officeDocument/2006/relationships" xmlns:m="http://schemas.openxmlformats.org/officeDocument/2006/math" xmlns:v="urn:schemas-microsoft-com:vml" xmlns:wp14="http://schemas.microsoft.com/office/word/2010/wordprocessingDrawing" xmlns:wp="http://schemas.openxmlformats.org/drawingml/2006/wordprocessingDrawing" xmlns:w10="urn:schemas-microsoft-com:office:word" xmlns:w="http://schemas.openxmlformats.org/wordprocessingml/2006/main" xmlns:w14="http://schemas.microsoft.com/office/word/2010/wordml" xmlns:w15="http://schemas.microsoft.com/office/word/2012/wordml" xmlns:w16cex="http://schemas.microsoft.com/office/word/2018/wordml/cex" xmlns:w16cid="http://schemas.microsoft.com/office/word/2016/wordml/cid" xmlns:w16="http://schemas.microsoft.com/office/word/2018/wordml" xmlns:w16sdtdh="http://schemas.microsoft.com/office/word/2020/wordml/sdtdatahash" xmlns:w16se="http://schemas.microsoft.com/office/word/2015/wordml/symex" xmlns:wpg="http://schemas.microsoft.com/office/word/2010/wordprocessingGroup" xmlns:wpi="http://schemas.microsoft.com/office/word/2010/wordprocessingInk" xmlns:wne="http://schemas.microsoft.com/office/word/2006/wordml" xmlns:wps="http://schemas.microsoft.com/office/word/2010/wordprocessingShape" mc:Ignorable="w14 w15 w16se w16cid w16 w16cex w16sdtdh wp14">
+  <w:endnote w:type="separator" w:id="-1">
+    <w:p>
+      <w:pPr>
+        <w:spacing w:after="0" w:line="240" w:lineRule="auto"/>
+      </w:pPr>
+      <w:r>
+        <w:separator/>
+      </w:r>
+    </w:p>
+  </w:endnote>
+  <w:endnote w:type="continuationSeparator" w:id="0">
+    <w:p>
+      <w:pPr>
+        <w:spacing w:after="0" w:line="240" w:lineRule="auto"/>
+      </w:pPr>
+      <w:r>
+        <w:continuationSeparator/>
+      </w:r>
+    </w:p>
+  </w:endnote>
+</w:endnotes>
+</file>
+
+<file path=word/footer1.xml><?xml version="1.0" encoding="utf-8"?>
+<w:ftr xmlns:wpc="http://schemas.microsoft.com/office/word/2010/wordprocessingCanvas" xmlns:cx="http://schemas.microsoft.com/office/drawing/2014/chartex" xmlns:cx1="http://schemas.microsoft.com/office/drawing/2015/9/8/chartex" xmlns:cx2="http://schemas.microsoft.com/office/drawing/2015/10/21/chartex" xmlns:cx3="http://schemas.microsoft.com/office/drawing/2016/5/9/chartex" xmlns:cx4="http://schemas.microsoft.com/office/drawing/2016/5/10/chartex" xmlns:cx5="http://schemas.microsoft.com/office/drawing/2016/5/11/chartex" xmlns:cx6="http://schemas.microsoft.com/office/drawing/2016/5/12/chartex" xmlns:cx7="http://schemas.microsoft.com/office/drawing/2016/5/13/chartex" xmlns:cx8="http://schemas.microsoft.com/office/drawing/2016/5/14/chartex" xmlns:mc="http://schemas.openxmlformats.org/markup-compatibility/2006" xmlns:aink="http://schemas.microsoft.com/office/drawing/2016/ink" xmlns:am3d="http://schemas.microsoft.com/office/drawing/2017/model3d" xmlns:o="urn:schemas-microsoft-com:office:office" xmlns:oel="http://schemas.microsoft.com/office/2019/extlst" xmlns:r="http://schemas.openxmlformats.org/officeDocument/2006/relationships" xmlns:m="http://schemas.openxmlformats.org/officeDocument/2006/math" xmlns:v="urn:schemas-microsoft-com:vml" xmlns:wp14="http://schemas.microsoft.com/office/word/2010/wordprocessingDrawing" xmlns:wp="http://schemas.openxmlformats.org/drawingml/2006/wordprocessingDrawing" xmlns:w10="urn:schemas-microsoft-com:office:word" xmlns:w="http://schemas.openxmlformats.org/wordprocessingml/2006/main" xmlns:w14="http://schemas.microsoft.com/office/word/2010/wordml" xmlns:w15="http://schemas.microsoft.com/office/word/2012/wordml" xmlns:w16cex="http://schemas.microsoft.com/office/word/2018/wordml/cex" xmlns:w16cid="http://schemas.microsoft.com/office/word/2016/wordml/cid" xmlns:w16="http://schemas.microsoft.com/office/word/2018/wordml" xmlns:w16sdtdh="http://schemas.microsoft.com/office/word/2020/wordml/sdtdatahash" xmlns:w16se="http://schemas.microsoft.com/office/word/2015/wordml/symex" xmlns:wpg="http://schemas.microsoft.com/office/word/2010/wordprocessingGroup" xmlns:wpi="http://schemas.microsoft.com/office/word/2010/wordprocessingInk" xmlns:wne="http://schemas.microsoft.com/office/word/2006/wordml" xmlns:wps="http://schemas.microsoft.com/office/word/2010/wordprocessingShape" mc:Ignorable="w14 w15 w16se w16cid w16 w16cex w16sdtdh wp14">
+  <w:p>
+    <w:pPr>
+      <w:pStyle w:val="Stopka"/>
+      <w:jc w:val="center"/>
+      <w:rPr>
+        <w:caps/>
+        <w:color w:val="4472C4" w:themeColor="accent1"/>
+      </w:rPr>
+    </w:pPr>
+    <w:r>
+      <w:rPr>
+        <w:caps/>
+        <w:color w:val="4472C4" w:themeColor="accent1"/>
+      </w:rPr>
+      <w:fldChar w:fldCharType="begin"/>
+    </w:r>
+    <w:r>
+      <w:rPr>
+        <w:caps/>
+        <w:color w:val="4472C4" w:themeColor="accent1"/>
+      </w:rPr>
+      <w:instrText>PAGE   \* MERGEFORMAT</w:instrText>
+    </w:r>
+    <w:r>
+      <w:rPr>
+        <w:caps/>
+        <w:color w:val="4472C4" w:themeColor="accent1"/>
+      </w:rPr>
+      <w:fldChar w:fldCharType="separate"/>
+    </w:r>
+    <w:r>
+      <w:rPr>
+        <w:caps/>
+        <w:color w:val="4472C4" w:themeColor="accent1"/>
+      </w:rPr>
+      <w:t>2</w:t>
+    </w:r>
+    <w:r>
+      <w:rPr>
+        <w:caps/>
+        <w:color w:val="4472C4" w:themeColor="accent1"/>
+      </w:rPr>
+      <w:fldChar w:fldCharType="end"/>
+    </w:r>
+  </w:p>
+  <w:p>
+    <w:pPr>
+      <w:pStyle w:val="Stopka"/>
+    </w:pPr>
+  </w:p>
+</w:ftr>
+</file>
+
+<file path=word/footnotes.xml><?xml version="1.0" encoding="utf-8"?>
+<w:footnotes xmlns:wpc="http://schemas.microsoft.com/office/word/2010/wordprocessingCanvas" xmlns:cx="http://schemas.microsoft.com/office/drawing/2014/chartex" xmlns:cx1="http://schemas.microsoft.com/office/drawing/2015/9/8/chartex" xmlns:cx2="http://schemas.microsoft.com/office/drawing/2015/10/21/chartex" xmlns:cx3="http://schemas.microsoft.com/office/drawing/2016/5/9/chartex" xmlns:cx4="http://schemas.microsoft.com/office/drawing/2016/5/10/chartex" xmlns:cx5="http://schemas.microsoft.com/office/drawing/2016/5/11/chartex" xmlns:cx6="http://schemas.microsoft.com/office/drawing/2016/5/12/chartex" xmlns:cx7="http://schemas.microsoft.com/office/drawing/2016/5/13/chartex" xmlns:cx8="http://schemas.microsoft.com/office/drawing/2016/5/14/chartex" xmlns:mc="http://schemas.openxmlformats.org/markup-compatibility/2006" xmlns:aink="http://schemas.microsoft.com/office/drawing/2016/ink" xmlns:am3d="http://schemas.microsoft.com/office/drawing/2017/model3d" xmlns:o="urn:schemas-microsoft-com:office:office" xmlns:oel="http://schemas.microsoft.com/office/2019/extlst" xmlns:r="http://schemas.openxmlformats.org/officeDocument/2006/relationships" xmlns:m="http://schemas.openxmlformats.org/officeDocument/2006/math" xmlns:v="urn:schemas-microsoft-com:vml" xmlns:wp14="http://schemas.microsoft.com/office/word/2010/wordprocessingDrawing" xmlns:wp="http://schemas.openxmlformats.org/drawingml/2006/wordprocessingDrawing" xmlns:w10="urn:schemas-microsoft-com:office:word" xmlns:w="http://schemas.openxmlformats.org/wordprocessingml/2006/main" xmlns:w14="http://schemas.microsoft.com/office/word/2010/wordml" xmlns:w15="http://schemas.microsoft.com/office/word/2012/wordml" xmlns:w16cex="http://schemas.microsoft.com/office/word/2018/wordml/cex" xmlns:w16cid="http://schemas.microsoft.com/office/word/2016/wordml/cid" xmlns:w16="http://schemas.microsoft.com/office/word/2018/wordml" xmlns:w16sdtdh="http://schemas.microsoft.com/office/word/2020/wordml/sdtdatahash" xmlns:w16se="http://schemas.microsoft.com/office/word/2015/wordml/symex" xmlns:wpg="http://schemas.microsoft.com/office/word/2010/wordprocessingGroup" xmlns:wpi="http://schemas.microsoft.com/office/word/2010/wordprocessingInk" xmlns:wne="http://schemas.microsoft.com/office/word/2006/wordml" xmlns:wps="http://schemas.microsoft.com/office/word/2010/wordprocessingShape" mc:Ignorable="w14 w15 w16se w16cid w16 w16cex w16sdtdh wp14">
+  <w:footnote w:type="separator" w:id="-1">
+    <w:p>
+      <w:pPr>
+        <w:spacing w:after="0" w:line="240" w:lineRule="auto"/>
+      </w:pPr>
+      <w:r>
+        <w:separator/>
+      </w:r>
+    </w:p>
+  </w:footnote>
+  <w:footnote w:type="continuationSeparator" w:id="0">
+    <w:p>
+      <w:pPr>
+        <w:spacing w:after="0" w:line="240" w:lineRule="auto"/>
+      </w:pPr>
+      <w:r>
+        <w:continuationSeparator/>
+      </w:r>
+    </w:p>
+  </w:footnote>
+</w:footnotes>
+</file>
+
+<file path=word/header1.xml><?xml version="1.0" encoding="utf-8"?>
+<w:hdr xmlns:wpc="http://schemas.microsoft.com/office/word/2010/wordprocessingCanvas" xmlns:cx="http://schemas.microsoft.com/office/drawing/2014/chartex" xmlns:cx1="http://schemas.microsoft.com/office/drawing/2015/9/8/chartex" xmlns:cx2="http://schemas.microsoft.com/office/drawing/2015/10/21/chartex" xmlns:cx3="http://schemas.microsoft.com/office/drawing/2016/5/9/chartex" xmlns:cx4="http://schemas.microsoft.com/office/drawing/2016/5/10/chartex" xmlns:cx5="http://schemas.microsoft.com/office/drawing/2016/5/11/chartex" xmlns:cx6="http://schemas.microsoft.com/office/drawing/2016/5/12/chartex" xmlns:cx7="http://schemas.microsoft.com/office/drawing/2016/5/13/chartex" xmlns:cx8="http://schemas.microsoft.com/office/drawing/2016/5/14/chartex" xmlns:mc="http://schemas.openxmlformats.org/markup-compatibility/2006" xmlns:aink="http://schemas.microsoft.com/office/drawing/2016/ink" xmlns:am3d="http://schemas.microsoft.com/office/drawing/2017/model3d" xmlns:o="urn:schemas-microsoft-com:office:office" xmlns:oel="http://schemas.microsoft.com/office/2019/extlst" xmlns:r="http://schemas.openxmlformats.org/officeDocument/2006/relationships" xmlns:m="http://schemas.openxmlformats.org/officeDocument/2006/math" xmlns:v="urn:schemas-microsoft-com:vml" xmlns:wp14="http://schemas.microsoft.com/office/word/2010/wordprocessingDrawing" xmlns:wp="http://schemas.openxmlformats.org/drawingml/2006/wordprocessingDrawing" xmlns:w10="urn:schemas-microsoft-com:office:word" xmlns:w="http://schemas.openxmlformats.org/wordprocessingml/2006/main" xmlns:w14="http://schemas.microsoft.com/office/word/2010/wordml" xmlns:w15="http://schemas.microsoft.com/office/word/2012/wordml" xmlns:w16cex="http://schemas.microsoft.com/office/word/2018/wordml/cex" xmlns:w16cid="http://schemas.microsoft.com/office/word/2016/wordml/cid" xmlns:w16="http://schemas.microsoft.com/office/word/2018/wordml" xmlns:w16sdtdh="http://schemas.microsoft.com/office/word/2020/wordml/sdtdatahash" xmlns:w16se="http://schemas.microsoft.com/office/word/2015/wordml/symex" xmlns:wpg="http://schemas.microsoft.com/office/word/2010/wordprocessingGroup" xmlns:wpi="http://schemas.microsoft.com/office/word/2010/wordprocessingInk" xmlns:wne="http://schemas.microsoft.com/office/word/2006/wordml" xmlns:wps="http://schemas.microsoft.com/office/word/2010/wordprocessingShape" mc:Ignorable="w14 w15 w16se w16cid w16 w16cex w16sdtdh wp14">
+  <w:p>
+    <w:pPr>
+      <w:pStyle w:val="Nagwek"/>
+    </w:pPr>
+    <w:r>
+      <w:t>Mateusz Król</w:t>
+    </w:r>
+    <w:r>
+      <w:ptab w:relativeTo="margin" w:alignment="center" w:leader="none"/>
+    </w:r>
+    <w:r>
+      <w:t>Wojciech Wietrzny</w:t>
+    </w:r>
+    <w:r>
+      <w:ptab w:relativeTo="margin" w:alignment="right" w:leader="none"/>
+    </w:r>
+    <w:r>
+      <w:t>Filip Zieliński</w:t>
+    </w:r>
+  </w:p>
+</w:hdr>
+</file>
+
+<file path=word/numbering.xml><?xml version="1.0" encoding="utf-8"?>
+<w:numbering xmlns:wpc="http://schemas.microsoft.com/office/word/2010/wordprocessingCanvas" xmlns:cx="http://schemas.microsoft.com/office/drawing/2014/chartex" xmlns:cx1="http://schemas.microsoft.com/office/drawing/2015/9/8/chartex" xmlns:cx2="http://schemas.microsoft.com/office/drawing/2015/10/21/chartex" xmlns:cx3="http://schemas.microsoft.com/office/drawing/2016/5/9/chartex" xmlns:cx4="http://schemas.microsoft.com/office/drawing/2016/5/10/chartex" xmlns:cx5="http://schemas.microsoft.com/office/drawing/2016/5/11/chartex" xmlns:cx6="http://schemas.microsoft.com/office/drawing/2016/5/12/chartex" xmlns:cx7="http://schemas.microsoft.com/office/drawing/2016/5/13/chartex" xmlns:cx8="http://schemas.microsoft.com/office/drawing/2016/5/14/chartex" xmlns:mc="http://schemas.openxmlformats.org/markup-compatibility/2006" xmlns:aink="http://schemas.microsoft.com/office/drawing/2016/ink" xmlns:am3d="http://schemas.microsoft.com/office/drawing/2017/model3d" xmlns:o="urn:schemas-microsoft-com:office:office" xmlns:oel="http://schemas.microsoft.com/office/2019/extlst" xmlns:r="http://schemas.openxmlformats.org/officeDocument/2006/relationships" xmlns:m="http://schemas.openxmlformats.org/officeDocument/2006/math" xmlns:v="urn:schemas-microsoft-com:vml" xmlns:wp14="http://schemas.microsoft.com/office/word/2010/wordprocessingDrawing" xmlns:wp="http://schemas.openxmlformats.org/drawingml/2006/wordprocessingDrawing" xmlns:w10="urn:schemas-microsoft-com:office:word" xmlns:w="http://schemas.openxmlformats.org/wordprocessingml/2006/main" xmlns:w14="http://schemas.microsoft.com/office/word/2010/wordml" xmlns:w15="http://schemas.microsoft.com/office/word/2012/wordml" xmlns:w16cex="http://schemas.microsoft.com/office/word/2018/wordml/cex" xmlns:w16cid="http://schemas.microsoft.com/office/word/2016/wordml/cid" xmlns:w16="http://schemas.microsoft.com/office/word/2018/wordml" xmlns:w16sdtdh="http://schemas.microsoft.com/office/word/2020/wordml/sdtdatahash" xmlns:w16se="http://schemas.microsoft.com/office/word/2015/wordml/symex" xmlns:wpg="http://schemas.microsoft.com/office/word/2010/wordprocessingGroup" xmlns:wpi="http://schemas.microsoft.com/office/word/2010/wordprocessingInk" xmlns:wne="http://schemas.microsoft.com/office/word/2006/wordml" xmlns:wps="http://schemas.microsoft.com/office/word/2010/wordprocessingShape" mc:Ignorable="w14 w15 w16se w16cid w16 w16cex w16sdtdh wp14">
+  <w:abstractNum w:abstractNumId="0" w15:restartNumberingAfterBreak="0">
+    <w:nsid w:val="09FA7B52"/>
+    <w:multiLevelType w:val="multilevel"/>
+    <w:tmpl w:val="0415001F"/>
+    <w:lvl w:ilvl="0">
+      <w:start w:val="1"/>
+      <w:numFmt w:val="decimal"/>
+      <w:lvlText w:val="%1."/>
+      <w:lvlJc w:val="left"/>
+      <w:pPr>
+        <w:ind w:left="360" w:hanging="360"/>
+      </w:pPr>
+    </w:lvl>
+    <w:lvl w:ilvl="1">
+      <w:start w:val="1"/>
+      <w:numFmt w:val="decimal"/>
+      <w:lvlText w:val="%1.%2."/>
+      <w:lvlJc w:val="left"/>
+      <w:pPr>
+        <w:ind w:left="792" w:hanging="432"/>
+      </w:pPr>
+    </w:lvl>
+    <w:lvl w:ilvl="2">
+      <w:start w:val="1"/>
+      <w:numFmt w:val="decimal"/>
+      <w:lvlText w:val="%1.%2.%3."/>
+      <w:lvlJc w:val="left"/>
+      <w:pPr>
+        <w:ind w:left="1224" w:hanging="504"/>
+      </w:pPr>
+    </w:lvl>
+    <w:lvl w:ilvl="3">
+      <w:start w:val="1"/>
+      <w:numFmt w:val="decimal"/>
+      <w:lvlText w:val="%1.%2.%3.%4."/>
+      <w:lvlJc w:val="left"/>
+      <w:pPr>
+        <w:ind w:left="1728" w:hanging="648"/>
+      </w:pPr>
+    </w:lvl>
+    <w:lvl w:ilvl="4">
+      <w:start w:val="1"/>
+      <w:numFmt w:val="decimal"/>
+      <w:lvlText w:val="%1.%2.%3.%4.%5."/>
+      <w:lvlJc w:val="left"/>
+      <w:pPr>
+        <w:ind w:left="2232" w:hanging="792"/>
+      </w:pPr>
+    </w:lvl>
+    <w:lvl w:ilvl="5">
+      <w:start w:val="1"/>
+      <w:numFmt w:val="decimal"/>
+      <w:lvlText w:val="%1.%2.%3.%4.%5.%6."/>
+      <w:lvlJc w:val="left"/>
+      <w:pPr>
+        <w:ind w:left="2736" w:hanging="936"/>
+      </w:pPr>
+    </w:lvl>
+    <w:lvl w:ilvl="6">
+      <w:start w:val="1"/>
+      <w:numFmt w:val="decimal"/>
+      <w:lvlText w:val="%1.%2.%3.%4.%5.%6.%7."/>
+      <w:lvlJc w:val="left"/>
+      <w:pPr>
+        <w:ind w:left="3240" w:hanging="1080"/>
+      </w:pPr>
+    </w:lvl>
+    <w:lvl w:ilvl="7">
+      <w:start w:val="1"/>
+      <w:numFmt w:val="decimal"/>
+      <w:lvlText w:val="%1.%2.%3.%4.%5.%6.%7.%8."/>
+      <w:lvlJc w:val="left"/>
+      <w:pPr>
+        <w:ind w:left="3744" w:hanging="1224"/>
+      </w:pPr>
+    </w:lvl>
+    <w:lvl w:ilvl="8">
+      <w:start w:val="1"/>
+      <w:numFmt w:val="decimal"/>
+      <w:lvlText w:val="%1.%2.%3.%4.%5.%6.%7.%8.%9."/>
+      <w:lvlJc w:val="left"/>
+      <w:pPr>
+        <w:ind w:left="4320" w:hanging="1440"/>
+      </w:pPr>
+    </w:lvl>
+  </w:abstractNum>
+  <w:abstractNum w:abstractNumId="1" w15:restartNumberingAfterBreak="0">
+    <w:nsid w:val="0BC118DD"/>
+    <w:multiLevelType w:val="multilevel"/>
+    <w:tmpl w:val="0415001F"/>
+    <w:lvl w:ilvl="0">
+      <w:start w:val="1"/>
+      <w:numFmt w:val="decimal"/>
+      <w:lvlText w:val="%1."/>
+      <w:lvlJc w:val="left"/>
+      <w:pPr>
+        <w:ind w:left="360" w:hanging="360"/>
+      </w:pPr>
+    </w:lvl>
+    <w:lvl w:ilvl="1">
+      <w:start w:val="1"/>
+      <w:numFmt w:val="decimal"/>
+      <w:lvlText w:val="%1.%2."/>
+      <w:lvlJc w:val="left"/>
+      <w:pPr>
+        <w:ind w:left="792" w:hanging="432"/>
+      </w:pPr>
+    </w:lvl>
+    <w:lvl w:ilvl="2">
+      <w:start w:val="1"/>
+      <w:numFmt w:val="decimal"/>
+      <w:lvlText w:val="%1.%2.%3."/>
+      <w:lvlJc w:val="left"/>
+      <w:pPr>
+        <w:ind w:left="1224" w:hanging="504"/>
+      </w:pPr>
+    </w:lvl>
+    <w:lvl w:ilvl="3">
+      <w:start w:val="1"/>
+      <w:numFmt w:val="decimal"/>
+      <w:lvlText w:val="%1.%2.%3.%4."/>
+      <w:lvlJc w:val="left"/>
+      <w:pPr>
+        <w:ind w:left="1728" w:hanging="648"/>
+      </w:pPr>
+    </w:lvl>
+    <w:lvl w:ilvl="4">
+      <w:start w:val="1"/>
+      <w:numFmt w:val="decimal"/>
+      <w:lvlText w:val="%1.%2.%3.%4.%5."/>
+      <w:lvlJc w:val="left"/>
+      <w:pPr>
+        <w:ind w:left="2232" w:hanging="792"/>
+      </w:pPr>
+    </w:lvl>
+    <w:lvl w:ilvl="5">
+      <w:start w:val="1"/>
+      <w:numFmt w:val="decimal"/>
+      <w:lvlText w:val="%1.%2.%3.%4.%5.%6."/>
+      <w:lvlJc w:val="left"/>
+      <w:pPr>
+        <w:ind w:left="2736" w:hanging="936"/>
+      </w:pPr>
+    </w:lvl>
+    <w:lvl w:ilvl="6">
+      <w:start w:val="1"/>
+      <w:numFmt w:val="decimal"/>
+      <w:lvlText w:val="%1.%2.%3.%4.%5.%6.%7."/>
+      <w:lvlJc w:val="left"/>
+      <w:pPr>
+        <w:ind w:left="3240" w:hanging="1080"/>
+      </w:pPr>
+    </w:lvl>
+    <w:lvl w:ilvl="7">
+      <w:start w:val="1"/>
+      <w:numFmt w:val="decimal"/>
+      <w:lvlText w:val="%1.%2.%3.%4.%5.%6.%7.%8."/>
+      <w:lvlJc w:val="left"/>
+      <w:pPr>
+        <w:ind w:left="3744" w:hanging="1224"/>
+      </w:pPr>
+    </w:lvl>
+    <w:lvl w:ilvl="8">
+      <w:start w:val="1"/>
+      <w:numFmt w:val="decimal"/>
+      <w:lvlText w:val="%1.%2.%3.%4.%5.%6.%7.%8.%9."/>
+      <w:lvlJc w:val="left"/>
+      <w:pPr>
+        <w:ind w:left="4320" w:hanging="1440"/>
+      </w:pPr>
+    </w:lvl>
+  </w:abstractNum>
+  <w:abstractNum w:abstractNumId="2" w15:restartNumberingAfterBreak="0">
+    <w:nsid w:val="142F7C0B"/>
+    <w:multiLevelType w:val="hybridMultilevel"/>
+    <w:tmpl w:val="EEEC783A"/>
+    <w:lvl w:ilvl="0" w:tplc="0415000F">
+      <w:start w:val="1"/>
+      <w:numFmt w:val="decimal"/>
+      <w:lvlText w:val="%1."/>
+      <w:lvlJc w:val="left"/>
+      <w:pPr>
+        <w:ind w:left="1428" w:hanging="360"/>
+      </w:pPr>
+    </w:lvl>
+    <w:lvl w:ilvl="1" w:tplc="04150019" w:tentative="1">
+      <w:start w:val="1"/>
+      <w:numFmt w:val="lowerLetter"/>
+      <w:lvlText w:val="%2."/>
+      <w:lvlJc w:val="left"/>
+      <w:pPr>
+        <w:ind w:left="2148" w:hanging="360"/>
+      </w:pPr>
+    </w:lvl>
+    <w:lvl w:ilvl="2" w:tplc="0415001B" w:tentative="1">
+      <w:start w:val="1"/>
+      <w:numFmt w:val="lowerRoman"/>
+      <w:lvlText w:val="%3."/>
+      <w:lvlJc w:val="right"/>
+      <w:pPr>
+        <w:ind w:left="2868" w:hanging="180"/>
+      </w:pPr>
+    </w:lvl>
+    <w:lvl w:ilvl="3" w:tplc="0415000F" w:tentative="1">
+      <w:start w:val="1"/>
+      <w:numFmt w:val="decimal"/>
+      <w:lvlText w:val="%4."/>
+      <w:lvlJc w:val="left"/>
+      <w:pPr>
+        <w:ind w:left="3588" w:hanging="360"/>
+      </w:pPr>
+    </w:lvl>
+    <w:lvl w:ilvl="4" w:tplc="04150019" w:tentative="1">
+      <w:start w:val="1"/>
+      <w:numFmt w:val="lowerLetter"/>
+      <w:lvlText w:val="%5."/>
+      <w:lvlJc w:val="left"/>
+      <w:pPr>
+        <w:ind w:left="4308" w:hanging="360"/>
+      </w:pPr>
+    </w:lvl>
+    <w:lvl w:ilvl="5" w:tplc="0415001B" w:tentative="1">
+      <w:start w:val="1"/>
+      <w:numFmt w:val="lowerRoman"/>
+      <w:lvlText w:val="%6."/>
+      <w:lvlJc w:val="right"/>
+      <w:pPr>
+        <w:ind w:left="5028" w:hanging="180"/>
+      </w:pPr>
+    </w:lvl>
+    <w:lvl w:ilvl="6" w:tplc="0415000F" w:tentative="1">
+      <w:start w:val="1"/>
+      <w:numFmt w:val="decimal"/>
+      <w:lvlText w:val="%7."/>
+      <w:lvlJc w:val="left"/>
+      <w:pPr>
+        <w:ind w:left="5748" w:hanging="360"/>
+      </w:pPr>
+    </w:lvl>
+    <w:lvl w:ilvl="7" w:tplc="04150019" w:tentative="1">
+      <w:start w:val="1"/>
+      <w:numFmt w:val="lowerLetter"/>
+      <w:lvlText w:val="%8."/>
+      <w:lvlJc w:val="left"/>
+      <w:pPr>
+        <w:ind w:left="6468" w:hanging="360"/>
+      </w:pPr>
+    </w:lvl>
+    <w:lvl w:ilvl="8" w:tplc="0415001B" w:tentative="1">
+      <w:start w:val="1"/>
+      <w:numFmt w:val="lowerRoman"/>
+      <w:lvlText w:val="%9."/>
+      <w:lvlJc w:val="right"/>
+      <w:pPr>
+        <w:ind w:left="7188" w:hanging="180"/>
+      </w:pPr>
+    </w:lvl>
+  </w:abstractNum>
+  <w:abstractNum w:abstractNumId="3" w15:restartNumberingAfterBreak="0">
+    <w:nsid w:val="17C64BA5"/>
+    <w:multiLevelType w:val="hybridMultilevel"/>
+    <w:tmpl w:val="63D08C84"/>
+    <w:lvl w:ilvl="0" w:tplc="0415000F">
+      <w:start w:val="1"/>
+      <w:numFmt w:val="decimal"/>
+      <w:lvlText w:val="%1."/>
+      <w:lvlJc w:val="left"/>
+      <w:pPr>
+        <w:ind w:left="720" w:hanging="360"/>
+      </w:pPr>
+    </w:lvl>
+    <w:lvl w:ilvl="1" w:tplc="04150019">
+      <w:start w:val="1"/>
+      <w:numFmt w:val="lowerLetter"/>
+      <w:lvlText w:val="%2."/>
+      <w:lvlJc w:val="left"/>
+      <w:pPr>
+        <w:ind w:left="1440" w:hanging="360"/>
+      </w:pPr>
+    </w:lvl>
+    <w:lvl w:ilvl="2" w:tplc="0415001B" w:tentative="1">
+      <w:start w:val="1"/>
+      <w:numFmt w:val="lowerRoman"/>
+      <w:lvlText w:val="%3."/>
+      <w:lvlJc w:val="right"/>
+      <w:pPr>
+        <w:ind w:left="2160" w:hanging="180"/>
+      </w:pPr>
+    </w:lvl>
+    <w:lvl w:ilvl="3" w:tplc="0415000F" w:tentative="1">
+      <w:start w:val="1"/>
+      <w:numFmt w:val="decimal"/>
+      <w:lvlText w:val="%4."/>
+      <w:lvlJc w:val="left"/>
+      <w:pPr>
+        <w:ind w:left="2880" w:hanging="360"/>
+      </w:pPr>
+    </w:lvl>
+    <w:lvl w:ilvl="4" w:tplc="04150019" w:tentative="1">
+      <w:start w:val="1"/>
+      <w:numFmt w:val="lowerLetter"/>
+      <w:lvlText w:val="%5."/>
+      <w:lvlJc w:val="left"/>
+      <w:pPr>
+        <w:ind w:left="3600" w:hanging="360"/>
+      </w:pPr>
+    </w:lvl>
+    <w:lvl w:ilvl="5" w:tplc="0415001B" w:tentative="1">
+      <w:start w:val="1"/>
+      <w:numFmt w:val="lowerRoman"/>
+      <w:lvlText w:val="%6."/>
+      <w:lvlJc w:val="right"/>
+      <w:pPr>
+        <w:ind w:left="4320" w:hanging="180"/>
+      </w:pPr>
+    </w:lvl>
+    <w:lvl w:ilvl="6" w:tplc="0415000F" w:tentative="1">
+      <w:start w:val="1"/>
+      <w:numFmt w:val="decimal"/>
+      <w:lvlText w:val="%7."/>
+      <w:lvlJc w:val="left"/>
+      <w:pPr>
+        <w:ind w:left="5040" w:hanging="360"/>
+      </w:pPr>
+    </w:lvl>
+    <w:lvl w:ilvl="7" w:tplc="04150019" w:tentative="1">
+      <w:start w:val="1"/>
+      <w:numFmt w:val="lowerLetter"/>
+      <w:lvlText w:val="%8."/>
+      <w:lvlJc w:val="left"/>
+      <w:pPr>
+        <w:ind w:left="5760" w:hanging="360"/>
+      </w:pPr>
+    </w:lvl>
+    <w:lvl w:ilvl="8" w:tplc="0415001B" w:tentative="1">
+      <w:start w:val="1"/>
+      <w:numFmt w:val="lowerRoman"/>
+      <w:lvlText w:val="%9."/>
+      <w:lvlJc w:val="right"/>
+      <w:pPr>
+        <w:ind w:left="6480" w:hanging="180"/>
+      </w:pPr>
+    </w:lvl>
+  </w:abstractNum>
+  <w:abstractNum w:abstractNumId="4" w15:restartNumberingAfterBreak="0">
+    <w:nsid w:val="36A17131"/>
+    <w:multiLevelType w:val="hybridMultilevel"/>
+    <w:tmpl w:val="6714EB34"/>
+    <w:lvl w:ilvl="0" w:tplc="04150001">
+      <w:start w:val="1"/>
+      <w:numFmt w:val="bullet"/>
+      <w:lvlText w:val=""/>
+      <w:lvlJc w:val="left"/>
+      <w:pPr>
+        <w:ind w:left="1944" w:hanging="360"/>
+      </w:pPr>
+      <w:rPr>
+        <w:rFonts w:ascii="Symbol" w:hAnsi="Symbol" w:hint="default"/>
+      </w:rPr>
+    </w:lvl>
+    <w:lvl w:ilvl="1" w:tplc="04150003" w:tentative="1">
+      <w:start w:val="1"/>
+      <w:numFmt w:val="bullet"/>
+      <w:lvlText w:val="o"/>
+      <w:lvlJc w:val="left"/>
+      <w:pPr>
+        <w:ind w:left="2664" w:hanging="360"/>
+      </w:pPr>
+      <w:rPr>
+        <w:rFonts w:ascii="Courier New" w:hAnsi="Courier New" w:cs="Courier New" w:hint="default"/>
+      </w:rPr>
+    </w:lvl>
+    <w:lvl w:ilvl="2" w:tplc="04150005" w:tentative="1">
+      <w:start w:val="1"/>
+      <w:numFmt w:val="bullet"/>
+      <w:lvlText w:val=""/>
+      <w:lvlJc w:val="left"/>
+      <w:pPr>
+        <w:ind w:left="3384" w:hanging="360"/>
+      </w:pPr>
+      <w:rPr>
+        <w:rFonts w:ascii="Wingdings" w:hAnsi="Wingdings" w:hint="default"/>
+      </w:rPr>
+    </w:lvl>
+    <w:lvl w:ilvl="3" w:tplc="04150001" w:tentative="1">
+      <w:start w:val="1"/>
+      <w:numFmt w:val="bullet"/>
+      <w:lvlText w:val=""/>
+      <w:lvlJc w:val="left"/>
+      <w:pPr>
+        <w:ind w:left="4104" w:hanging="360"/>
+      </w:pPr>
+      <w:rPr>
+        <w:rFonts w:ascii="Symbol" w:hAnsi="Symbol" w:hint="default"/>
+      </w:rPr>
+    </w:lvl>
+    <w:lvl w:ilvl="4" w:tplc="04150003" w:tentative="1">
+      <w:start w:val="1"/>
+      <w:numFmt w:val="bullet"/>
+      <w:lvlText w:val="o"/>
+      <w:lvlJc w:val="left"/>
+      <w:pPr>
+        <w:ind w:left="4824" w:hanging="360"/>
+      </w:pPr>
+      <w:rPr>
+        <w:rFonts w:ascii="Courier New" w:hAnsi="Courier New" w:cs="Courier New" w:hint="default"/>
+      </w:rPr>
+    </w:lvl>
+    <w:lvl w:ilvl="5" w:tplc="04150005" w:tentative="1">
+      <w:start w:val="1"/>
+      <w:numFmt w:val="bullet"/>
+      <w:lvlText w:val=""/>
+      <w:lvlJc w:val="left"/>
+      <w:pPr>
+        <w:ind w:left="5544" w:hanging="360"/>
+      </w:pPr>
+      <w:rPr>
+        <w:rFonts w:ascii="Wingdings" w:hAnsi="Wingdings" w:hint="default"/>
+      </w:rPr>
+    </w:lvl>
+    <w:lvl w:ilvl="6" w:tplc="04150001" w:tentative="1">
+      <w:start w:val="1"/>
+      <w:numFmt w:val="bullet"/>
+      <w:lvlText w:val=""/>
+      <w:lvlJc w:val="left"/>
+      <w:pPr>
+        <w:ind w:left="6264" w:hanging="360"/>
+      </w:pPr>
+      <w:rPr>
+        <w:rFonts w:ascii="Symbol" w:hAnsi="Symbol" w:hint="default"/>
+      </w:rPr>
+    </w:lvl>
+    <w:lvl w:ilvl="7" w:tplc="04150003" w:tentative="1">
+      <w:start w:val="1"/>
+      <w:numFmt w:val="bullet"/>
+      <w:lvlText w:val="o"/>
+      <w:lvlJc w:val="left"/>
+      <w:pPr>
+        <w:ind w:left="6984" w:hanging="360"/>
+      </w:pPr>
+      <w:rPr>
+        <w:rFonts w:ascii="Courier New" w:hAnsi="Courier New" w:cs="Courier New" w:hint="default"/>
+      </w:rPr>
+    </w:lvl>
+    <w:lvl w:ilvl="8" w:tplc="04150005" w:tentative="1">
+      <w:start w:val="1"/>
+      <w:numFmt w:val="bullet"/>
+      <w:lvlText w:val=""/>
+      <w:lvlJc w:val="left"/>
+      <w:pPr>
+        <w:ind w:left="7704" w:hanging="360"/>
+      </w:pPr>
+      <w:rPr>
+        <w:rFonts w:ascii="Wingdings" w:hAnsi="Wingdings" w:hint="default"/>
+      </w:rPr>
+    </w:lvl>
+  </w:abstractNum>
+  <w:abstractNum w:abstractNumId="5" w15:restartNumberingAfterBreak="0">
+    <w:nsid w:val="3ED36875"/>
+    <w:multiLevelType w:val="hybridMultilevel"/>
+    <w:tmpl w:val="44246A1A"/>
+    <w:lvl w:ilvl="0" w:tplc="04150001">
+      <w:start w:val="1"/>
+      <w:numFmt w:val="bullet"/>
+      <w:lvlText w:val=""/>
+      <w:lvlJc w:val="left"/>
+      <w:pPr>
+        <w:ind w:left="1440" w:hanging="360"/>
+      </w:pPr>
+      <w:rPr>
+        <w:rFonts w:ascii="Symbol" w:hAnsi="Symbol" w:hint="default"/>
+      </w:rPr>
+    </w:lvl>
+    <w:lvl w:ilvl="1" w:tplc="04150003" w:tentative="1">
+      <w:start w:val="1"/>
+      <w:numFmt w:val="bullet"/>
+      <w:lvlText w:val="o"/>
+      <w:lvlJc w:val="left"/>
+      <w:pPr>
+        <w:ind w:left="2160" w:hanging="360"/>
+      </w:pPr>
+      <w:rPr>
+        <w:rFonts w:ascii="Courier New" w:hAnsi="Courier New" w:cs="Courier New" w:hint="default"/>
+      </w:rPr>
+    </w:lvl>
+    <w:lvl w:ilvl="2" w:tplc="04150005" w:tentative="1">
+      <w:start w:val="1"/>
+      <w:numFmt w:val="bullet"/>
+      <w:lvlText w:val=""/>
+      <w:lvlJc w:val="left"/>
+      <w:pPr>
+        <w:ind w:left="2880" w:hanging="360"/>
+      </w:pPr>
+      <w:rPr>
+        <w:rFonts w:ascii="Wingdings" w:hAnsi="Wingdings" w:hint="default"/>
+      </w:rPr>
+    </w:lvl>
+    <w:lvl w:ilvl="3" w:tplc="04150001" w:tentative="1">
+      <w:start w:val="1"/>
+      <w:numFmt w:val="bullet"/>
+      <w:lvlText w:val=""/>
+      <w:lvlJc w:val="left"/>
+      <w:pPr>
+        <w:ind w:left="3600" w:hanging="360"/>
+      </w:pPr>
+      <w:rPr>
+        <w:rFonts w:ascii="Symbol" w:hAnsi="Symbol" w:hint="default"/>
+      </w:rPr>
+    </w:lvl>
+    <w:lvl w:ilvl="4" w:tplc="04150003" w:tentative="1">
+      <w:start w:val="1"/>
+      <w:numFmt w:val="bullet"/>
+      <w:lvlText w:val="o"/>
+      <w:lvlJc w:val="left"/>
+      <w:pPr>
+        <w:ind w:left="4320" w:hanging="360"/>
+      </w:pPr>
+      <w:rPr>
+        <w:rFonts w:ascii="Courier New" w:hAnsi="Courier New" w:cs="Courier New" w:hint="default"/>
+      </w:rPr>
+    </w:lvl>
+    <w:lvl w:ilvl="5" w:tplc="04150005" w:tentative="1">
+      <w:start w:val="1"/>
+      <w:numFmt w:val="bullet"/>
+      <w:lvlText w:val=""/>
+      <w:lvlJc w:val="left"/>
+      <w:pPr>
+        <w:ind w:left="5040" w:hanging="360"/>
+      </w:pPr>
+      <w:rPr>
+        <w:rFonts w:ascii="Wingdings" w:hAnsi="Wingdings" w:hint="default"/>
+      </w:rPr>
+    </w:lvl>
+    <w:lvl w:ilvl="6" w:tplc="04150001" w:tentative="1">
+      <w:start w:val="1"/>
+      <w:numFmt w:val="bullet"/>
+      <w:lvlText w:val=""/>
+      <w:lvlJc w:val="left"/>
+      <w:pPr>
+        <w:ind w:left="5760" w:hanging="360"/>
+      </w:pPr>
+      <w:rPr>
+        <w:rFonts w:ascii="Symbol" w:hAnsi="Symbol" w:hint="default"/>
+      </w:rPr>
+    </w:lvl>
+    <w:lvl w:ilvl="7" w:tplc="04150003" w:tentative="1">
+      <w:start w:val="1"/>
+      <w:numFmt w:val="bullet"/>
+      <w:lvlText w:val="o"/>
+      <w:lvlJc w:val="left"/>
+      <w:pPr>
+        <w:ind w:left="6480" w:hanging="360"/>
+      </w:pPr>
+      <w:rPr>
+        <w:rFonts w:ascii="Courier New" w:hAnsi="Courier New" w:cs="Courier New" w:hint="default"/>
+      </w:rPr>
+    </w:lvl>
+    <w:lvl w:ilvl="8" w:tplc="04150005" w:tentative="1">
+      <w:start w:val="1"/>
+      <w:numFmt w:val="bullet"/>
+      <w:lvlText w:val=""/>
+      <w:lvlJc w:val="left"/>
+      <w:pPr>
+        <w:ind w:left="7200" w:hanging="360"/>
+      </w:pPr>
+      <w:rPr>
+        <w:rFonts w:ascii="Wingdings" w:hAnsi="Wingdings" w:hint="default"/>
+      </w:rPr>
+    </w:lvl>
+  </w:abstractNum>
+  <w:abstractNum w:abstractNumId="6" w15:restartNumberingAfterBreak="0">
+    <w:nsid w:val="4D5E6491"/>
+    <w:multiLevelType w:val="multilevel"/>
+    <w:tmpl w:val="0415001F"/>
+    <w:lvl w:ilvl="0">
+      <w:start w:val="1"/>
+      <w:numFmt w:val="decimal"/>
+      <w:lvlText w:val="%1."/>
+      <w:lvlJc w:val="left"/>
+      <w:pPr>
+        <w:ind w:left="1068" w:hanging="360"/>
+      </w:pPr>
+    </w:lvl>
+    <w:lvl w:ilvl="1">
+      <w:start w:val="1"/>
+      <w:numFmt w:val="decimal"/>
+      <w:lvlText w:val="%1.%2."/>
+      <w:lvlJc w:val="left"/>
+      <w:pPr>
+        <w:ind w:left="1500" w:hanging="432"/>
+      </w:pPr>
+    </w:lvl>
+    <w:lvl w:ilvl="2">
+      <w:start w:val="1"/>
+      <w:numFmt w:val="decimal"/>
+      <w:lvlText w:val="%1.%2.%3."/>
+      <w:lvlJc w:val="left"/>
+      <w:pPr>
+        <w:ind w:left="1932" w:hanging="504"/>
+      </w:pPr>
+    </w:lvl>
+    <w:lvl w:ilvl="3">
+      <w:start w:val="1"/>
+      <w:numFmt w:val="decimal"/>
+      <w:lvlText w:val="%1.%2.%3.%4."/>
+      <w:lvlJc w:val="left"/>
+      <w:pPr>
+        <w:ind w:left="2436" w:hanging="648"/>
+      </w:pPr>
+    </w:lvl>
+    <w:lvl w:ilvl="4">
+      <w:start w:val="1"/>
+      <w:numFmt w:val="decimal"/>
+      <w:lvlText w:val="%1.%2.%3.%4.%5."/>
+      <w:lvlJc w:val="left"/>
+      <w:pPr>
+        <w:ind w:left="2940" w:hanging="792"/>
+      </w:pPr>
+    </w:lvl>
+    <w:lvl w:ilvl="5">
+      <w:start w:val="1"/>
+      <w:numFmt w:val="decimal"/>
+      <w:lvlText w:val="%1.%2.%3.%4.%5.%6."/>
+      <w:lvlJc w:val="left"/>
+      <w:pPr>
+        <w:ind w:left="3444" w:hanging="936"/>
+      </w:pPr>
+    </w:lvl>
+    <w:lvl w:ilvl="6">
+      <w:start w:val="1"/>
+      <w:numFmt w:val="decimal"/>
+      <w:lvlText w:val="%1.%2.%3.%4.%5.%6.%7."/>
+      <w:lvlJc w:val="left"/>
+      <w:pPr>
+        <w:ind w:left="3948" w:hanging="1080"/>
+      </w:pPr>
+    </w:lvl>
+    <w:lvl w:ilvl="7">
+      <w:start w:val="1"/>
+      <w:numFmt w:val="decimal"/>
+      <w:lvlText w:val="%1.%2.%3.%4.%5.%6.%7.%8."/>
+      <w:lvlJc w:val="left"/>
+      <w:pPr>
+        <w:ind w:left="4452" w:hanging="1224"/>
+      </w:pPr>
+    </w:lvl>
+    <w:lvl w:ilvl="8">
+      <w:start w:val="1"/>
+      <w:numFmt w:val="decimal"/>
+      <w:lvlText w:val="%1.%2.%3.%4.%5.%6.%7.%8.%9."/>
+      <w:lvlJc w:val="left"/>
+      <w:pPr>
+        <w:ind w:left="5028" w:hanging="1440"/>
+      </w:pPr>
+    </w:lvl>
+  </w:abstractNum>
+  <w:abstractNum w:abstractNumId="7" w15:restartNumberingAfterBreak="0">
+    <w:nsid w:val="5ADC7DD4"/>
+    <w:multiLevelType w:val="hybridMultilevel"/>
+    <w:tmpl w:val="E5F213C6"/>
+    <w:lvl w:ilvl="0" w:tplc="04150001">
+      <w:start w:val="1"/>
+      <w:numFmt w:val="bullet"/>
+      <w:lvlText w:val=""/>
+      <w:lvlJc w:val="left"/>
+      <w:pPr>
+        <w:ind w:left="1428" w:hanging="360"/>
+      </w:pPr>
+      <w:rPr>
+        <w:rFonts w:ascii="Symbol" w:hAnsi="Symbol" w:hint="default"/>
+      </w:rPr>
+    </w:lvl>
+    <w:lvl w:ilvl="1" w:tplc="04150003">
+      <w:start w:val="1"/>
+      <w:numFmt w:val="bullet"/>
+      <w:lvlText w:val="o"/>
+      <w:lvlJc w:val="left"/>
+      <w:pPr>
+        <w:ind w:left="2148" w:hanging="360"/>
+      </w:pPr>
+      <w:rPr>
+        <w:rFonts w:ascii="Courier New" w:hAnsi="Courier New" w:cs="Courier New" w:hint="default"/>
+      </w:rPr>
+    </w:lvl>
+    <w:lvl w:ilvl="2" w:tplc="04150005" w:tentative="1">
+      <w:start w:val="1"/>
+      <w:numFmt w:val="bullet"/>
+      <w:lvlText w:val=""/>
+      <w:lvlJc w:val="left"/>
+      <w:pPr>
+        <w:ind w:left="2868" w:hanging="360"/>
+      </w:pPr>
+      <w:rPr>
+        <w:rFonts w:ascii="Wingdings" w:hAnsi="Wingdings" w:hint="default"/>
+      </w:rPr>
+    </w:lvl>
+    <w:lvl w:ilvl="3" w:tplc="04150001" w:tentative="1">
+      <w:start w:val="1"/>
+      <w:numFmt w:val="bullet"/>
+      <w:lvlText w:val=""/>
+      <w:lvlJc w:val="left"/>
+      <w:pPr>
+        <w:ind w:left="3588" w:hanging="360"/>
+      </w:pPr>
+      <w:rPr>
+        <w:rFonts w:ascii="Symbol" w:hAnsi="Symbol" w:hint="default"/>
+      </w:rPr>
+    </w:lvl>
+    <w:lvl w:ilvl="4" w:tplc="04150003" w:tentative="1">
+      <w:start w:val="1"/>
+      <w:numFmt w:val="bullet"/>
+      <w:lvlText w:val="o"/>
+      <w:lvlJc w:val="left"/>
+      <w:pPr>
+        <w:ind w:left="4308" w:hanging="360"/>
+      </w:pPr>
+      <w:rPr>
+        <w:rFonts w:ascii="Courier New" w:hAnsi="Courier New" w:cs="Courier New" w:hint="default"/>
+      </w:rPr>
+    </w:lvl>
+    <w:lvl w:ilvl="5" w:tplc="04150005" w:tentative="1">
+      <w:start w:val="1"/>
+      <w:numFmt w:val="bullet"/>
+      <w:lvlText w:val=""/>
+      <w:lvlJc w:val="left"/>
+      <w:pPr>
+        <w:ind w:left="5028" w:hanging="360"/>
+      </w:pPr>
+      <w:rPr>
+        <w:rFonts w:ascii="Wingdings" w:hAnsi="Wingdings" w:hint="default"/>
+      </w:rPr>
+    </w:lvl>
+    <w:lvl w:ilvl="6" w:tplc="04150001" w:tentative="1">
+      <w:start w:val="1"/>
+      <w:numFmt w:val="bullet"/>
+      <w:lvlText w:val=""/>
+      <w:lvlJc w:val="left"/>
+      <w:pPr>
+        <w:ind w:left="5748" w:hanging="360"/>
+      </w:pPr>
+      <w:rPr>
+        <w:rFonts w:ascii="Symbol" w:hAnsi="Symbol" w:hint="default"/>
+      </w:rPr>
+    </w:lvl>
+    <w:lvl w:ilvl="7" w:tplc="04150003" w:tentative="1">
+      <w:start w:val="1"/>
+      <w:numFmt w:val="bullet"/>
+      <w:lvlText w:val="o"/>
+      <w:lvlJc w:val="left"/>
+      <w:pPr>
+        <w:ind w:left="6468" w:hanging="360"/>
+      </w:pPr>
+      <w:rPr>
+        <w:rFonts w:ascii="Courier New" w:hAnsi="Courier New" w:cs="Courier New" w:hint="default"/>
+      </w:rPr>
+    </w:lvl>
+    <w:lvl w:ilvl="8" w:tplc="04150005" w:tentative="1">
+      <w:start w:val="1"/>
+      <w:numFmt w:val="bullet"/>
+      <w:lvlText w:val=""/>
+      <w:lvlJc w:val="left"/>
+      <w:pPr>
+        <w:ind w:left="7188" w:hanging="360"/>
+      </w:pPr>
+      <w:rPr>
+        <w:rFonts w:ascii="Wingdings" w:hAnsi="Wingdings" w:hint="default"/>
+      </w:rPr>
+    </w:lvl>
+  </w:abstractNum>
+  <w:abstractNum w:abstractNumId="8" w15:restartNumberingAfterBreak="0">
+    <w:nsid w:val="68513035"/>
+    <w:multiLevelType w:val="hybridMultilevel"/>
+    <w:tmpl w:val="37169224"/>
+    <w:lvl w:ilvl="0" w:tplc="04150001">
+      <w:start w:val="1"/>
+      <w:numFmt w:val="bullet"/>
+      <w:lvlText w:val=""/>
+      <w:lvlJc w:val="left"/>
+      <w:pPr>
+        <w:ind w:left="1428" w:hanging="360"/>
+      </w:pPr>
+      <w:rPr>
+        <w:rFonts w:ascii="Symbol" w:hAnsi="Symbol" w:hint="default"/>
+      </w:rPr>
+    </w:lvl>
+    <w:lvl w:ilvl="1" w:tplc="04150003">
+      <w:start w:val="1"/>
+      <w:numFmt w:val="bullet"/>
+      <w:lvlText w:val="o"/>
+      <w:lvlJc w:val="left"/>
+      <w:pPr>
+        <w:ind w:left="2148" w:hanging="360"/>
+      </w:pPr>
+      <w:rPr>
+        <w:rFonts w:ascii="Courier New" w:hAnsi="Courier New" w:cs="Courier New" w:hint="default"/>
+      </w:rPr>
+    </w:lvl>
+    <w:lvl w:ilvl="2" w:tplc="04150005" w:tentative="1">
+      <w:start w:val="1"/>
+      <w:numFmt w:val="bullet"/>
+      <w:lvlText w:val=""/>
+      <w:lvlJc w:val="left"/>
+      <w:pPr>
+        <w:ind w:left="2868" w:hanging="360"/>
+      </w:pPr>
+      <w:rPr>
+        <w:rFonts w:ascii="Wingdings" w:hAnsi="Wingdings" w:hint="default"/>
+      </w:rPr>
+    </w:lvl>
+    <w:lvl w:ilvl="3" w:tplc="04150001" w:tentative="1">
+      <w:start w:val="1"/>
+      <w:numFmt w:val="bullet"/>
+      <w:lvlText w:val=""/>
+      <w:lvlJc w:val="left"/>
+      <w:pPr>
+        <w:ind w:left="3588" w:hanging="360"/>
+      </w:pPr>
+      <w:rPr>
+        <w:rFonts w:ascii="Symbol" w:hAnsi="Symbol" w:hint="default"/>
+      </w:rPr>
+    </w:lvl>
+    <w:lvl w:ilvl="4" w:tplc="04150003" w:tentative="1">
+      <w:start w:val="1"/>
+      <w:numFmt w:val="bullet"/>
+      <w:lvlText w:val="o"/>
+      <w:lvlJc w:val="left"/>
+      <w:pPr>
+        <w:ind w:left="4308" w:hanging="360"/>
+      </w:pPr>
+      <w:rPr>
+        <w:rFonts w:ascii="Courier New" w:hAnsi="Courier New" w:cs="Courier New" w:hint="default"/>
+      </w:rPr>
+    </w:lvl>
+    <w:lvl w:ilvl="5" w:tplc="04150005" w:tentative="1">
+      <w:start w:val="1"/>
+      <w:numFmt w:val="bullet"/>
+      <w:lvlText w:val=""/>
+      <w:lvlJc w:val="left"/>
+      <w:pPr>
+        <w:ind w:left="5028" w:hanging="360"/>
+      </w:pPr>
+      <w:rPr>
+        <w:rFonts w:ascii="Wingdings" w:hAnsi="Wingdings" w:hint="default"/>
+      </w:rPr>
+    </w:lvl>
+    <w:lvl w:ilvl="6" w:tplc="04150001" w:tentative="1">
+      <w:start w:val="1"/>
+      <w:numFmt w:val="bullet"/>
+      <w:lvlText w:val=""/>
+      <w:lvlJc w:val="left"/>
+      <w:pPr>
+        <w:ind w:left="5748" w:hanging="360"/>
+      </w:pPr>
+      <w:rPr>
+        <w:rFonts w:ascii="Symbol" w:hAnsi="Symbol" w:hint="default"/>
+      </w:rPr>
+    </w:lvl>
+    <w:lvl w:ilvl="7" w:tplc="04150003" w:tentative="1">
+      <w:start w:val="1"/>
+      <w:numFmt w:val="bullet"/>
+      <w:lvlText w:val="o"/>
+      <w:lvlJc w:val="left"/>
+      <w:pPr>
+        <w:ind w:left="6468" w:hanging="360"/>
+      </w:pPr>
+      <w:rPr>
+        <w:rFonts w:ascii="Courier New" w:hAnsi="Courier New" w:cs="Courier New" w:hint="default"/>
+      </w:rPr>
+    </w:lvl>
+    <w:lvl w:ilvl="8" w:tplc="04150005" w:tentative="1">
+      <w:start w:val="1"/>
+      <w:numFmt w:val="bullet"/>
+      <w:lvlText w:val=""/>
+      <w:lvlJc w:val="left"/>
+      <w:pPr>
+        <w:ind w:left="7188" w:hanging="360"/>
+      </w:pPr>
+      <w:rPr>
+        <w:rFonts w:ascii="Wingdings" w:hAnsi="Wingdings" w:hint="default"/>
+      </w:rPr>
+    </w:lvl>
+  </w:abstractNum>
+  <w:abstractNum w:abstractNumId="9" w15:restartNumberingAfterBreak="0">
+    <w:nsid w:val="6A8C45DE"/>
+    <w:multiLevelType w:val="multilevel"/>
+    <w:tmpl w:val="0415001F"/>
+    <w:lvl w:ilvl="0">
+      <w:start w:val="1"/>
+      <w:numFmt w:val="decimal"/>
+      <w:lvlText w:val="%1."/>
+      <w:lvlJc w:val="left"/>
+      <w:pPr>
+        <w:ind w:left="360" w:hanging="360"/>
+      </w:pPr>
+      <w:rPr>
+        <w:rFonts w:hint="default"/>
+      </w:rPr>
+    </w:lvl>
+    <w:lvl w:ilvl="1">
+      <w:start w:val="1"/>
+      <w:numFmt w:val="decimal"/>
+      <w:lvlText w:val="%1.%2."/>
+      <w:lvlJc w:val="left"/>
+      <w:pPr>
+        <w:ind w:left="792" w:hanging="432"/>
+      </w:pPr>
+      <w:rPr>
+        <w:rFonts w:hint="default"/>
+      </w:rPr>
+    </w:lvl>
+    <w:lvl w:ilvl="2">
+      <w:start w:val="1"/>
+      <w:numFmt w:val="decimal"/>
+      <w:lvlText w:val="%1.%2.%3."/>
+      <w:lvlJc w:val="left"/>
+      <w:pPr>
+        <w:ind w:left="1224" w:hanging="504"/>
+      </w:pPr>
+      <w:rPr>
+        <w:rFonts w:hint="default"/>
+      </w:rPr>
+    </w:lvl>
+    <w:lvl w:ilvl="3">
+      <w:start w:val="1"/>
+      <w:numFmt w:val="decimal"/>
+      <w:lvlText w:val="%1.%2.%3.%4."/>
+      <w:lvlJc w:val="left"/>
+      <w:pPr>
+        <w:ind w:left="1728" w:hanging="648"/>
+      </w:pPr>
+      <w:rPr>
+        <w:rFonts w:hint="default"/>
+      </w:rPr>
+    </w:lvl>
+    <w:lvl w:ilvl="4">
+      <w:start w:val="1"/>
+      <w:numFmt w:val="decimal"/>
+      <w:lvlText w:val="%1.%2.%3.%4.%5."/>
+      <w:lvlJc w:val="left"/>
+      <w:pPr>
+        <w:ind w:left="2232" w:hanging="792"/>
+      </w:pPr>
+      <w:rPr>
+        <w:rFonts w:hint="default"/>
+      </w:rPr>
+    </w:lvl>
+    <w:lvl w:ilvl="5">
+      <w:start w:val="1"/>
+      <w:numFmt w:val="decimal"/>
+      <w:lvlText w:val="%1.%2.%3.%4.%5.%6."/>
+      <w:lvlJc w:val="left"/>
+      <w:pPr>
+        <w:ind w:left="2736" w:hanging="936"/>
+      </w:pPr>
+      <w:rPr>
+        <w:rFonts w:hint="default"/>
+      </w:rPr>
+    </w:lvl>
+    <w:lvl w:ilvl="6">
+      <w:start w:val="1"/>
+      <w:numFmt w:val="decimal"/>
+      <w:lvlText w:val="%1.%2.%3.%4.%5.%6.%7."/>
+      <w:lvlJc w:val="left"/>
+      <w:pPr>
+        <w:ind w:left="3240" w:hanging="1080"/>
+      </w:pPr>
+      <w:rPr>
+        <w:rFonts w:hint="default"/>
+      </w:rPr>
+    </w:lvl>
+    <w:lvl w:ilvl="7">
+      <w:start w:val="1"/>
+      <w:numFmt w:val="decimal"/>
+      <w:lvlText w:val="%1.%2.%3.%4.%5.%6.%7.%8."/>
+      <w:lvlJc w:val="left"/>
+      <w:pPr>
+        <w:ind w:left="3744" w:hanging="1224"/>
+      </w:pPr>
+      <w:rPr>
+        <w:rFonts w:hint="default"/>
+      </w:rPr>
+    </w:lvl>
+    <w:lvl w:ilvl="8">
+      <w:start w:val="1"/>
+      <w:numFmt w:val="decimal"/>
+      <w:lvlText w:val="%1.%2.%3.%4.%5.%6.%7.%8.%9."/>
+      <w:lvlJc w:val="left"/>
+      <w:pPr>
+        <w:ind w:left="4320" w:hanging="1440"/>
+      </w:pPr>
+      <w:rPr>
+        <w:rFonts w:hint="default"/>
+      </w:rPr>
+    </w:lvl>
+  </w:abstractNum>
+  <w:abstractNum w:abstractNumId="10" w15:restartNumberingAfterBreak="0">
+    <w:nsid w:val="70082E2B"/>
+    <w:multiLevelType w:val="hybridMultilevel"/>
+    <w:tmpl w:val="B058AF2E"/>
+    <w:lvl w:ilvl="0" w:tplc="04150001">
+      <w:start w:val="1"/>
+      <w:numFmt w:val="bullet"/>
+      <w:lvlText w:val=""/>
+      <w:lvlJc w:val="left"/>
+      <w:pPr>
+        <w:ind w:left="1440" w:hanging="360"/>
+      </w:pPr>
+      <w:rPr>
+        <w:rFonts w:ascii="Symbol" w:hAnsi="Symbol" w:hint="default"/>
+      </w:rPr>
+    </w:lvl>
+    <w:lvl w:ilvl="1" w:tplc="04150003">
+      <w:start w:val="1"/>
+      <w:numFmt w:val="bullet"/>
+      <w:lvlText w:val="o"/>
+      <w:lvlJc w:val="left"/>
+      <w:pPr>
+        <w:ind w:left="2160" w:hanging="360"/>
+      </w:pPr>
+      <w:rPr>
+        <w:rFonts w:ascii="Courier New" w:hAnsi="Courier New" w:cs="Courier New" w:hint="default"/>
+      </w:rPr>
+    </w:lvl>
+    <w:lvl w:ilvl="2" w:tplc="04150005" w:tentative="1">
+      <w:start w:val="1"/>
+      <w:numFmt w:val="bullet"/>
+      <w:lvlText w:val=""/>
+      <w:lvlJc w:val="left"/>
+      <w:pPr>
+        <w:ind w:left="2880" w:hanging="360"/>
+      </w:pPr>
+      <w:rPr>
+        <w:rFonts w:ascii="Wingdings" w:hAnsi="Wingdings" w:hint="default"/>
+      </w:rPr>
+    </w:lvl>
+    <w:lvl w:ilvl="3" w:tplc="04150001" w:tentative="1">
+      <w:start w:val="1"/>
+      <w:numFmt w:val="bullet"/>
+      <w:lvlText w:val=""/>
+      <w:lvlJc w:val="left"/>
+      <w:pPr>
+        <w:ind w:left="3600" w:hanging="360"/>
+      </w:pPr>
+      <w:rPr>
+        <w:rFonts w:ascii="Symbol" w:hAnsi="Symbol" w:hint="default"/>
+      </w:rPr>
+    </w:lvl>
+    <w:lvl w:ilvl="4" w:tplc="04150003" w:tentative="1">
+      <w:start w:val="1"/>
+      <w:numFmt w:val="bullet"/>
+      <w:lvlText w:val="o"/>
+      <w:lvlJc w:val="left"/>
+      <w:pPr>
+        <w:ind w:left="4320" w:hanging="360"/>
+      </w:pPr>
+      <w:rPr>
+        <w:rFonts w:ascii="Courier New" w:hAnsi="Courier New" w:cs="Courier New" w:hint="default"/>
+      </w:rPr>
+    </w:lvl>
+    <w:lvl w:ilvl="5" w:tplc="04150005" w:tentative="1">
+      <w:start w:val="1"/>
+      <w:numFmt w:val="bullet"/>
+      <w:lvlText w:val=""/>
+      <w:lvlJc w:val="left"/>
+      <w:pPr>
+        <w:ind w:left="5040" w:hanging="360"/>
+      </w:pPr>
+      <w:rPr>
+        <w:rFonts w:ascii="Wingdings" w:hAnsi="Wingdings" w:hint="default"/>
+      </w:rPr>
+    </w:lvl>
+    <w:lvl w:ilvl="6" w:tplc="04150001" w:tentative="1">
+      <w:start w:val="1"/>
+      <w:numFmt w:val="bullet"/>
+      <w:lvlText w:val=""/>
+      <w:lvlJc w:val="left"/>
+      <w:pPr>
+        <w:ind w:left="5760" w:hanging="360"/>
+      </w:pPr>
+      <w:rPr>
+        <w:rFonts w:ascii="Symbol" w:hAnsi="Symbol" w:hint="default"/>
+      </w:rPr>
+    </w:lvl>
+    <w:lvl w:ilvl="7" w:tplc="04150003" w:tentative="1">
+      <w:start w:val="1"/>
+      <w:numFmt w:val="bullet"/>
+      <w:lvlText w:val="o"/>
+      <w:lvlJc w:val="left"/>
+      <w:pPr>
+        <w:ind w:left="6480" w:hanging="360"/>
+      </w:pPr>
+      <w:rPr>
+        <w:rFonts w:ascii="Courier New" w:hAnsi="Courier New" w:cs="Courier New" w:hint="default"/>
+      </w:rPr>
+    </w:lvl>
+    <w:lvl w:ilvl="8" w:tplc="04150005" w:tentative="1">
+      <w:start w:val="1"/>
+      <w:numFmt w:val="bullet"/>
+      <w:lvlText w:val=""/>
+      <w:lvlJc w:val="left"/>
+      <w:pPr>
+        <w:ind w:left="7200" w:hanging="360"/>
+      </w:pPr>
+      <w:rPr>
+        <w:rFonts w:ascii="Wingdings" w:hAnsi="Wingdings" w:hint="default"/>
+      </w:rPr>
+    </w:lvl>
+  </w:abstractNum>
+  <w:abstractNum w:abstractNumId="11" w15:restartNumberingAfterBreak="0">
+    <w:nsid w:val="79A876AC"/>
+    <w:multiLevelType w:val="hybridMultilevel"/>
+    <w:tmpl w:val="D4763346"/>
+    <w:lvl w:ilvl="0" w:tplc="0415000F">
+      <w:start w:val="1"/>
+      <w:numFmt w:val="decimal"/>
+      <w:lvlText w:val="%1."/>
+      <w:lvlJc w:val="left"/>
+      <w:pPr>
+        <w:ind w:left="360" w:hanging="360"/>
+      </w:pPr>
+    </w:lvl>
+    <w:lvl w:ilvl="1" w:tplc="04150019" w:tentative="1">
+      <w:start w:val="1"/>
+      <w:numFmt w:val="lowerLetter"/>
+      <w:lvlText w:val="%2."/>
+      <w:lvlJc w:val="left"/>
+      <w:pPr>
+        <w:ind w:left="1080" w:hanging="360"/>
+      </w:pPr>
+    </w:lvl>
+    <w:lvl w:ilvl="2" w:tplc="0415001B" w:tentative="1">
+      <w:start w:val="1"/>
+      <w:numFmt w:val="lowerRoman"/>
+      <w:lvlText w:val="%3."/>
+      <w:lvlJc w:val="right"/>
+      <w:pPr>
+        <w:ind w:left="1800" w:hanging="180"/>
+      </w:pPr>
+    </w:lvl>
+    <w:lvl w:ilvl="3" w:tplc="0415000F" w:tentative="1">
+      <w:start w:val="1"/>
+      <w:numFmt w:val="decimal"/>
+      <w:lvlText w:val="%4."/>
+      <w:lvlJc w:val="left"/>
+      <w:pPr>
+        <w:ind w:left="2520" w:hanging="360"/>
+      </w:pPr>
+    </w:lvl>
+    <w:lvl w:ilvl="4" w:tplc="04150019" w:tentative="1">
+      <w:start w:val="1"/>
+      <w:numFmt w:val="lowerLetter"/>
+      <w:lvlText w:val="%5."/>
+      <w:lvlJc w:val="left"/>
+      <w:pPr>
+        <w:ind w:left="3240" w:hanging="360"/>
+      </w:pPr>
+    </w:lvl>
+    <w:lvl w:ilvl="5" w:tplc="0415001B" w:tentative="1">
+      <w:start w:val="1"/>
+      <w:numFmt w:val="lowerRoman"/>
+      <w:lvlText w:val="%6."/>
+      <w:lvlJc w:val="right"/>
+      <w:pPr>
+        <w:ind w:left="3960" w:hanging="180"/>
+      </w:pPr>
+    </w:lvl>
+    <w:lvl w:ilvl="6" w:tplc="0415000F" w:tentative="1">
+      <w:start w:val="1"/>
+      <w:numFmt w:val="decimal"/>
+      <w:lvlText w:val="%7."/>
+      <w:lvlJc w:val="left"/>
+      <w:pPr>
+        <w:ind w:left="4680" w:hanging="360"/>
+      </w:pPr>
+    </w:lvl>
+    <w:lvl w:ilvl="7" w:tplc="04150019" w:tentative="1">
+      <w:start w:val="1"/>
+      <w:numFmt w:val="lowerLetter"/>
+      <w:lvlText w:val="%8."/>
+      <w:lvlJc w:val="left"/>
+      <w:pPr>
+        <w:ind w:left="5400" w:hanging="360"/>
+      </w:pPr>
+    </w:lvl>
+    <w:lvl w:ilvl="8" w:tplc="0415001B" w:tentative="1">
+      <w:start w:val="1"/>
+      <w:numFmt w:val="lowerRoman"/>
+      <w:lvlText w:val="%9."/>
+      <w:lvlJc w:val="right"/>
+      <w:pPr>
+        <w:ind w:left="6120" w:hanging="180"/>
+      </w:pPr>
+    </w:lvl>
+  </w:abstractNum>
+  <w:abstractNum w:abstractNumId="12" w15:restartNumberingAfterBreak="0">
+    <w:nsid w:val="7FE40FC0"/>
+    <w:multiLevelType w:val="hybridMultilevel"/>
+    <w:tmpl w:val="D7766258"/>
+    <w:lvl w:ilvl="0" w:tplc="04150001">
+      <w:start w:val="1"/>
+      <w:numFmt w:val="bullet"/>
+      <w:lvlText w:val=""/>
+      <w:lvlJc w:val="left"/>
+      <w:pPr>
+        <w:ind w:left="1636" w:hanging="360"/>
+      </w:pPr>
+      <w:rPr>
+        <w:rFonts w:ascii="Symbol" w:hAnsi="Symbol" w:hint="default"/>
+      </w:rPr>
+    </w:lvl>
+    <w:lvl w:ilvl="1" w:tplc="04150003">
+      <w:start w:val="1"/>
+      <w:numFmt w:val="bullet"/>
+      <w:lvlText w:val="o"/>
+      <w:lvlJc w:val="left"/>
+      <w:pPr>
+        <w:ind w:left="2356" w:hanging="360"/>
+      </w:pPr>
+      <w:rPr>
+        <w:rFonts w:ascii="Courier New" w:hAnsi="Courier New" w:cs="Courier New" w:hint="default"/>
+      </w:rPr>
+    </w:lvl>
+    <w:lvl w:ilvl="2" w:tplc="04150005" w:tentative="1">
+      <w:start w:val="1"/>
+      <w:numFmt w:val="bullet"/>
+      <w:lvlText w:val=""/>
+      <w:lvlJc w:val="left"/>
+      <w:pPr>
+        <w:ind w:left="3076" w:hanging="360"/>
+      </w:pPr>
+      <w:rPr>
+        <w:rFonts w:ascii="Wingdings" w:hAnsi="Wingdings" w:hint="default"/>
+      </w:rPr>
+    </w:lvl>
+    <w:lvl w:ilvl="3" w:tplc="04150001" w:tentative="1">
+      <w:start w:val="1"/>
+      <w:numFmt w:val="bullet"/>
+      <w:lvlText w:val=""/>
+      <w:lvlJc w:val="left"/>
+      <w:pPr>
+        <w:ind w:left="3796" w:hanging="360"/>
+      </w:pPr>
+      <w:rPr>
+        <w:rFonts w:ascii="Symbol" w:hAnsi="Symbol" w:hint="default"/>
+      </w:rPr>
+    </w:lvl>
+    <w:lvl w:ilvl="4" w:tplc="04150003" w:tentative="1">
+      <w:start w:val="1"/>
+      <w:numFmt w:val="bullet"/>
+      <w:lvlText w:val="o"/>
+      <w:lvlJc w:val="left"/>
+      <w:pPr>
+        <w:ind w:left="4516" w:hanging="360"/>
+      </w:pPr>
+      <w:rPr>
+        <w:rFonts w:ascii="Courier New" w:hAnsi="Courier New" w:cs="Courier New" w:hint="default"/>
+      </w:rPr>
+    </w:lvl>
+    <w:lvl w:ilvl="5" w:tplc="04150005" w:tentative="1">
+      <w:start w:val="1"/>
+      <w:numFmt w:val="bullet"/>
+      <w:lvlText w:val=""/>
+      <w:lvlJc w:val="left"/>
+      <w:pPr>
+        <w:ind w:left="5236" w:hanging="360"/>
+      </w:pPr>
+      <w:rPr>
+        <w:rFonts w:ascii="Wingdings" w:hAnsi="Wingdings" w:hint="default"/>
+      </w:rPr>
+    </w:lvl>
+    <w:lvl w:ilvl="6" w:tplc="04150001" w:tentative="1">
+      <w:start w:val="1"/>
+      <w:numFmt w:val="bullet"/>
+      <w:lvlText w:val=""/>
+      <w:lvlJc w:val="left"/>
+      <w:pPr>
+        <w:ind w:left="5956" w:hanging="360"/>
+      </w:pPr>
+      <w:rPr>
+        <w:rFonts w:ascii="Symbol" w:hAnsi="Symbol" w:hint="default"/>
+      </w:rPr>
+    </w:lvl>
+    <w:lvl w:ilvl="7" w:tplc="04150003" w:tentative="1">
+      <w:start w:val="1"/>
+      <w:numFmt w:val="bullet"/>
+      <w:lvlText w:val="o"/>
+      <w:lvlJc w:val="left"/>
+      <w:pPr>
+        <w:ind w:left="6676" w:hanging="360"/>
+      </w:pPr>
+      <w:rPr>
+        <w:rFonts w:ascii="Courier New" w:hAnsi="Courier New" w:cs="Courier New" w:hint="default"/>
+      </w:rPr>
+    </w:lvl>
+    <w:lvl w:ilvl="8" w:tplc="04150005" w:tentative="1">
+      <w:start w:val="1"/>
+      <w:numFmt w:val="bullet"/>
+      <w:lvlText w:val=""/>
+      <w:lvlJc w:val="left"/>
+      <w:pPr>
+        <w:ind w:left="7396" w:hanging="360"/>
+      </w:pPr>
+      <w:rPr>
+        <w:rFonts w:ascii="Wingdings" w:hAnsi="Wingdings" w:hint="default"/>
+      </w:rPr>
+    </w:lvl>
+  </w:abstractNum>
+  <w:num w:numId="1" w16cid:durableId="189490609">
+    <w:abstractNumId w:val="1"/>
+  </w:num>
+  <w:num w:numId="2" w16cid:durableId="2137597680">
+    <w:abstractNumId w:val="12"/>
+  </w:num>
+  <w:num w:numId="3" w16cid:durableId="1530802244">
+    <w:abstractNumId w:val="9"/>
+  </w:num>
+  <w:num w:numId="4" w16cid:durableId="1326282928">
+    <w:abstractNumId w:val="7"/>
+  </w:num>
+  <w:num w:numId="5" w16cid:durableId="491913917">
+    <w:abstractNumId w:val="4"/>
+  </w:num>
+  <w:num w:numId="6" w16cid:durableId="1945569849">
+    <w:abstractNumId w:val="8"/>
+  </w:num>
+  <w:num w:numId="7" w16cid:durableId="710887027">
+    <w:abstractNumId w:val="10"/>
+  </w:num>
+  <w:num w:numId="8" w16cid:durableId="1639602596">
+    <w:abstractNumId w:val="5"/>
+  </w:num>
+  <w:num w:numId="9" w16cid:durableId="1930655895">
+    <w:abstractNumId w:val="0"/>
+  </w:num>
+  <w:num w:numId="10" w16cid:durableId="880244605">
+    <w:abstractNumId w:val="6"/>
+  </w:num>
+  <w:num w:numId="11" w16cid:durableId="428234200">
+    <w:abstractNumId w:val="11"/>
+  </w:num>
+  <w:num w:numId="12" w16cid:durableId="190580629">
+    <w:abstractNumId w:val="2"/>
+  </w:num>
+  <w:num w:numId="13" w16cid:durableId="952446755">
+    <w:abstractNumId w:val="3"/>
+  </w:num>
+</w:numbering>
 </file>
 
 <file path=word/styles.xml><?xml version="1.0" encoding="utf-8"?>
@@ -418,6 +2684,49 @@
     <w:name w:val="Normal"/>
     <w:qFormat/>
   </w:style>
+  <w:style w:type="paragraph" w:styleId="Nagwek1">
+    <w:name w:val="heading 1"/>
+    <w:basedOn w:val="Normalny"/>
+    <w:next w:val="Normalny"/>
+    <w:link w:val="Nagwek1Znak"/>
+    <w:uiPriority w:val="9"/>
+    <w:qFormat/>
+    <w:rsid w:val="000817BF"/>
+    <w:pPr>
+      <w:keepNext/>
+      <w:keepLines/>
+      <w:spacing w:before="240" w:after="0"/>
+      <w:outlineLvl w:val="0"/>
+    </w:pPr>
+    <w:rPr>
+      <w:rFonts w:asciiTheme="majorHAnsi" w:eastAsiaTheme="majorEastAsia" w:hAnsiTheme="majorHAnsi" w:cstheme="majorBidi"/>
+      <w:color w:val="2F5496" w:themeColor="accent1" w:themeShade="BF"/>
+      <w:sz w:val="32"/>
+      <w:szCs w:val="32"/>
+    </w:rPr>
+  </w:style>
+  <w:style w:type="paragraph" w:styleId="Nagwek2">
+    <w:name w:val="heading 2"/>
+    <w:basedOn w:val="Normalny"/>
+    <w:next w:val="Normalny"/>
+    <w:link w:val="Nagwek2Znak"/>
+    <w:uiPriority w:val="9"/>
+    <w:unhideWhenUsed/>
+    <w:qFormat/>
+    <w:rsid w:val="000817BF"/>
+    <w:pPr>
+      <w:keepNext/>
+      <w:keepLines/>
+      <w:spacing w:before="40" w:after="0"/>
+      <w:outlineLvl w:val="1"/>
+    </w:pPr>
+    <w:rPr>
+      <w:rFonts w:asciiTheme="majorHAnsi" w:eastAsiaTheme="majorEastAsia" w:hAnsiTheme="majorHAnsi" w:cstheme="majorBidi"/>
+      <w:color w:val="2F5496" w:themeColor="accent1" w:themeShade="BF"/>
+      <w:sz w:val="26"/>
+      <w:szCs w:val="26"/>
+    </w:rPr>
+  </w:style>
   <w:style w:type="character" w:default="1" w:styleId="Domylnaczcionkaakapitu">
     <w:name w:val="Default Paragraph Font"/>
     <w:uiPriority w:val="1"/>
@@ -444,6 +2753,166 @@
     <w:uiPriority w:val="99"/>
     <w:semiHidden/>
     <w:unhideWhenUsed/>
+  </w:style>
+  <w:style w:type="paragraph" w:styleId="Nagwek">
+    <w:name w:val="header"/>
+    <w:basedOn w:val="Normalny"/>
+    <w:link w:val="NagwekZnak"/>
+    <w:uiPriority w:val="99"/>
+    <w:unhideWhenUsed/>
+    <w:rsid w:val="000C1C1E"/>
+    <w:pPr>
+      <w:tabs>
+        <w:tab w:val="center" w:pos="4536"/>
+        <w:tab w:val="right" w:pos="9072"/>
+      </w:tabs>
+      <w:spacing w:after="0" w:line="240" w:lineRule="auto"/>
+    </w:pPr>
+  </w:style>
+  <w:style w:type="character" w:customStyle="1" w:styleId="NagwekZnak">
+    <w:name w:val="Nagłówek Znak"/>
+    <w:basedOn w:val="Domylnaczcionkaakapitu"/>
+    <w:link w:val="Nagwek"/>
+    <w:uiPriority w:val="99"/>
+    <w:rsid w:val="000C1C1E"/>
+  </w:style>
+  <w:style w:type="paragraph" w:styleId="Stopka">
+    <w:name w:val="footer"/>
+    <w:basedOn w:val="Normalny"/>
+    <w:link w:val="StopkaZnak"/>
+    <w:uiPriority w:val="99"/>
+    <w:unhideWhenUsed/>
+    <w:rsid w:val="000C1C1E"/>
+    <w:pPr>
+      <w:tabs>
+        <w:tab w:val="center" w:pos="4536"/>
+        <w:tab w:val="right" w:pos="9072"/>
+      </w:tabs>
+      <w:spacing w:after="0" w:line="240" w:lineRule="auto"/>
+    </w:pPr>
+  </w:style>
+  <w:style w:type="character" w:customStyle="1" w:styleId="StopkaZnak">
+    <w:name w:val="Stopka Znak"/>
+    <w:basedOn w:val="Domylnaczcionkaakapitu"/>
+    <w:link w:val="Stopka"/>
+    <w:uiPriority w:val="99"/>
+    <w:rsid w:val="000C1C1E"/>
+  </w:style>
+  <w:style w:type="paragraph" w:styleId="Akapitzlist">
+    <w:name w:val="List Paragraph"/>
+    <w:basedOn w:val="Normalny"/>
+    <w:uiPriority w:val="34"/>
+    <w:qFormat/>
+    <w:rsid w:val="000C1C1E"/>
+    <w:pPr>
+      <w:ind w:left="720"/>
+      <w:contextualSpacing/>
+    </w:pPr>
+  </w:style>
+  <w:style w:type="paragraph" w:styleId="Tekstprzypisukocowego">
+    <w:name w:val="endnote text"/>
+    <w:basedOn w:val="Normalny"/>
+    <w:link w:val="TekstprzypisukocowegoZnak"/>
+    <w:uiPriority w:val="99"/>
+    <w:semiHidden/>
+    <w:unhideWhenUsed/>
+    <w:rsid w:val="0074439F"/>
+    <w:pPr>
+      <w:spacing w:after="0" w:line="240" w:lineRule="auto"/>
+    </w:pPr>
+    <w:rPr>
+      <w:sz w:val="20"/>
+      <w:szCs w:val="20"/>
+    </w:rPr>
+  </w:style>
+  <w:style w:type="character" w:customStyle="1" w:styleId="TekstprzypisukocowegoZnak">
+    <w:name w:val="Tekst przypisu końcowego Znak"/>
+    <w:basedOn w:val="Domylnaczcionkaakapitu"/>
+    <w:link w:val="Tekstprzypisukocowego"/>
+    <w:uiPriority w:val="99"/>
+    <w:semiHidden/>
+    <w:rsid w:val="0074439F"/>
+    <w:rPr>
+      <w:sz w:val="20"/>
+      <w:szCs w:val="20"/>
+    </w:rPr>
+  </w:style>
+  <w:style w:type="character" w:styleId="Odwoanieprzypisukocowego">
+    <w:name w:val="endnote reference"/>
+    <w:basedOn w:val="Domylnaczcionkaakapitu"/>
+    <w:uiPriority w:val="99"/>
+    <w:semiHidden/>
+    <w:unhideWhenUsed/>
+    <w:rsid w:val="0074439F"/>
+    <w:rPr>
+      <w:vertAlign w:val="superscript"/>
+    </w:rPr>
+  </w:style>
+  <w:style w:type="character" w:customStyle="1" w:styleId="Nagwek1Znak">
+    <w:name w:val="Nagłówek 1 Znak"/>
+    <w:basedOn w:val="Domylnaczcionkaakapitu"/>
+    <w:link w:val="Nagwek1"/>
+    <w:uiPriority w:val="9"/>
+    <w:rsid w:val="000817BF"/>
+    <w:rPr>
+      <w:rFonts w:asciiTheme="majorHAnsi" w:eastAsiaTheme="majorEastAsia" w:hAnsiTheme="majorHAnsi" w:cstheme="majorBidi"/>
+      <w:color w:val="2F5496" w:themeColor="accent1" w:themeShade="BF"/>
+      <w:sz w:val="32"/>
+      <w:szCs w:val="32"/>
+    </w:rPr>
+  </w:style>
+  <w:style w:type="paragraph" w:styleId="Nagwekspisutreci">
+    <w:name w:val="TOC Heading"/>
+    <w:basedOn w:val="Nagwek1"/>
+    <w:next w:val="Normalny"/>
+    <w:uiPriority w:val="39"/>
+    <w:unhideWhenUsed/>
+    <w:qFormat/>
+    <w:rsid w:val="000817BF"/>
+    <w:pPr>
+      <w:outlineLvl w:val="9"/>
+    </w:pPr>
+    <w:rPr>
+      <w:kern w:val="0"/>
+      <w:lang w:eastAsia="pl-PL"/>
+      <w14:ligatures w14:val="none"/>
+    </w:rPr>
+  </w:style>
+  <w:style w:type="paragraph" w:styleId="Spistreci1">
+    <w:name w:val="toc 1"/>
+    <w:basedOn w:val="Normalny"/>
+    <w:next w:val="Normalny"/>
+    <w:autoRedefine/>
+    <w:uiPriority w:val="39"/>
+    <w:unhideWhenUsed/>
+    <w:rsid w:val="000817BF"/>
+    <w:pPr>
+      <w:spacing w:after="100"/>
+    </w:pPr>
+  </w:style>
+  <w:style w:type="character" w:styleId="Hipercze">
+    <w:name w:val="Hyperlink"/>
+    <w:basedOn w:val="Domylnaczcionkaakapitu"/>
+    <w:uiPriority w:val="99"/>
+    <w:unhideWhenUsed/>
+    <w:rsid w:val="000817BF"/>
+    <w:rPr>
+      <w:color w:val="0563C1" w:themeColor="hyperlink"/>
+      <w:u w:val="single"/>
+    </w:rPr>
+  </w:style>
+  <w:style w:type="character" w:customStyle="1" w:styleId="Nagwek2Znak">
+    <w:name w:val="Nagłówek 2 Znak"/>
+    <w:basedOn w:val="Domylnaczcionkaakapitu"/>
+    <w:link w:val="Nagwek2"/>
+    <w:uiPriority w:val="9"/>
+    <w:rsid w:val="000817BF"/>
+    <w:rPr>
+      <w:rFonts w:asciiTheme="majorHAnsi" w:eastAsiaTheme="majorEastAsia" w:hAnsiTheme="majorHAnsi" w:cstheme="majorBidi"/>
+      <w:color w:val="2F5496" w:themeColor="accent1" w:themeShade="BF"/>
+      <w:sz w:val="26"/>
+      <w:szCs w:val="26"/>
+    </w:rPr>
   </w:style>
 </w:styles>
 </file>

</xml_diff>

<commit_message>
fixed content table, chapters
</commit_message>
<xml_diff>
--- a/pbd_1_raport.docx
+++ b/pbd_1_raport.docx
@@ -80,6 +80,15 @@
     </w:p>
     <w:sdt>
       <w:sdtPr>
+        <w:rPr>
+          <w:rFonts w:asciiTheme="minorHAnsi" w:eastAsiaTheme="minorHAnsi" w:hAnsiTheme="minorHAnsi" w:cstheme="minorBidi"/>
+          <w:color w:val="auto"/>
+          <w:kern w:val="2"/>
+          <w:sz w:val="22"/>
+          <w:szCs w:val="22"/>
+          <w:lang w:eastAsia="en-US"/>
+          <w14:ligatures w14:val="standardContextual"/>
+        </w:rPr>
         <w:id w:val="-556160961"/>
         <w:docPartObj>
           <w:docPartGallery w:val="Table of Contents"/>
@@ -88,21 +97,14 @@
       </w:sdtPr>
       <w:sdtEndPr>
         <w:rPr>
-          <w:rFonts w:asciiTheme="minorHAnsi" w:eastAsiaTheme="minorHAnsi" w:hAnsiTheme="minorHAnsi" w:cstheme="minorBidi"/>
           <w:b/>
           <w:bCs/>
-          <w:color w:val="auto"/>
-          <w:kern w:val="2"/>
-          <w:sz w:val="22"/>
-          <w:szCs w:val="22"/>
-          <w:lang w:eastAsia="en-US"/>
-          <w14:ligatures w14:val="standardContextual"/>
         </w:rPr>
       </w:sdtEndPr>
       <w:sdtContent>
         <w:p>
           <w:pPr>
-            <w:pStyle w:val="Nagwekspisutreci"/>
+            <w:pStyle w:val="TOCHeading"/>
           </w:pPr>
           <w:r>
             <w:t>Spis treści</w:t>
@@ -110,12 +112,15 @@
         </w:p>
         <w:p>
           <w:pPr>
-            <w:pStyle w:val="Spistreci1"/>
+            <w:pStyle w:val="TOC1"/>
             <w:tabs>
+              <w:tab w:val="left" w:pos="440"/>
               <w:tab w:val="right" w:leader="dot" w:pos="9062"/>
             </w:tabs>
             <w:rPr>
+              <w:rFonts w:eastAsiaTheme="minorEastAsia"/>
               <w:noProof/>
+              <w:lang w:eastAsia="pl-PL"/>
             </w:rPr>
           </w:pPr>
           <w:r>
@@ -127,23 +132,38 @@
           <w:r>
             <w:fldChar w:fldCharType="separate"/>
           </w:r>
-          <w:hyperlink w:anchor="_Toc151837591" w:history="1">
-            <w:r>
-              <w:rPr>
-                <w:rStyle w:val="Hipercze"/>
-                <w:noProof/>
-              </w:rPr>
-              <w:t>Opis systemu:</w:t>
-            </w:r>
-            <w:r>
-              <w:rPr>
-                <w:noProof/>
-                <w:webHidden/>
+          <w:hyperlink w:anchor="_Toc151841110" w:history="1">
+            <w:r>
+              <w:rPr>
+                <w:rStyle w:val="Hyperlink"/>
+                <w:noProof/>
+              </w:rPr>
+              <w:t>1.</w:t>
+            </w:r>
+            <w:r>
+              <w:rPr>
+                <w:rFonts w:eastAsiaTheme="minorEastAsia"/>
+                <w:noProof/>
+                <w:lang w:eastAsia="pl-PL"/>
               </w:rPr>
               <w:tab/>
             </w:r>
             <w:r>
               <w:rPr>
+                <w:rStyle w:val="Hyperlink"/>
+                <w:noProof/>
+              </w:rPr>
+              <w:t>Opis systemu</w:t>
+            </w:r>
+            <w:r>
+              <w:rPr>
+                <w:noProof/>
+                <w:webHidden/>
+              </w:rPr>
+              <w:tab/>
+            </w:r>
+            <w:r>
+              <w:rPr>
                 <w:noProof/>
                 <w:webHidden/>
               </w:rPr>
@@ -154,7 +174,7 @@
                 <w:noProof/>
                 <w:webHidden/>
               </w:rPr>
-              <w:instrText xml:space="preserve"> PAGEREF _Toc151837591 \h </w:instrText>
+              <w:instrText xml:space="preserve"> PAGEREF _Toc151841110 \h </w:instrText>
             </w:r>
             <w:r>
               <w:rPr>
@@ -175,6 +195,522 @@
                 <w:webHidden/>
               </w:rPr>
               <w:t>1</w:t>
+            </w:r>
+            <w:r>
+              <w:rPr>
+                <w:noProof/>
+                <w:webHidden/>
+              </w:rPr>
+              <w:fldChar w:fldCharType="end"/>
+            </w:r>
+          </w:hyperlink>
+        </w:p>
+        <w:p>
+          <w:pPr>
+            <w:pStyle w:val="TOC1"/>
+            <w:tabs>
+              <w:tab w:val="left" w:pos="440"/>
+              <w:tab w:val="right" w:leader="dot" w:pos="9062"/>
+            </w:tabs>
+            <w:rPr>
+              <w:rFonts w:eastAsiaTheme="minorEastAsia"/>
+              <w:noProof/>
+              <w:lang w:eastAsia="pl-PL"/>
+            </w:rPr>
+          </w:pPr>
+          <w:hyperlink w:anchor="_Toc151841111" w:history="1">
+            <w:r>
+              <w:rPr>
+                <w:rStyle w:val="Hyperlink"/>
+                <w:noProof/>
+              </w:rPr>
+              <w:t>2.</w:t>
+            </w:r>
+            <w:r>
+              <w:rPr>
+                <w:rFonts w:eastAsiaTheme="minorEastAsia"/>
+                <w:noProof/>
+                <w:lang w:eastAsia="pl-PL"/>
+              </w:rPr>
+              <w:tab/>
+            </w:r>
+            <w:r>
+              <w:rPr>
+                <w:rStyle w:val="Hyperlink"/>
+                <w:noProof/>
+              </w:rPr>
+              <w:t>Funkcje realizowane przez system</w:t>
+            </w:r>
+            <w:r>
+              <w:rPr>
+                <w:noProof/>
+                <w:webHidden/>
+              </w:rPr>
+              <w:tab/>
+            </w:r>
+            <w:r>
+              <w:rPr>
+                <w:noProof/>
+                <w:webHidden/>
+              </w:rPr>
+              <w:fldChar w:fldCharType="begin"/>
+            </w:r>
+            <w:r>
+              <w:rPr>
+                <w:noProof/>
+                <w:webHidden/>
+              </w:rPr>
+              <w:instrText xml:space="preserve"> PAGEREF _Toc151841111 \h </w:instrText>
+            </w:r>
+            <w:r>
+              <w:rPr>
+                <w:noProof/>
+                <w:webHidden/>
+              </w:rPr>
+            </w:r>
+            <w:r>
+              <w:rPr>
+                <w:noProof/>
+                <w:webHidden/>
+              </w:rPr>
+              <w:fldChar w:fldCharType="separate"/>
+            </w:r>
+            <w:r>
+              <w:rPr>
+                <w:noProof/>
+                <w:webHidden/>
+              </w:rPr>
+              <w:t>1</w:t>
+            </w:r>
+            <w:r>
+              <w:rPr>
+                <w:noProof/>
+                <w:webHidden/>
+              </w:rPr>
+              <w:fldChar w:fldCharType="end"/>
+            </w:r>
+          </w:hyperlink>
+        </w:p>
+        <w:p>
+          <w:pPr>
+            <w:pStyle w:val="TOC2"/>
+            <w:tabs>
+              <w:tab w:val="left" w:pos="880"/>
+              <w:tab w:val="right" w:leader="dot" w:pos="9062"/>
+            </w:tabs>
+            <w:rPr>
+              <w:rFonts w:eastAsiaTheme="minorEastAsia"/>
+              <w:noProof/>
+              <w:lang w:eastAsia="pl-PL"/>
+            </w:rPr>
+          </w:pPr>
+          <w:hyperlink w:anchor="_Toc151841112" w:history="1">
+            <w:r>
+              <w:rPr>
+                <w:rStyle w:val="Hyperlink"/>
+                <w:noProof/>
+              </w:rPr>
+              <w:t>2.1.</w:t>
+            </w:r>
+            <w:r>
+              <w:rPr>
+                <w:rFonts w:eastAsiaTheme="minorEastAsia"/>
+                <w:noProof/>
+                <w:lang w:eastAsia="pl-PL"/>
+              </w:rPr>
+              <w:tab/>
+            </w:r>
+            <w:r>
+              <w:rPr>
+                <w:rStyle w:val="Hyperlink"/>
+                <w:noProof/>
+              </w:rPr>
+              <w:t>Klient firmy</w:t>
+            </w:r>
+            <w:r>
+              <w:rPr>
+                <w:noProof/>
+                <w:webHidden/>
+              </w:rPr>
+              <w:tab/>
+            </w:r>
+            <w:r>
+              <w:rPr>
+                <w:noProof/>
+                <w:webHidden/>
+              </w:rPr>
+              <w:fldChar w:fldCharType="begin"/>
+            </w:r>
+            <w:r>
+              <w:rPr>
+                <w:noProof/>
+                <w:webHidden/>
+              </w:rPr>
+              <w:instrText xml:space="preserve"> PAGEREF _Toc151841112 \h </w:instrText>
+            </w:r>
+            <w:r>
+              <w:rPr>
+                <w:noProof/>
+                <w:webHidden/>
+              </w:rPr>
+            </w:r>
+            <w:r>
+              <w:rPr>
+                <w:noProof/>
+                <w:webHidden/>
+              </w:rPr>
+              <w:fldChar w:fldCharType="separate"/>
+            </w:r>
+            <w:r>
+              <w:rPr>
+                <w:noProof/>
+                <w:webHidden/>
+              </w:rPr>
+              <w:t>1</w:t>
+            </w:r>
+            <w:r>
+              <w:rPr>
+                <w:noProof/>
+                <w:webHidden/>
+              </w:rPr>
+              <w:fldChar w:fldCharType="end"/>
+            </w:r>
+          </w:hyperlink>
+        </w:p>
+        <w:p>
+          <w:pPr>
+            <w:pStyle w:val="TOC2"/>
+            <w:tabs>
+              <w:tab w:val="left" w:pos="880"/>
+              <w:tab w:val="right" w:leader="dot" w:pos="9062"/>
+            </w:tabs>
+            <w:rPr>
+              <w:rFonts w:eastAsiaTheme="minorEastAsia"/>
+              <w:noProof/>
+              <w:lang w:eastAsia="pl-PL"/>
+            </w:rPr>
+          </w:pPr>
+          <w:hyperlink w:anchor="_Toc151841113" w:history="1">
+            <w:r>
+              <w:rPr>
+                <w:rStyle w:val="Hyperlink"/>
+                <w:noProof/>
+              </w:rPr>
+              <w:t>2.2.</w:t>
+            </w:r>
+            <w:r>
+              <w:rPr>
+                <w:rFonts w:eastAsiaTheme="minorEastAsia"/>
+                <w:noProof/>
+                <w:lang w:eastAsia="pl-PL"/>
+              </w:rPr>
+              <w:tab/>
+            </w:r>
+            <w:r>
+              <w:rPr>
+                <w:rStyle w:val="Hyperlink"/>
+                <w:noProof/>
+              </w:rPr>
+              <w:t>Pracownicy</w:t>
+            </w:r>
+            <w:r>
+              <w:rPr>
+                <w:noProof/>
+                <w:webHidden/>
+              </w:rPr>
+              <w:tab/>
+            </w:r>
+            <w:r>
+              <w:rPr>
+                <w:noProof/>
+                <w:webHidden/>
+              </w:rPr>
+              <w:fldChar w:fldCharType="begin"/>
+            </w:r>
+            <w:r>
+              <w:rPr>
+                <w:noProof/>
+                <w:webHidden/>
+              </w:rPr>
+              <w:instrText xml:space="preserve"> PAGEREF _Toc151841113 \h </w:instrText>
+            </w:r>
+            <w:r>
+              <w:rPr>
+                <w:noProof/>
+                <w:webHidden/>
+              </w:rPr>
+            </w:r>
+            <w:r>
+              <w:rPr>
+                <w:noProof/>
+                <w:webHidden/>
+              </w:rPr>
+              <w:fldChar w:fldCharType="separate"/>
+            </w:r>
+            <w:r>
+              <w:rPr>
+                <w:noProof/>
+                <w:webHidden/>
+              </w:rPr>
+              <w:t>1</w:t>
+            </w:r>
+            <w:r>
+              <w:rPr>
+                <w:noProof/>
+                <w:webHidden/>
+              </w:rPr>
+              <w:fldChar w:fldCharType="end"/>
+            </w:r>
+          </w:hyperlink>
+        </w:p>
+        <w:p>
+          <w:pPr>
+            <w:pStyle w:val="TOC2"/>
+            <w:tabs>
+              <w:tab w:val="left" w:pos="1100"/>
+              <w:tab w:val="right" w:leader="dot" w:pos="9062"/>
+            </w:tabs>
+            <w:rPr>
+              <w:rFonts w:eastAsiaTheme="minorEastAsia"/>
+              <w:noProof/>
+              <w:lang w:eastAsia="pl-PL"/>
+            </w:rPr>
+          </w:pPr>
+          <w:hyperlink w:anchor="_Toc151841114" w:history="1">
+            <w:r>
+              <w:rPr>
+                <w:rStyle w:val="Hyperlink"/>
+                <w:noProof/>
+              </w:rPr>
+              <w:t>2.2.1.</w:t>
+            </w:r>
+            <w:r>
+              <w:rPr>
+                <w:rFonts w:eastAsiaTheme="minorEastAsia"/>
+                <w:noProof/>
+                <w:lang w:eastAsia="pl-PL"/>
+              </w:rPr>
+              <w:tab/>
+            </w:r>
+            <w:r>
+              <w:rPr>
+                <w:rStyle w:val="Hyperlink"/>
+                <w:noProof/>
+              </w:rPr>
+              <w:t>Wykładowcy</w:t>
+            </w:r>
+            <w:r>
+              <w:rPr>
+                <w:noProof/>
+                <w:webHidden/>
+              </w:rPr>
+              <w:tab/>
+            </w:r>
+            <w:r>
+              <w:rPr>
+                <w:noProof/>
+                <w:webHidden/>
+              </w:rPr>
+              <w:fldChar w:fldCharType="begin"/>
+            </w:r>
+            <w:r>
+              <w:rPr>
+                <w:noProof/>
+                <w:webHidden/>
+              </w:rPr>
+              <w:instrText xml:space="preserve"> PAGEREF _Toc151841114 \h </w:instrText>
+            </w:r>
+            <w:r>
+              <w:rPr>
+                <w:noProof/>
+                <w:webHidden/>
+              </w:rPr>
+            </w:r>
+            <w:r>
+              <w:rPr>
+                <w:noProof/>
+                <w:webHidden/>
+              </w:rPr>
+              <w:fldChar w:fldCharType="separate"/>
+            </w:r>
+            <w:r>
+              <w:rPr>
+                <w:noProof/>
+                <w:webHidden/>
+              </w:rPr>
+              <w:t>2</w:t>
+            </w:r>
+            <w:r>
+              <w:rPr>
+                <w:noProof/>
+                <w:webHidden/>
+              </w:rPr>
+              <w:fldChar w:fldCharType="end"/>
+            </w:r>
+          </w:hyperlink>
+        </w:p>
+        <w:p>
+          <w:pPr>
+            <w:pStyle w:val="TOC2"/>
+            <w:tabs>
+              <w:tab w:val="left" w:pos="1100"/>
+              <w:tab w:val="right" w:leader="dot" w:pos="9062"/>
+            </w:tabs>
+            <w:rPr>
+              <w:rFonts w:eastAsiaTheme="minorEastAsia"/>
+              <w:noProof/>
+              <w:lang w:eastAsia="pl-PL"/>
+            </w:rPr>
+          </w:pPr>
+          <w:hyperlink w:anchor="_Toc151841115" w:history="1">
+            <w:r>
+              <w:rPr>
+                <w:rStyle w:val="Hyperlink"/>
+                <w:noProof/>
+              </w:rPr>
+              <w:t>2.2.2.</w:t>
+            </w:r>
+            <w:r>
+              <w:rPr>
+                <w:rFonts w:eastAsiaTheme="minorEastAsia"/>
+                <w:noProof/>
+                <w:lang w:eastAsia="pl-PL"/>
+              </w:rPr>
+              <w:tab/>
+            </w:r>
+            <w:r>
+              <w:rPr>
+                <w:rStyle w:val="Hyperlink"/>
+                <w:noProof/>
+              </w:rPr>
+              <w:t>Pracownicy organizacyjni</w:t>
+            </w:r>
+            <w:r>
+              <w:rPr>
+                <w:noProof/>
+                <w:webHidden/>
+              </w:rPr>
+              <w:tab/>
+            </w:r>
+            <w:r>
+              <w:rPr>
+                <w:noProof/>
+                <w:webHidden/>
+              </w:rPr>
+              <w:fldChar w:fldCharType="begin"/>
+            </w:r>
+            <w:r>
+              <w:rPr>
+                <w:noProof/>
+                <w:webHidden/>
+              </w:rPr>
+              <w:instrText xml:space="preserve"> PAGEREF _Toc151841115 \h </w:instrText>
+            </w:r>
+            <w:r>
+              <w:rPr>
+                <w:noProof/>
+                <w:webHidden/>
+              </w:rPr>
+            </w:r>
+            <w:r>
+              <w:rPr>
+                <w:noProof/>
+                <w:webHidden/>
+              </w:rPr>
+              <w:fldChar w:fldCharType="separate"/>
+            </w:r>
+            <w:r>
+              <w:rPr>
+                <w:noProof/>
+                <w:webHidden/>
+              </w:rPr>
+              <w:t>2</w:t>
+            </w:r>
+            <w:r>
+              <w:rPr>
+                <w:noProof/>
+                <w:webHidden/>
+              </w:rPr>
+              <w:fldChar w:fldCharType="end"/>
+            </w:r>
+          </w:hyperlink>
+        </w:p>
+        <w:p>
+          <w:pPr>
+            <w:pStyle w:val="TOC2"/>
+            <w:tabs>
+              <w:tab w:val="left" w:pos="1100"/>
+              <w:tab w:val="right" w:leader="dot" w:pos="9062"/>
+            </w:tabs>
+            <w:rPr>
+              <w:rFonts w:eastAsiaTheme="minorEastAsia"/>
+              <w:noProof/>
+              <w:lang w:eastAsia="pl-PL"/>
+            </w:rPr>
+          </w:pPr>
+          <w:hyperlink w:anchor="_Toc151841116" w:history="1">
+            <w:r>
+              <w:rPr>
+                <w:rStyle w:val="Hyperlink"/>
+                <w:noProof/>
+              </w:rPr>
+              <w:t>2.2.3.</w:t>
+            </w:r>
+            <w:r>
+              <w:rPr>
+                <w:rFonts w:eastAsiaTheme="minorEastAsia"/>
+                <w:noProof/>
+                <w:lang w:eastAsia="pl-PL"/>
+              </w:rPr>
+              <w:tab/>
+            </w:r>
+            <w:r>
+              <w:rPr>
+                <w:rStyle w:val="Hyperlink"/>
+                <w:noProof/>
+              </w:rPr>
+              <w:t>Dyrektor Szkoły</w:t>
+            </w:r>
+            <w:r>
+              <w:rPr>
+                <w:noProof/>
+                <w:webHidden/>
+              </w:rPr>
+              <w:tab/>
+            </w:r>
+            <w:r>
+              <w:rPr>
+                <w:noProof/>
+                <w:webHidden/>
+              </w:rPr>
+              <w:fldChar w:fldCharType="begin"/>
+            </w:r>
+            <w:r>
+              <w:rPr>
+                <w:noProof/>
+                <w:webHidden/>
+              </w:rPr>
+              <w:instrText xml:space="preserve"> PAGEREF _Toc151841116 \h </w:instrText>
+            </w:r>
+            <w:r>
+              <w:rPr>
+                <w:noProof/>
+                <w:webHidden/>
+              </w:rPr>
+            </w:r>
+            <w:r>
+              <w:rPr>
+                <w:noProof/>
+                <w:webHidden/>
+              </w:rPr>
+              <w:fldChar w:fldCharType="separate"/>
+            </w:r>
+            <w:r>
+              <w:rPr>
+                <w:noProof/>
+                <w:webHidden/>
+              </w:rPr>
+              <w:t>2</w:t>
             </w:r>
             <w:r>
               <w:rPr>
@@ -198,35 +734,21 @@
     </w:sdt>
     <w:p>
       <w:pPr>
-        <w:jc w:val="center"/>
-        <w:rPr>
-          <w:b/>
-          <w:bCs/>
-          <w:sz w:val="30"/>
-          <w:szCs w:val="30"/>
-        </w:rPr>
-      </w:pPr>
-    </w:p>
-    <w:p>
-      <w:pPr>
-        <w:pStyle w:val="Nagwek1"/>
+        <w:pStyle w:val="Heading1"/>
         <w:numPr>
           <w:ilvl w:val="0"/>
           <w:numId w:val="9"/>
         </w:numPr>
       </w:pPr>
-      <w:bookmarkStart w:id="0" w:name="_Toc151837591"/>
+      <w:bookmarkStart w:id="0" w:name="_Toc151841110"/>
       <w:r>
         <w:t>Opis systemu</w:t>
       </w:r>
-      <w:r>
-        <w:t>:</w:t>
-      </w:r>
       <w:bookmarkEnd w:id="0"/>
     </w:p>
     <w:p>
       <w:pPr>
-        <w:pStyle w:val="Akapitzlist"/>
+        <w:pStyle w:val="ListParagraph"/>
         <w:ind w:left="360" w:firstLine="348"/>
       </w:pPr>
       <w:r>
@@ -244,7 +766,7 @@
     </w:p>
     <w:p>
       <w:pPr>
-        <w:pStyle w:val="Akapitzlist"/>
+        <w:pStyle w:val="ListParagraph"/>
         <w:ind w:left="360" w:firstLine="348"/>
       </w:pPr>
       <w:r>
@@ -253,34 +775,38 @@
     </w:p>
     <w:p>
       <w:pPr>
-        <w:pStyle w:val="Nagwek1"/>
+        <w:pStyle w:val="Heading1"/>
         <w:numPr>
           <w:ilvl w:val="0"/>
           <w:numId w:val="9"/>
         </w:numPr>
       </w:pPr>
-      <w:r>
-        <w:t>Funkcje realizowane przez system:</w:t>
-      </w:r>
-    </w:p>
-    <w:p>
-      <w:pPr>
-        <w:pStyle w:val="Nagwek2"/>
+      <w:bookmarkStart w:id="1" w:name="_Toc151841111"/>
+      <w:r>
+        <w:t>Funkcje realizowane przez system</w:t>
+      </w:r>
+      <w:bookmarkEnd w:id="1"/>
+    </w:p>
+    <w:p>
+      <w:pPr>
+        <w:pStyle w:val="Heading2"/>
         <w:numPr>
           <w:ilvl w:val="1"/>
           <w:numId w:val="9"/>
         </w:numPr>
       </w:pPr>
-      <w:r>
-        <w:t>Klient firmy:</w:t>
-      </w:r>
-    </w:p>
-    <w:p>
-      <w:pPr>
-        <w:pStyle w:val="Akapitzlist"/>
+      <w:bookmarkStart w:id="2" w:name="_Toc151841112"/>
+      <w:r>
+        <w:t>Klient firmy</w:t>
+      </w:r>
+      <w:bookmarkEnd w:id="2"/>
+    </w:p>
+    <w:p>
+      <w:pPr>
+        <w:pStyle w:val="ListParagraph"/>
         <w:numPr>
           <w:ilvl w:val="0"/>
-          <w:numId w:val="13"/>
+          <w:numId w:val="16"/>
         </w:numPr>
       </w:pPr>
       <w:r>
@@ -289,10 +815,10 @@
     </w:p>
     <w:p>
       <w:pPr>
-        <w:pStyle w:val="Akapitzlist"/>
+        <w:pStyle w:val="ListParagraph"/>
         <w:numPr>
           <w:ilvl w:val="0"/>
-          <w:numId w:val="13"/>
+          <w:numId w:val="16"/>
         </w:numPr>
       </w:pPr>
       <w:r>
@@ -301,10 +827,10 @@
     </w:p>
     <w:p>
       <w:pPr>
-        <w:pStyle w:val="Akapitzlist"/>
+        <w:pStyle w:val="ListParagraph"/>
         <w:numPr>
           <w:ilvl w:val="0"/>
-          <w:numId w:val="13"/>
+          <w:numId w:val="16"/>
         </w:numPr>
       </w:pPr>
       <w:r>
@@ -319,10 +845,10 @@
     </w:p>
     <w:p>
       <w:pPr>
-        <w:pStyle w:val="Akapitzlist"/>
+        <w:pStyle w:val="ListParagraph"/>
         <w:numPr>
           <w:ilvl w:val="0"/>
-          <w:numId w:val="13"/>
+          <w:numId w:val="16"/>
         </w:numPr>
       </w:pPr>
       <w:r>
@@ -331,10 +857,10 @@
     </w:p>
     <w:p>
       <w:pPr>
-        <w:pStyle w:val="Akapitzlist"/>
+        <w:pStyle w:val="ListParagraph"/>
         <w:numPr>
           <w:ilvl w:val="1"/>
-          <w:numId w:val="13"/>
+          <w:numId w:val="16"/>
         </w:numPr>
       </w:pPr>
       <w:r>
@@ -346,10 +872,10 @@
     </w:p>
     <w:p>
       <w:pPr>
-        <w:pStyle w:val="Akapitzlist"/>
+        <w:pStyle w:val="ListParagraph"/>
         <w:numPr>
           <w:ilvl w:val="1"/>
-          <w:numId w:val="13"/>
+          <w:numId w:val="16"/>
         </w:numPr>
       </w:pPr>
       <w:r>
@@ -364,10 +890,10 @@
     </w:p>
     <w:p>
       <w:pPr>
-        <w:pStyle w:val="Akapitzlist"/>
+        <w:pStyle w:val="ListParagraph"/>
         <w:numPr>
           <w:ilvl w:val="1"/>
-          <w:numId w:val="13"/>
+          <w:numId w:val="16"/>
         </w:numPr>
       </w:pPr>
       <w:r>
@@ -379,10 +905,10 @@
     </w:p>
     <w:p>
       <w:pPr>
-        <w:pStyle w:val="Akapitzlist"/>
+        <w:pStyle w:val="ListParagraph"/>
         <w:numPr>
           <w:ilvl w:val="1"/>
-          <w:numId w:val="13"/>
+          <w:numId w:val="16"/>
         </w:numPr>
       </w:pPr>
       <w:r>
@@ -391,10 +917,10 @@
     </w:p>
     <w:p>
       <w:pPr>
-        <w:pStyle w:val="Akapitzlist"/>
+        <w:pStyle w:val="ListParagraph"/>
         <w:numPr>
           <w:ilvl w:val="1"/>
-          <w:numId w:val="13"/>
+          <w:numId w:val="16"/>
         </w:numPr>
       </w:pPr>
       <w:r>
@@ -406,10 +932,10 @@
     </w:p>
     <w:p>
       <w:pPr>
-        <w:pStyle w:val="Akapitzlist"/>
+        <w:pStyle w:val="ListParagraph"/>
         <w:numPr>
           <w:ilvl w:val="0"/>
-          <w:numId w:val="13"/>
+          <w:numId w:val="16"/>
         </w:numPr>
       </w:pPr>
       <w:r>
@@ -418,10 +944,10 @@
     </w:p>
     <w:p>
       <w:pPr>
-        <w:pStyle w:val="Akapitzlist"/>
+        <w:pStyle w:val="ListParagraph"/>
         <w:numPr>
           <w:ilvl w:val="0"/>
-          <w:numId w:val="13"/>
+          <w:numId w:val="16"/>
         </w:numPr>
       </w:pPr>
       <w:r>
@@ -433,10 +959,10 @@
     </w:p>
     <w:p>
       <w:pPr>
-        <w:pStyle w:val="Akapitzlist"/>
+        <w:pStyle w:val="ListParagraph"/>
         <w:numPr>
           <w:ilvl w:val="0"/>
-          <w:numId w:val="13"/>
+          <w:numId w:val="16"/>
         </w:numPr>
       </w:pPr>
       <w:r>
@@ -448,10 +974,10 @@
     </w:p>
     <w:p>
       <w:pPr>
-        <w:pStyle w:val="Akapitzlist"/>
+        <w:pStyle w:val="ListParagraph"/>
         <w:numPr>
           <w:ilvl w:val="0"/>
-          <w:numId w:val="13"/>
+          <w:numId w:val="16"/>
         </w:numPr>
       </w:pPr>
       <w:r>
@@ -460,10 +986,10 @@
     </w:p>
     <w:p>
       <w:pPr>
-        <w:pStyle w:val="Akapitzlist"/>
+        <w:pStyle w:val="ListParagraph"/>
         <w:numPr>
           <w:ilvl w:val="0"/>
-          <w:numId w:val="13"/>
+          <w:numId w:val="16"/>
         </w:numPr>
       </w:pPr>
       <w:r>
@@ -475,15 +1001,21 @@
     </w:p>
     <w:p>
       <w:pPr>
-        <w:ind w:left="708"/>
-      </w:pPr>
-      <w:r>
-        <w:t>Pracownicy:</w:t>
-      </w:r>
-    </w:p>
-    <w:p>
-      <w:pPr>
-        <w:pStyle w:val="Akapitzlist"/>
+        <w:pStyle w:val="Heading2"/>
+        <w:numPr>
+          <w:ilvl w:val="1"/>
+          <w:numId w:val="9"/>
+        </w:numPr>
+      </w:pPr>
+      <w:bookmarkStart w:id="3" w:name="_Toc151841113"/>
+      <w:r>
+        <w:t>Pracownicy</w:t>
+      </w:r>
+      <w:bookmarkEnd w:id="3"/>
+    </w:p>
+    <w:p>
+      <w:pPr>
+        <w:pStyle w:val="ListParagraph"/>
         <w:numPr>
           <w:ilvl w:val="0"/>
           <w:numId w:val="4"/>
@@ -495,7 +1027,7 @@
     </w:p>
     <w:p>
       <w:pPr>
-        <w:pStyle w:val="Akapitzlist"/>
+        <w:pStyle w:val="ListParagraph"/>
         <w:numPr>
           <w:ilvl w:val="0"/>
           <w:numId w:val="4"/>
@@ -507,7 +1039,7 @@
     </w:p>
     <w:p>
       <w:pPr>
-        <w:pStyle w:val="Akapitzlist"/>
+        <w:pStyle w:val="ListParagraph"/>
         <w:numPr>
           <w:ilvl w:val="1"/>
           <w:numId w:val="4"/>
@@ -519,22 +1051,22 @@
     </w:p>
     <w:p>
       <w:pPr>
-        <w:pStyle w:val="Akapitzlist"/>
+        <w:pStyle w:val="Heading2"/>
         <w:numPr>
           <w:ilvl w:val="2"/>
-          <w:numId w:val="1"/>
+          <w:numId w:val="9"/>
         </w:numPr>
       </w:pPr>
-      <w:r>
+      <w:bookmarkStart w:id="4" w:name="_Toc151841114"/>
+      <w:r>
+        <w:lastRenderedPageBreak/>
         <w:t>Wykładowcy</w:t>
       </w:r>
-      <w:r>
-        <w:t>:</w:t>
-      </w:r>
-    </w:p>
-    <w:p>
-      <w:pPr>
-        <w:pStyle w:val="Akapitzlist"/>
+      <w:bookmarkEnd w:id="4"/>
+    </w:p>
+    <w:p>
+      <w:pPr>
+        <w:pStyle w:val="ListParagraph"/>
         <w:numPr>
           <w:ilvl w:val="0"/>
           <w:numId w:val="6"/>
@@ -546,7 +1078,7 @@
     </w:p>
     <w:p>
       <w:pPr>
-        <w:pStyle w:val="Akapitzlist"/>
+        <w:pStyle w:val="ListParagraph"/>
         <w:numPr>
           <w:ilvl w:val="0"/>
           <w:numId w:val="6"/>
@@ -558,7 +1090,7 @@
     </w:p>
     <w:p>
       <w:pPr>
-        <w:pStyle w:val="Akapitzlist"/>
+        <w:pStyle w:val="ListParagraph"/>
         <w:numPr>
           <w:ilvl w:val="0"/>
           <w:numId w:val="6"/>
@@ -570,22 +1102,21 @@
     </w:p>
     <w:p>
       <w:pPr>
-        <w:pStyle w:val="Akapitzlist"/>
+        <w:pStyle w:val="Heading2"/>
         <w:numPr>
           <w:ilvl w:val="2"/>
-          <w:numId w:val="1"/>
+          <w:numId w:val="9"/>
         </w:numPr>
       </w:pPr>
-      <w:r>
-        <w:t xml:space="preserve">Pracownicy </w:t>
-      </w:r>
-      <w:r>
-        <w:t>organizacyjni</w:t>
-      </w:r>
-    </w:p>
-    <w:p>
-      <w:pPr>
-        <w:pStyle w:val="Akapitzlist"/>
+      <w:bookmarkStart w:id="5" w:name="_Toc151841115"/>
+      <w:r>
+        <w:t>Pracownicy organizacyjni</w:t>
+      </w:r>
+      <w:bookmarkEnd w:id="5"/>
+    </w:p>
+    <w:p>
+      <w:pPr>
+        <w:pStyle w:val="ListParagraph"/>
         <w:numPr>
           <w:ilvl w:val="0"/>
           <w:numId w:val="7"/>
@@ -603,7 +1134,7 @@
     </w:p>
     <w:p>
       <w:pPr>
-        <w:pStyle w:val="Akapitzlist"/>
+        <w:pStyle w:val="ListParagraph"/>
         <w:numPr>
           <w:ilvl w:val="0"/>
           <w:numId w:val="7"/>
@@ -615,24 +1146,14 @@
     </w:p>
     <w:p>
       <w:pPr>
-        <w:pStyle w:val="Akapitzlist"/>
+        <w:pStyle w:val="ListParagraph"/>
         <w:numPr>
           <w:ilvl w:val="1"/>
           <w:numId w:val="7"/>
         </w:numPr>
       </w:pPr>
       <w:r>
-        <w:lastRenderedPageBreak/>
-        <w:t>Z</w:t>
-      </w:r>
-      <w:r>
-        <w:t>estawieni</w:t>
-      </w:r>
-      <w:r>
-        <w:t>u</w:t>
-      </w:r>
-      <w:r>
-        <w:t xml:space="preserve"> przychodów dla każdego </w:t>
+        <w:t xml:space="preserve">Zestawieniu przychodów dla każdego </w:t>
       </w:r>
       <w:proofErr w:type="spellStart"/>
       <w:r>
@@ -645,109 +1166,67 @@
     </w:p>
     <w:p>
       <w:pPr>
-        <w:pStyle w:val="Akapitzlist"/>
+        <w:pStyle w:val="ListParagraph"/>
         <w:numPr>
           <w:ilvl w:val="1"/>
           <w:numId w:val="7"/>
         </w:numPr>
       </w:pPr>
       <w:r>
-        <w:t>Li</w:t>
-      </w:r>
-      <w:r>
-        <w:t>ście</w:t>
-      </w:r>
-      <w:r>
-        <w:t xml:space="preserve"> „dłużników” – os</w:t>
-      </w:r>
-      <w:r>
-        <w:t>ób</w:t>
-      </w:r>
-      <w:r>
-        <w:t>, które skorzystały z usług, ale nie uiściły opłat</w:t>
-      </w:r>
-      <w:r>
-        <w:t>.</w:t>
-      </w:r>
-    </w:p>
-    <w:p>
-      <w:pPr>
-        <w:pStyle w:val="Akapitzlist"/>
+        <w:t>Liście „dłużników” – osób, które skorzystały z usług, ale nie uiściły opłat.</w:t>
+      </w:r>
+    </w:p>
+    <w:p>
+      <w:pPr>
+        <w:pStyle w:val="ListParagraph"/>
         <w:numPr>
           <w:ilvl w:val="1"/>
           <w:numId w:val="7"/>
         </w:numPr>
       </w:pPr>
       <w:r>
-        <w:t>L</w:t>
-      </w:r>
-      <w:r>
-        <w:t>iczb</w:t>
-      </w:r>
-      <w:r>
-        <w:t>ie</w:t>
-      </w:r>
-      <w:r>
-        <w:t xml:space="preserve"> osób</w:t>
-      </w:r>
-      <w:r>
-        <w:t xml:space="preserve"> </w:t>
-      </w:r>
-      <w:r>
-        <w:t>zapisanych na przyszłe wydarzenia</w:t>
-      </w:r>
-      <w:r>
-        <w:t>.</w:t>
-      </w:r>
-    </w:p>
-    <w:p>
-      <w:pPr>
-        <w:pStyle w:val="Akapitzlist"/>
+        <w:t>Liczbie osób zapisanych na przyszłe wydarzenia.</w:t>
+      </w:r>
+    </w:p>
+    <w:p>
+      <w:pPr>
+        <w:pStyle w:val="ListParagraph"/>
         <w:numPr>
           <w:ilvl w:val="1"/>
           <w:numId w:val="7"/>
         </w:numPr>
       </w:pPr>
       <w:r>
-        <w:t>Fr</w:t>
-      </w:r>
-      <w:r>
-        <w:t>ekwencji na zakończonych już wydarzeniach.</w:t>
-      </w:r>
-    </w:p>
-    <w:p>
-      <w:pPr>
-        <w:pStyle w:val="Akapitzlist"/>
+        <w:t>Frekwencji na zakończonych już wydarzeniach.</w:t>
+      </w:r>
+    </w:p>
+    <w:p>
+      <w:pPr>
+        <w:pStyle w:val="ListParagraph"/>
         <w:numPr>
           <w:ilvl w:val="1"/>
           <w:numId w:val="7"/>
         </w:numPr>
       </w:pPr>
       <w:r>
-        <w:t>Liście</w:t>
-      </w:r>
-      <w:r>
-        <w:t xml:space="preserve"> obecności dla każdego szkolenia z datą, imieniem, nazwiskiem i informacją czy uczestnik był obecny, czy nie</w:t>
-      </w:r>
-    </w:p>
-    <w:p>
-      <w:pPr>
-        <w:pStyle w:val="Akapitzlist"/>
+        <w:t>Liście obecności dla każdego szkolenia z datą, imieniem, nazwiskiem i informacją czy uczestnik był obecny, czy nie</w:t>
+      </w:r>
+    </w:p>
+    <w:p>
+      <w:pPr>
+        <w:pStyle w:val="ListParagraph"/>
         <w:numPr>
           <w:ilvl w:val="1"/>
           <w:numId w:val="7"/>
         </w:numPr>
       </w:pPr>
       <w:r>
-        <w:t>B</w:t>
-      </w:r>
-      <w:r>
-        <w:t>ilokacji: lista osób, które są zapisane na co najmniej dwa przyszłe szkolenia, które ze sobą kolidują czasowo</w:t>
-      </w:r>
-    </w:p>
-    <w:p>
-      <w:pPr>
-        <w:pStyle w:val="Akapitzlist"/>
+        <w:t>Bilokacji: lista osób, które są zapisane na co najmniej dwa przyszłe szkolenia, które ze sobą kolidują czasowo</w:t>
+      </w:r>
+    </w:p>
+    <w:p>
+      <w:pPr>
+        <w:pStyle w:val="ListParagraph"/>
         <w:numPr>
           <w:ilvl w:val="0"/>
           <w:numId w:val="7"/>
@@ -759,19 +1238,21 @@
     </w:p>
     <w:p>
       <w:pPr>
-        <w:pStyle w:val="Akapitzlist"/>
+        <w:pStyle w:val="Heading2"/>
         <w:numPr>
           <w:ilvl w:val="2"/>
-          <w:numId w:val="1"/>
+          <w:numId w:val="9"/>
         </w:numPr>
       </w:pPr>
+      <w:bookmarkStart w:id="6" w:name="_Toc151841116"/>
       <w:r>
         <w:t>Dyrektor Szkoły</w:t>
       </w:r>
-    </w:p>
-    <w:p>
-      <w:pPr>
-        <w:pStyle w:val="Akapitzlist"/>
+      <w:bookmarkEnd w:id="6"/>
+    </w:p>
+    <w:p>
+      <w:pPr>
+        <w:pStyle w:val="ListParagraph"/>
         <w:numPr>
           <w:ilvl w:val="0"/>
           <w:numId w:val="8"/>
@@ -783,11 +1264,8 @@
     </w:p>
     <w:p>
       <w:pPr>
-        <w:pStyle w:val="Akapitzlist"/>
-        <w:numPr>
-          <w:ilvl w:val="1"/>
-          <w:numId w:val="1"/>
-        </w:numPr>
+        <w:pStyle w:val="ListParagraph"/>
+        <w:ind w:left="792"/>
       </w:pPr>
     </w:p>
     <w:sectPr>
@@ -831,7 +1309,7 @@
 <w:ftr xmlns:wpc="http://schemas.microsoft.com/office/word/2010/wordprocessingCanvas" xmlns:cx="http://schemas.microsoft.com/office/drawing/2014/chartex" xmlns:cx1="http://schemas.microsoft.com/office/drawing/2015/9/8/chartex" xmlns:cx2="http://schemas.microsoft.com/office/drawing/2015/10/21/chartex" xmlns:cx3="http://schemas.microsoft.com/office/drawing/2016/5/9/chartex" xmlns:cx4="http://schemas.microsoft.com/office/drawing/2016/5/10/chartex" xmlns:cx5="http://schemas.microsoft.com/office/drawing/2016/5/11/chartex" xmlns:cx6="http://schemas.microsoft.com/office/drawing/2016/5/12/chartex" xmlns:cx7="http://schemas.microsoft.com/office/drawing/2016/5/13/chartex" xmlns:cx8="http://schemas.microsoft.com/office/drawing/2016/5/14/chartex" xmlns:mc="http://schemas.openxmlformats.org/markup-compatibility/2006" xmlns:aink="http://schemas.microsoft.com/office/drawing/2016/ink" xmlns:am3d="http://schemas.microsoft.com/office/drawing/2017/model3d" xmlns:o="urn:schemas-microsoft-com:office:office" xmlns:oel="http://schemas.microsoft.com/office/2019/extlst" xmlns:r="http://schemas.openxmlformats.org/officeDocument/2006/relationships" xmlns:m="http://schemas.openxmlformats.org/officeDocument/2006/math" xmlns:v="urn:schemas-microsoft-com:vml" xmlns:wp14="http://schemas.microsoft.com/office/word/2010/wordprocessingDrawing" xmlns:wp="http://schemas.openxmlformats.org/drawingml/2006/wordprocessingDrawing" xmlns:w10="urn:schemas-microsoft-com:office:word" xmlns:w="http://schemas.openxmlformats.org/wordprocessingml/2006/main" xmlns:w14="http://schemas.microsoft.com/office/word/2010/wordml" xmlns:w15="http://schemas.microsoft.com/office/word/2012/wordml" xmlns:w16cex="http://schemas.microsoft.com/office/word/2018/wordml/cex" xmlns:w16cid="http://schemas.microsoft.com/office/word/2016/wordml/cid" xmlns:w16="http://schemas.microsoft.com/office/word/2018/wordml" xmlns:w16sdtdh="http://schemas.microsoft.com/office/word/2020/wordml/sdtdatahash" xmlns:w16se="http://schemas.microsoft.com/office/word/2015/wordml/symex" xmlns:wpg="http://schemas.microsoft.com/office/word/2010/wordprocessingGroup" xmlns:wpi="http://schemas.microsoft.com/office/word/2010/wordprocessingInk" xmlns:wne="http://schemas.microsoft.com/office/word/2006/wordml" xmlns:wps="http://schemas.microsoft.com/office/word/2010/wordprocessingShape" mc:Ignorable="w14 w15 w16se w16cid w16 w16cex w16sdtdh wp14">
   <w:p>
     <w:pPr>
-      <w:pStyle w:val="Stopka"/>
+      <w:pStyle w:val="Footer"/>
       <w:jc w:val="center"/>
       <w:rPr>
         <w:caps/>
@@ -876,7 +1354,7 @@
   </w:p>
   <w:p>
     <w:pPr>
-      <w:pStyle w:val="Stopka"/>
+      <w:pStyle w:val="Footer"/>
     </w:pPr>
   </w:p>
 </w:ftr>
@@ -911,7 +1389,7 @@
 <w:hdr xmlns:wpc="http://schemas.microsoft.com/office/word/2010/wordprocessingCanvas" xmlns:cx="http://schemas.microsoft.com/office/drawing/2014/chartex" xmlns:cx1="http://schemas.microsoft.com/office/drawing/2015/9/8/chartex" xmlns:cx2="http://schemas.microsoft.com/office/drawing/2015/10/21/chartex" xmlns:cx3="http://schemas.microsoft.com/office/drawing/2016/5/9/chartex" xmlns:cx4="http://schemas.microsoft.com/office/drawing/2016/5/10/chartex" xmlns:cx5="http://schemas.microsoft.com/office/drawing/2016/5/11/chartex" xmlns:cx6="http://schemas.microsoft.com/office/drawing/2016/5/12/chartex" xmlns:cx7="http://schemas.microsoft.com/office/drawing/2016/5/13/chartex" xmlns:cx8="http://schemas.microsoft.com/office/drawing/2016/5/14/chartex" xmlns:mc="http://schemas.openxmlformats.org/markup-compatibility/2006" xmlns:aink="http://schemas.microsoft.com/office/drawing/2016/ink" xmlns:am3d="http://schemas.microsoft.com/office/drawing/2017/model3d" xmlns:o="urn:schemas-microsoft-com:office:office" xmlns:oel="http://schemas.microsoft.com/office/2019/extlst" xmlns:r="http://schemas.openxmlformats.org/officeDocument/2006/relationships" xmlns:m="http://schemas.openxmlformats.org/officeDocument/2006/math" xmlns:v="urn:schemas-microsoft-com:vml" xmlns:wp14="http://schemas.microsoft.com/office/word/2010/wordprocessingDrawing" xmlns:wp="http://schemas.openxmlformats.org/drawingml/2006/wordprocessingDrawing" xmlns:w10="urn:schemas-microsoft-com:office:word" xmlns:w="http://schemas.openxmlformats.org/wordprocessingml/2006/main" xmlns:w14="http://schemas.microsoft.com/office/word/2010/wordml" xmlns:w15="http://schemas.microsoft.com/office/word/2012/wordml" xmlns:w16cex="http://schemas.microsoft.com/office/word/2018/wordml/cex" xmlns:w16cid="http://schemas.microsoft.com/office/word/2016/wordml/cid" xmlns:w16="http://schemas.microsoft.com/office/word/2018/wordml" xmlns:w16sdtdh="http://schemas.microsoft.com/office/word/2020/wordml/sdtdatahash" xmlns:w16se="http://schemas.microsoft.com/office/word/2015/wordml/symex" xmlns:wpg="http://schemas.microsoft.com/office/word/2010/wordprocessingGroup" xmlns:wpi="http://schemas.microsoft.com/office/word/2010/wordprocessingInk" xmlns:wne="http://schemas.microsoft.com/office/word/2006/wordml" xmlns:wps="http://schemas.microsoft.com/office/word/2010/wordprocessingShape" mc:Ignorable="w14 w15 w16se w16cid w16 w16cex w16sdtdh wp14">
   <w:p>
     <w:pPr>
-      <w:pStyle w:val="Nagwek"/>
+      <w:pStyle w:val="Header"/>
     </w:pPr>
     <w:r>
       <w:t>Mateusz Król</w:t>
@@ -935,6 +1413,95 @@
 <file path=word/numbering.xml><?xml version="1.0" encoding="utf-8"?>
 <w:numbering xmlns:wpc="http://schemas.microsoft.com/office/word/2010/wordprocessingCanvas" xmlns:cx="http://schemas.microsoft.com/office/drawing/2014/chartex" xmlns:cx1="http://schemas.microsoft.com/office/drawing/2015/9/8/chartex" xmlns:cx2="http://schemas.microsoft.com/office/drawing/2015/10/21/chartex" xmlns:cx3="http://schemas.microsoft.com/office/drawing/2016/5/9/chartex" xmlns:cx4="http://schemas.microsoft.com/office/drawing/2016/5/10/chartex" xmlns:cx5="http://schemas.microsoft.com/office/drawing/2016/5/11/chartex" xmlns:cx6="http://schemas.microsoft.com/office/drawing/2016/5/12/chartex" xmlns:cx7="http://schemas.microsoft.com/office/drawing/2016/5/13/chartex" xmlns:cx8="http://schemas.microsoft.com/office/drawing/2016/5/14/chartex" xmlns:mc="http://schemas.openxmlformats.org/markup-compatibility/2006" xmlns:aink="http://schemas.microsoft.com/office/drawing/2016/ink" xmlns:am3d="http://schemas.microsoft.com/office/drawing/2017/model3d" xmlns:o="urn:schemas-microsoft-com:office:office" xmlns:oel="http://schemas.microsoft.com/office/2019/extlst" xmlns:r="http://schemas.openxmlformats.org/officeDocument/2006/relationships" xmlns:m="http://schemas.openxmlformats.org/officeDocument/2006/math" xmlns:v="urn:schemas-microsoft-com:vml" xmlns:wp14="http://schemas.microsoft.com/office/word/2010/wordprocessingDrawing" xmlns:wp="http://schemas.openxmlformats.org/drawingml/2006/wordprocessingDrawing" xmlns:w10="urn:schemas-microsoft-com:office:word" xmlns:w="http://schemas.openxmlformats.org/wordprocessingml/2006/main" xmlns:w14="http://schemas.microsoft.com/office/word/2010/wordml" xmlns:w15="http://schemas.microsoft.com/office/word/2012/wordml" xmlns:w16cex="http://schemas.microsoft.com/office/word/2018/wordml/cex" xmlns:w16cid="http://schemas.microsoft.com/office/word/2016/wordml/cid" xmlns:w16="http://schemas.microsoft.com/office/word/2018/wordml" xmlns:w16sdtdh="http://schemas.microsoft.com/office/word/2020/wordml/sdtdatahash" xmlns:w16se="http://schemas.microsoft.com/office/word/2015/wordml/symex" xmlns:wpg="http://schemas.microsoft.com/office/word/2010/wordprocessingGroup" xmlns:wpi="http://schemas.microsoft.com/office/word/2010/wordprocessingInk" xmlns:wne="http://schemas.microsoft.com/office/word/2006/wordml" xmlns:wps="http://schemas.microsoft.com/office/word/2010/wordprocessingShape" mc:Ignorable="w14 w15 w16se w16cid w16 w16cex w16sdtdh wp14">
   <w:abstractNum w:abstractNumId="0" w15:restartNumberingAfterBreak="0">
+    <w:nsid w:val="071022E8"/>
+    <w:multiLevelType w:val="hybridMultilevel"/>
+    <w:tmpl w:val="E7BA6662"/>
+    <w:lvl w:ilvl="0" w:tplc="0415000F">
+      <w:start w:val="1"/>
+      <w:numFmt w:val="decimal"/>
+      <w:lvlText w:val="%1."/>
+      <w:lvlJc w:val="left"/>
+      <w:pPr>
+        <w:ind w:left="720" w:hanging="360"/>
+      </w:pPr>
+      <w:rPr>
+        <w:rFonts w:hint="default"/>
+      </w:rPr>
+    </w:lvl>
+    <w:lvl w:ilvl="1" w:tplc="04150019" w:tentative="1">
+      <w:start w:val="1"/>
+      <w:numFmt w:val="lowerLetter"/>
+      <w:lvlText w:val="%2."/>
+      <w:lvlJc w:val="left"/>
+      <w:pPr>
+        <w:ind w:left="1440" w:hanging="360"/>
+      </w:pPr>
+    </w:lvl>
+    <w:lvl w:ilvl="2" w:tplc="0415001B" w:tentative="1">
+      <w:start w:val="1"/>
+      <w:numFmt w:val="lowerRoman"/>
+      <w:lvlText w:val="%3."/>
+      <w:lvlJc w:val="right"/>
+      <w:pPr>
+        <w:ind w:left="2160" w:hanging="180"/>
+      </w:pPr>
+    </w:lvl>
+    <w:lvl w:ilvl="3" w:tplc="0415000F" w:tentative="1">
+      <w:start w:val="1"/>
+      <w:numFmt w:val="decimal"/>
+      <w:lvlText w:val="%4."/>
+      <w:lvlJc w:val="left"/>
+      <w:pPr>
+        <w:ind w:left="2880" w:hanging="360"/>
+      </w:pPr>
+    </w:lvl>
+    <w:lvl w:ilvl="4" w:tplc="04150019" w:tentative="1">
+      <w:start w:val="1"/>
+      <w:numFmt w:val="lowerLetter"/>
+      <w:lvlText w:val="%5."/>
+      <w:lvlJc w:val="left"/>
+      <w:pPr>
+        <w:ind w:left="3600" w:hanging="360"/>
+      </w:pPr>
+    </w:lvl>
+    <w:lvl w:ilvl="5" w:tplc="0415001B" w:tentative="1">
+      <w:start w:val="1"/>
+      <w:numFmt w:val="lowerRoman"/>
+      <w:lvlText w:val="%6."/>
+      <w:lvlJc w:val="right"/>
+      <w:pPr>
+        <w:ind w:left="4320" w:hanging="180"/>
+      </w:pPr>
+    </w:lvl>
+    <w:lvl w:ilvl="6" w:tplc="0415000F" w:tentative="1">
+      <w:start w:val="1"/>
+      <w:numFmt w:val="decimal"/>
+      <w:lvlText w:val="%7."/>
+      <w:lvlJc w:val="left"/>
+      <w:pPr>
+        <w:ind w:left="5040" w:hanging="360"/>
+      </w:pPr>
+    </w:lvl>
+    <w:lvl w:ilvl="7" w:tplc="04150019" w:tentative="1">
+      <w:start w:val="1"/>
+      <w:numFmt w:val="lowerLetter"/>
+      <w:lvlText w:val="%8."/>
+      <w:lvlJc w:val="left"/>
+      <w:pPr>
+        <w:ind w:left="5760" w:hanging="360"/>
+      </w:pPr>
+    </w:lvl>
+    <w:lvl w:ilvl="8" w:tplc="0415001B" w:tentative="1">
+      <w:start w:val="1"/>
+      <w:numFmt w:val="lowerRoman"/>
+      <w:lvlText w:val="%9."/>
+      <w:lvlJc w:val="right"/>
+      <w:pPr>
+        <w:ind w:left="6480" w:hanging="180"/>
+      </w:pPr>
+    </w:lvl>
+  </w:abstractNum>
+  <w:abstractNum w:abstractNumId="1" w15:restartNumberingAfterBreak="0">
     <w:nsid w:val="09FA7B52"/>
     <w:multiLevelType w:val="multilevel"/>
     <w:tmpl w:val="0415001F"/>
@@ -1020,7 +1587,7 @@
       </w:pPr>
     </w:lvl>
   </w:abstractNum>
-  <w:abstractNum w:abstractNumId="1" w15:restartNumberingAfterBreak="0">
+  <w:abstractNum w:abstractNumId="2" w15:restartNumberingAfterBreak="0">
     <w:nsid w:val="0BC118DD"/>
     <w:multiLevelType w:val="multilevel"/>
     <w:tmpl w:val="0415001F"/>
@@ -1106,7 +1673,7 @@
       </w:pPr>
     </w:lvl>
   </w:abstractNum>
-  <w:abstractNum w:abstractNumId="2" w15:restartNumberingAfterBreak="0">
+  <w:abstractNum w:abstractNumId="3" w15:restartNumberingAfterBreak="0">
     <w:nsid w:val="142F7C0B"/>
     <w:multiLevelType w:val="hybridMultilevel"/>
     <w:tmpl w:val="EEEC783A"/>
@@ -1192,7 +1759,7 @@
       </w:pPr>
     </w:lvl>
   </w:abstractNum>
-  <w:abstractNum w:abstractNumId="3" w15:restartNumberingAfterBreak="0">
+  <w:abstractNum w:abstractNumId="4" w15:restartNumberingAfterBreak="0">
     <w:nsid w:val="17C64BA5"/>
     <w:multiLevelType w:val="hybridMultilevel"/>
     <w:tmpl w:val="63D08C84"/>
@@ -1202,7 +1769,7 @@
       <w:lvlText w:val="%1."/>
       <w:lvlJc w:val="left"/>
       <w:pPr>
-        <w:ind w:left="720" w:hanging="360"/>
+        <w:ind w:left="1152" w:hanging="360"/>
       </w:pPr>
     </w:lvl>
     <w:lvl w:ilvl="1" w:tplc="04150019">
@@ -1211,7 +1778,7 @@
       <w:lvlText w:val="%2."/>
       <w:lvlJc w:val="left"/>
       <w:pPr>
-        <w:ind w:left="1440" w:hanging="360"/>
+        <w:ind w:left="1872" w:hanging="360"/>
       </w:pPr>
     </w:lvl>
     <w:lvl w:ilvl="2" w:tplc="0415001B" w:tentative="1">
@@ -1220,7 +1787,7 @@
       <w:lvlText w:val="%3."/>
       <w:lvlJc w:val="right"/>
       <w:pPr>
-        <w:ind w:left="2160" w:hanging="180"/>
+        <w:ind w:left="2592" w:hanging="180"/>
       </w:pPr>
     </w:lvl>
     <w:lvl w:ilvl="3" w:tplc="0415000F" w:tentative="1">
@@ -1229,7 +1796,7 @@
       <w:lvlText w:val="%4."/>
       <w:lvlJc w:val="left"/>
       <w:pPr>
-        <w:ind w:left="2880" w:hanging="360"/>
+        <w:ind w:left="3312" w:hanging="360"/>
       </w:pPr>
     </w:lvl>
     <w:lvl w:ilvl="4" w:tplc="04150019" w:tentative="1">
@@ -1238,7 +1805,7 @@
       <w:lvlText w:val="%5."/>
       <w:lvlJc w:val="left"/>
       <w:pPr>
-        <w:ind w:left="3600" w:hanging="360"/>
+        <w:ind w:left="4032" w:hanging="360"/>
       </w:pPr>
     </w:lvl>
     <w:lvl w:ilvl="5" w:tplc="0415001B" w:tentative="1">
@@ -1247,7 +1814,7 @@
       <w:lvlText w:val="%6."/>
       <w:lvlJc w:val="right"/>
       <w:pPr>
-        <w:ind w:left="4320" w:hanging="180"/>
+        <w:ind w:left="4752" w:hanging="180"/>
       </w:pPr>
     </w:lvl>
     <w:lvl w:ilvl="6" w:tplc="0415000F" w:tentative="1">
@@ -1256,7 +1823,7 @@
       <w:lvlText w:val="%7."/>
       <w:lvlJc w:val="left"/>
       <w:pPr>
-        <w:ind w:left="5040" w:hanging="360"/>
+        <w:ind w:left="5472" w:hanging="360"/>
       </w:pPr>
     </w:lvl>
     <w:lvl w:ilvl="7" w:tplc="04150019" w:tentative="1">
@@ -1265,7 +1832,7 @@
       <w:lvlText w:val="%8."/>
       <w:lvlJc w:val="left"/>
       <w:pPr>
-        <w:ind w:left="5760" w:hanging="360"/>
+        <w:ind w:left="6192" w:hanging="360"/>
       </w:pPr>
     </w:lvl>
     <w:lvl w:ilvl="8" w:tplc="0415001B" w:tentative="1">
@@ -1274,11 +1841,11 @@
       <w:lvlText w:val="%9."/>
       <w:lvlJc w:val="right"/>
       <w:pPr>
-        <w:ind w:left="6480" w:hanging="180"/>
+        <w:ind w:left="6912" w:hanging="180"/>
       </w:pPr>
     </w:lvl>
   </w:abstractNum>
-  <w:abstractNum w:abstractNumId="4" w15:restartNumberingAfterBreak="0">
+  <w:abstractNum w:abstractNumId="5" w15:restartNumberingAfterBreak="0">
     <w:nsid w:val="36A17131"/>
     <w:multiLevelType w:val="hybridMultilevel"/>
     <w:tmpl w:val="6714EB34"/>
@@ -1391,7 +1958,7 @@
       </w:rPr>
     </w:lvl>
   </w:abstractNum>
-  <w:abstractNum w:abstractNumId="5" w15:restartNumberingAfterBreak="0">
+  <w:abstractNum w:abstractNumId="6" w15:restartNumberingAfterBreak="0">
     <w:nsid w:val="3ED36875"/>
     <w:multiLevelType w:val="hybridMultilevel"/>
     <w:tmpl w:val="44246A1A"/>
@@ -1401,7 +1968,7 @@
       <w:lvlText w:val=""/>
       <w:lvlJc w:val="left"/>
       <w:pPr>
-        <w:ind w:left="1440" w:hanging="360"/>
+        <w:ind w:left="1776" w:hanging="360"/>
       </w:pPr>
       <w:rPr>
         <w:rFonts w:ascii="Symbol" w:hAnsi="Symbol" w:hint="default"/>
@@ -1413,7 +1980,7 @@
       <w:lvlText w:val="o"/>
       <w:lvlJc w:val="left"/>
       <w:pPr>
-        <w:ind w:left="2160" w:hanging="360"/>
+        <w:ind w:left="2496" w:hanging="360"/>
       </w:pPr>
       <w:rPr>
         <w:rFonts w:ascii="Courier New" w:hAnsi="Courier New" w:cs="Courier New" w:hint="default"/>
@@ -1425,7 +1992,7 @@
       <w:lvlText w:val=""/>
       <w:lvlJc w:val="left"/>
       <w:pPr>
-        <w:ind w:left="2880" w:hanging="360"/>
+        <w:ind w:left="3216" w:hanging="360"/>
       </w:pPr>
       <w:rPr>
         <w:rFonts w:ascii="Wingdings" w:hAnsi="Wingdings" w:hint="default"/>
@@ -1437,7 +2004,7 @@
       <w:lvlText w:val=""/>
       <w:lvlJc w:val="left"/>
       <w:pPr>
-        <w:ind w:left="3600" w:hanging="360"/>
+        <w:ind w:left="3936" w:hanging="360"/>
       </w:pPr>
       <w:rPr>
         <w:rFonts w:ascii="Symbol" w:hAnsi="Symbol" w:hint="default"/>
@@ -1449,7 +2016,7 @@
       <w:lvlText w:val="o"/>
       <w:lvlJc w:val="left"/>
       <w:pPr>
-        <w:ind w:left="4320" w:hanging="360"/>
+        <w:ind w:left="4656" w:hanging="360"/>
       </w:pPr>
       <w:rPr>
         <w:rFonts w:ascii="Courier New" w:hAnsi="Courier New" w:cs="Courier New" w:hint="default"/>
@@ -1461,7 +2028,7 @@
       <w:lvlText w:val=""/>
       <w:lvlJc w:val="left"/>
       <w:pPr>
-        <w:ind w:left="5040" w:hanging="360"/>
+        <w:ind w:left="5376" w:hanging="360"/>
       </w:pPr>
       <w:rPr>
         <w:rFonts w:ascii="Wingdings" w:hAnsi="Wingdings" w:hint="default"/>
@@ -1473,7 +2040,7 @@
       <w:lvlText w:val=""/>
       <w:lvlJc w:val="left"/>
       <w:pPr>
-        <w:ind w:left="5760" w:hanging="360"/>
+        <w:ind w:left="6096" w:hanging="360"/>
       </w:pPr>
       <w:rPr>
         <w:rFonts w:ascii="Symbol" w:hAnsi="Symbol" w:hint="default"/>
@@ -1485,7 +2052,7 @@
       <w:lvlText w:val="o"/>
       <w:lvlJc w:val="left"/>
       <w:pPr>
-        <w:ind w:left="6480" w:hanging="360"/>
+        <w:ind w:left="6816" w:hanging="360"/>
       </w:pPr>
       <w:rPr>
         <w:rFonts w:ascii="Courier New" w:hAnsi="Courier New" w:cs="Courier New" w:hint="default"/>
@@ -1497,14 +2064,14 @@
       <w:lvlText w:val=""/>
       <w:lvlJc w:val="left"/>
       <w:pPr>
-        <w:ind w:left="7200" w:hanging="360"/>
+        <w:ind w:left="7536" w:hanging="360"/>
       </w:pPr>
       <w:rPr>
         <w:rFonts w:ascii="Wingdings" w:hAnsi="Wingdings" w:hint="default"/>
       </w:rPr>
     </w:lvl>
   </w:abstractNum>
-  <w:abstractNum w:abstractNumId="6" w15:restartNumberingAfterBreak="0">
+  <w:abstractNum w:abstractNumId="7" w15:restartNumberingAfterBreak="0">
     <w:nsid w:val="4D5E6491"/>
     <w:multiLevelType w:val="multilevel"/>
     <w:tmpl w:val="0415001F"/>
@@ -1590,7 +2157,7 @@
       </w:pPr>
     </w:lvl>
   </w:abstractNum>
-  <w:abstractNum w:abstractNumId="7" w15:restartNumberingAfterBreak="0">
+  <w:abstractNum w:abstractNumId="8" w15:restartNumberingAfterBreak="0">
     <w:nsid w:val="5ADC7DD4"/>
     <w:multiLevelType w:val="hybridMultilevel"/>
     <w:tmpl w:val="E5F213C6"/>
@@ -1600,7 +2167,7 @@
       <w:lvlText w:val=""/>
       <w:lvlJc w:val="left"/>
       <w:pPr>
-        <w:ind w:left="1428" w:hanging="360"/>
+        <w:ind w:left="1152" w:hanging="360"/>
       </w:pPr>
       <w:rPr>
         <w:rFonts w:ascii="Symbol" w:hAnsi="Symbol" w:hint="default"/>
@@ -1612,7 +2179,7 @@
       <w:lvlText w:val="o"/>
       <w:lvlJc w:val="left"/>
       <w:pPr>
-        <w:ind w:left="2148" w:hanging="360"/>
+        <w:ind w:left="1872" w:hanging="360"/>
       </w:pPr>
       <w:rPr>
         <w:rFonts w:ascii="Courier New" w:hAnsi="Courier New" w:cs="Courier New" w:hint="default"/>
@@ -1624,7 +2191,7 @@
       <w:lvlText w:val=""/>
       <w:lvlJc w:val="left"/>
       <w:pPr>
-        <w:ind w:left="2868" w:hanging="360"/>
+        <w:ind w:left="2592" w:hanging="360"/>
       </w:pPr>
       <w:rPr>
         <w:rFonts w:ascii="Wingdings" w:hAnsi="Wingdings" w:hint="default"/>
@@ -1636,7 +2203,7 @@
       <w:lvlText w:val=""/>
       <w:lvlJc w:val="left"/>
       <w:pPr>
-        <w:ind w:left="3588" w:hanging="360"/>
+        <w:ind w:left="3312" w:hanging="360"/>
       </w:pPr>
       <w:rPr>
         <w:rFonts w:ascii="Symbol" w:hAnsi="Symbol" w:hint="default"/>
@@ -1648,7 +2215,7 @@
       <w:lvlText w:val="o"/>
       <w:lvlJc w:val="left"/>
       <w:pPr>
-        <w:ind w:left="4308" w:hanging="360"/>
+        <w:ind w:left="4032" w:hanging="360"/>
       </w:pPr>
       <w:rPr>
         <w:rFonts w:ascii="Courier New" w:hAnsi="Courier New" w:cs="Courier New" w:hint="default"/>
@@ -1660,7 +2227,7 @@
       <w:lvlText w:val=""/>
       <w:lvlJc w:val="left"/>
       <w:pPr>
-        <w:ind w:left="5028" w:hanging="360"/>
+        <w:ind w:left="4752" w:hanging="360"/>
       </w:pPr>
       <w:rPr>
         <w:rFonts w:ascii="Wingdings" w:hAnsi="Wingdings" w:hint="default"/>
@@ -1672,7 +2239,7 @@
       <w:lvlText w:val=""/>
       <w:lvlJc w:val="left"/>
       <w:pPr>
-        <w:ind w:left="5748" w:hanging="360"/>
+        <w:ind w:left="5472" w:hanging="360"/>
       </w:pPr>
       <w:rPr>
         <w:rFonts w:ascii="Symbol" w:hAnsi="Symbol" w:hint="default"/>
@@ -1684,7 +2251,7 @@
       <w:lvlText w:val="o"/>
       <w:lvlJc w:val="left"/>
       <w:pPr>
-        <w:ind w:left="6468" w:hanging="360"/>
+        <w:ind w:left="6192" w:hanging="360"/>
       </w:pPr>
       <w:rPr>
         <w:rFonts w:ascii="Courier New" w:hAnsi="Courier New" w:cs="Courier New" w:hint="default"/>
@@ -1696,14 +2263,14 @@
       <w:lvlText w:val=""/>
       <w:lvlJc w:val="left"/>
       <w:pPr>
-        <w:ind w:left="7188" w:hanging="360"/>
+        <w:ind w:left="6912" w:hanging="360"/>
       </w:pPr>
       <w:rPr>
         <w:rFonts w:ascii="Wingdings" w:hAnsi="Wingdings" w:hint="default"/>
       </w:rPr>
     </w:lvl>
   </w:abstractNum>
-  <w:abstractNum w:abstractNumId="8" w15:restartNumberingAfterBreak="0">
+  <w:abstractNum w:abstractNumId="9" w15:restartNumberingAfterBreak="0">
     <w:nsid w:val="68513035"/>
     <w:multiLevelType w:val="hybridMultilevel"/>
     <w:tmpl w:val="37169224"/>
@@ -1713,7 +2280,7 @@
       <w:lvlText w:val=""/>
       <w:lvlJc w:val="left"/>
       <w:pPr>
-        <w:ind w:left="1428" w:hanging="360"/>
+        <w:ind w:left="1776" w:hanging="360"/>
       </w:pPr>
       <w:rPr>
         <w:rFonts w:ascii="Symbol" w:hAnsi="Symbol" w:hint="default"/>
@@ -1725,7 +2292,7 @@
       <w:lvlText w:val="o"/>
       <w:lvlJc w:val="left"/>
       <w:pPr>
-        <w:ind w:left="2148" w:hanging="360"/>
+        <w:ind w:left="2496" w:hanging="360"/>
       </w:pPr>
       <w:rPr>
         <w:rFonts w:ascii="Courier New" w:hAnsi="Courier New" w:cs="Courier New" w:hint="default"/>
@@ -1737,7 +2304,7 @@
       <w:lvlText w:val=""/>
       <w:lvlJc w:val="left"/>
       <w:pPr>
-        <w:ind w:left="2868" w:hanging="360"/>
+        <w:ind w:left="3216" w:hanging="360"/>
       </w:pPr>
       <w:rPr>
         <w:rFonts w:ascii="Wingdings" w:hAnsi="Wingdings" w:hint="default"/>
@@ -1749,7 +2316,7 @@
       <w:lvlText w:val=""/>
       <w:lvlJc w:val="left"/>
       <w:pPr>
-        <w:ind w:left="3588" w:hanging="360"/>
+        <w:ind w:left="3936" w:hanging="360"/>
       </w:pPr>
       <w:rPr>
         <w:rFonts w:ascii="Symbol" w:hAnsi="Symbol" w:hint="default"/>
@@ -1761,7 +2328,7 @@
       <w:lvlText w:val="o"/>
       <w:lvlJc w:val="left"/>
       <w:pPr>
-        <w:ind w:left="4308" w:hanging="360"/>
+        <w:ind w:left="4656" w:hanging="360"/>
       </w:pPr>
       <w:rPr>
         <w:rFonts w:ascii="Courier New" w:hAnsi="Courier New" w:cs="Courier New" w:hint="default"/>
@@ -1773,7 +2340,7 @@
       <w:lvlText w:val=""/>
       <w:lvlJc w:val="left"/>
       <w:pPr>
-        <w:ind w:left="5028" w:hanging="360"/>
+        <w:ind w:left="5376" w:hanging="360"/>
       </w:pPr>
       <w:rPr>
         <w:rFonts w:ascii="Wingdings" w:hAnsi="Wingdings" w:hint="default"/>
@@ -1785,7 +2352,7 @@
       <w:lvlText w:val=""/>
       <w:lvlJc w:val="left"/>
       <w:pPr>
-        <w:ind w:left="5748" w:hanging="360"/>
+        <w:ind w:left="6096" w:hanging="360"/>
       </w:pPr>
       <w:rPr>
         <w:rFonts w:ascii="Symbol" w:hAnsi="Symbol" w:hint="default"/>
@@ -1797,7 +2364,7 @@
       <w:lvlText w:val="o"/>
       <w:lvlJc w:val="left"/>
       <w:pPr>
-        <w:ind w:left="6468" w:hanging="360"/>
+        <w:ind w:left="6816" w:hanging="360"/>
       </w:pPr>
       <w:rPr>
         <w:rFonts w:ascii="Courier New" w:hAnsi="Courier New" w:cs="Courier New" w:hint="default"/>
@@ -1809,14 +2376,14 @@
       <w:lvlText w:val=""/>
       <w:lvlJc w:val="left"/>
       <w:pPr>
-        <w:ind w:left="7188" w:hanging="360"/>
+        <w:ind w:left="7536" w:hanging="360"/>
       </w:pPr>
       <w:rPr>
         <w:rFonts w:ascii="Wingdings" w:hAnsi="Wingdings" w:hint="default"/>
       </w:rPr>
     </w:lvl>
   </w:abstractNum>
-  <w:abstractNum w:abstractNumId="9" w15:restartNumberingAfterBreak="0">
+  <w:abstractNum w:abstractNumId="10" w15:restartNumberingAfterBreak="0">
     <w:nsid w:val="6A8C45DE"/>
     <w:multiLevelType w:val="multilevel"/>
     <w:tmpl w:val="0415001F"/>
@@ -1929,7 +2496,96 @@
       </w:rPr>
     </w:lvl>
   </w:abstractNum>
-  <w:abstractNum w:abstractNumId="10" w15:restartNumberingAfterBreak="0">
+  <w:abstractNum w:abstractNumId="11" w15:restartNumberingAfterBreak="0">
+    <w:nsid w:val="6E143C14"/>
+    <w:multiLevelType w:val="hybridMultilevel"/>
+    <w:tmpl w:val="38E865BA"/>
+    <w:lvl w:ilvl="0" w:tplc="0415000F">
+      <w:start w:val="1"/>
+      <w:numFmt w:val="decimal"/>
+      <w:lvlText w:val="%1."/>
+      <w:lvlJc w:val="left"/>
+      <w:pPr>
+        <w:ind w:left="720" w:hanging="360"/>
+      </w:pPr>
+      <w:rPr>
+        <w:rFonts w:hint="default"/>
+      </w:rPr>
+    </w:lvl>
+    <w:lvl w:ilvl="1" w:tplc="04150019" w:tentative="1">
+      <w:start w:val="1"/>
+      <w:numFmt w:val="lowerLetter"/>
+      <w:lvlText w:val="%2."/>
+      <w:lvlJc w:val="left"/>
+      <w:pPr>
+        <w:ind w:left="1440" w:hanging="360"/>
+      </w:pPr>
+    </w:lvl>
+    <w:lvl w:ilvl="2" w:tplc="0415001B" w:tentative="1">
+      <w:start w:val="1"/>
+      <w:numFmt w:val="lowerRoman"/>
+      <w:lvlText w:val="%3."/>
+      <w:lvlJc w:val="right"/>
+      <w:pPr>
+        <w:ind w:left="2160" w:hanging="180"/>
+      </w:pPr>
+    </w:lvl>
+    <w:lvl w:ilvl="3" w:tplc="0415000F" w:tentative="1">
+      <w:start w:val="1"/>
+      <w:numFmt w:val="decimal"/>
+      <w:lvlText w:val="%4."/>
+      <w:lvlJc w:val="left"/>
+      <w:pPr>
+        <w:ind w:left="2880" w:hanging="360"/>
+      </w:pPr>
+    </w:lvl>
+    <w:lvl w:ilvl="4" w:tplc="04150019" w:tentative="1">
+      <w:start w:val="1"/>
+      <w:numFmt w:val="lowerLetter"/>
+      <w:lvlText w:val="%5."/>
+      <w:lvlJc w:val="left"/>
+      <w:pPr>
+        <w:ind w:left="3600" w:hanging="360"/>
+      </w:pPr>
+    </w:lvl>
+    <w:lvl w:ilvl="5" w:tplc="0415001B" w:tentative="1">
+      <w:start w:val="1"/>
+      <w:numFmt w:val="lowerRoman"/>
+      <w:lvlText w:val="%6."/>
+      <w:lvlJc w:val="right"/>
+      <w:pPr>
+        <w:ind w:left="4320" w:hanging="180"/>
+      </w:pPr>
+    </w:lvl>
+    <w:lvl w:ilvl="6" w:tplc="0415000F" w:tentative="1">
+      <w:start w:val="1"/>
+      <w:numFmt w:val="decimal"/>
+      <w:lvlText w:val="%7."/>
+      <w:lvlJc w:val="left"/>
+      <w:pPr>
+        <w:ind w:left="5040" w:hanging="360"/>
+      </w:pPr>
+    </w:lvl>
+    <w:lvl w:ilvl="7" w:tplc="04150019" w:tentative="1">
+      <w:start w:val="1"/>
+      <w:numFmt w:val="lowerLetter"/>
+      <w:lvlText w:val="%8."/>
+      <w:lvlJc w:val="left"/>
+      <w:pPr>
+        <w:ind w:left="5760" w:hanging="360"/>
+      </w:pPr>
+    </w:lvl>
+    <w:lvl w:ilvl="8" w:tplc="0415001B" w:tentative="1">
+      <w:start w:val="1"/>
+      <w:numFmt w:val="lowerRoman"/>
+      <w:lvlText w:val="%9."/>
+      <w:lvlJc w:val="right"/>
+      <w:pPr>
+        <w:ind w:left="6480" w:hanging="180"/>
+      </w:pPr>
+    </w:lvl>
+  </w:abstractNum>
+  <w:abstractNum w:abstractNumId="12" w15:restartNumberingAfterBreak="0">
     <w:nsid w:val="70082E2B"/>
     <w:multiLevelType w:val="hybridMultilevel"/>
     <w:tmpl w:val="B058AF2E"/>
@@ -1939,7 +2595,7 @@
       <w:lvlText w:val=""/>
       <w:lvlJc w:val="left"/>
       <w:pPr>
-        <w:ind w:left="1440" w:hanging="360"/>
+        <w:ind w:left="1776" w:hanging="360"/>
       </w:pPr>
       <w:rPr>
         <w:rFonts w:ascii="Symbol" w:hAnsi="Symbol" w:hint="default"/>
@@ -1951,7 +2607,7 @@
       <w:lvlText w:val="o"/>
       <w:lvlJc w:val="left"/>
       <w:pPr>
-        <w:ind w:left="2160" w:hanging="360"/>
+        <w:ind w:left="2496" w:hanging="360"/>
       </w:pPr>
       <w:rPr>
         <w:rFonts w:ascii="Courier New" w:hAnsi="Courier New" w:cs="Courier New" w:hint="default"/>
@@ -1963,7 +2619,7 @@
       <w:lvlText w:val=""/>
       <w:lvlJc w:val="left"/>
       <w:pPr>
-        <w:ind w:left="2880" w:hanging="360"/>
+        <w:ind w:left="3216" w:hanging="360"/>
       </w:pPr>
       <w:rPr>
         <w:rFonts w:ascii="Wingdings" w:hAnsi="Wingdings" w:hint="default"/>
@@ -1975,7 +2631,7 @@
       <w:lvlText w:val=""/>
       <w:lvlJc w:val="left"/>
       <w:pPr>
-        <w:ind w:left="3600" w:hanging="360"/>
+        <w:ind w:left="3936" w:hanging="360"/>
       </w:pPr>
       <w:rPr>
         <w:rFonts w:ascii="Symbol" w:hAnsi="Symbol" w:hint="default"/>
@@ -1987,7 +2643,7 @@
       <w:lvlText w:val="o"/>
       <w:lvlJc w:val="left"/>
       <w:pPr>
-        <w:ind w:left="4320" w:hanging="360"/>
+        <w:ind w:left="4656" w:hanging="360"/>
       </w:pPr>
       <w:rPr>
         <w:rFonts w:ascii="Courier New" w:hAnsi="Courier New" w:cs="Courier New" w:hint="default"/>
@@ -1999,7 +2655,7 @@
       <w:lvlText w:val=""/>
       <w:lvlJc w:val="left"/>
       <w:pPr>
-        <w:ind w:left="5040" w:hanging="360"/>
+        <w:ind w:left="5376" w:hanging="360"/>
       </w:pPr>
       <w:rPr>
         <w:rFonts w:ascii="Wingdings" w:hAnsi="Wingdings" w:hint="default"/>
@@ -2011,7 +2667,7 @@
       <w:lvlText w:val=""/>
       <w:lvlJc w:val="left"/>
       <w:pPr>
-        <w:ind w:left="5760" w:hanging="360"/>
+        <w:ind w:left="6096" w:hanging="360"/>
       </w:pPr>
       <w:rPr>
         <w:rFonts w:ascii="Symbol" w:hAnsi="Symbol" w:hint="default"/>
@@ -2023,7 +2679,7 @@
       <w:lvlText w:val="o"/>
       <w:lvlJc w:val="left"/>
       <w:pPr>
-        <w:ind w:left="6480" w:hanging="360"/>
+        <w:ind w:left="6816" w:hanging="360"/>
       </w:pPr>
       <w:rPr>
         <w:rFonts w:ascii="Courier New" w:hAnsi="Courier New" w:cs="Courier New" w:hint="default"/>
@@ -2035,14 +2691,14 @@
       <w:lvlText w:val=""/>
       <w:lvlJc w:val="left"/>
       <w:pPr>
-        <w:ind w:left="7200" w:hanging="360"/>
+        <w:ind w:left="7536" w:hanging="360"/>
       </w:pPr>
       <w:rPr>
         <w:rFonts w:ascii="Wingdings" w:hAnsi="Wingdings" w:hint="default"/>
       </w:rPr>
     </w:lvl>
   </w:abstractNum>
-  <w:abstractNum w:abstractNumId="11" w15:restartNumberingAfterBreak="0">
+  <w:abstractNum w:abstractNumId="13" w15:restartNumberingAfterBreak="0">
     <w:nsid w:val="79A876AC"/>
     <w:multiLevelType w:val="hybridMultilevel"/>
     <w:tmpl w:val="D4763346"/>
@@ -2128,7 +2784,120 @@
       </w:pPr>
     </w:lvl>
   </w:abstractNum>
-  <w:abstractNum w:abstractNumId="12" w15:restartNumberingAfterBreak="0">
+  <w:abstractNum w:abstractNumId="14" w15:restartNumberingAfterBreak="0">
+    <w:nsid w:val="7D4B04CC"/>
+    <w:multiLevelType w:val="hybridMultilevel"/>
+    <w:tmpl w:val="539E6C4E"/>
+    <w:lvl w:ilvl="0" w:tplc="04150001">
+      <w:start w:val="1"/>
+      <w:numFmt w:val="bullet"/>
+      <w:lvlText w:val=""/>
+      <w:lvlJc w:val="left"/>
+      <w:pPr>
+        <w:ind w:left="1152" w:hanging="360"/>
+      </w:pPr>
+      <w:rPr>
+        <w:rFonts w:ascii="Symbol" w:hAnsi="Symbol" w:hint="default"/>
+      </w:rPr>
+    </w:lvl>
+    <w:lvl w:ilvl="1" w:tplc="04150003">
+      <w:start w:val="1"/>
+      <w:numFmt w:val="bullet"/>
+      <w:lvlText w:val="o"/>
+      <w:lvlJc w:val="left"/>
+      <w:pPr>
+        <w:ind w:left="1872" w:hanging="360"/>
+      </w:pPr>
+      <w:rPr>
+        <w:rFonts w:ascii="Courier New" w:hAnsi="Courier New" w:cs="Courier New" w:hint="default"/>
+      </w:rPr>
+    </w:lvl>
+    <w:lvl w:ilvl="2" w:tplc="04150005" w:tentative="1">
+      <w:start w:val="1"/>
+      <w:numFmt w:val="bullet"/>
+      <w:lvlText w:val=""/>
+      <w:lvlJc w:val="left"/>
+      <w:pPr>
+        <w:ind w:left="2592" w:hanging="360"/>
+      </w:pPr>
+      <w:rPr>
+        <w:rFonts w:ascii="Wingdings" w:hAnsi="Wingdings" w:hint="default"/>
+      </w:rPr>
+    </w:lvl>
+    <w:lvl w:ilvl="3" w:tplc="04150001" w:tentative="1">
+      <w:start w:val="1"/>
+      <w:numFmt w:val="bullet"/>
+      <w:lvlText w:val=""/>
+      <w:lvlJc w:val="left"/>
+      <w:pPr>
+        <w:ind w:left="3312" w:hanging="360"/>
+      </w:pPr>
+      <w:rPr>
+        <w:rFonts w:ascii="Symbol" w:hAnsi="Symbol" w:hint="default"/>
+      </w:rPr>
+    </w:lvl>
+    <w:lvl w:ilvl="4" w:tplc="04150003" w:tentative="1">
+      <w:start w:val="1"/>
+      <w:numFmt w:val="bullet"/>
+      <w:lvlText w:val="o"/>
+      <w:lvlJc w:val="left"/>
+      <w:pPr>
+        <w:ind w:left="4032" w:hanging="360"/>
+      </w:pPr>
+      <w:rPr>
+        <w:rFonts w:ascii="Courier New" w:hAnsi="Courier New" w:cs="Courier New" w:hint="default"/>
+      </w:rPr>
+    </w:lvl>
+    <w:lvl w:ilvl="5" w:tplc="04150005" w:tentative="1">
+      <w:start w:val="1"/>
+      <w:numFmt w:val="bullet"/>
+      <w:lvlText w:val=""/>
+      <w:lvlJc w:val="left"/>
+      <w:pPr>
+        <w:ind w:left="4752" w:hanging="360"/>
+      </w:pPr>
+      <w:rPr>
+        <w:rFonts w:ascii="Wingdings" w:hAnsi="Wingdings" w:hint="default"/>
+      </w:rPr>
+    </w:lvl>
+    <w:lvl w:ilvl="6" w:tplc="04150001" w:tentative="1">
+      <w:start w:val="1"/>
+      <w:numFmt w:val="bullet"/>
+      <w:lvlText w:val=""/>
+      <w:lvlJc w:val="left"/>
+      <w:pPr>
+        <w:ind w:left="5472" w:hanging="360"/>
+      </w:pPr>
+      <w:rPr>
+        <w:rFonts w:ascii="Symbol" w:hAnsi="Symbol" w:hint="default"/>
+      </w:rPr>
+    </w:lvl>
+    <w:lvl w:ilvl="7" w:tplc="04150003" w:tentative="1">
+      <w:start w:val="1"/>
+      <w:numFmt w:val="bullet"/>
+      <w:lvlText w:val="o"/>
+      <w:lvlJc w:val="left"/>
+      <w:pPr>
+        <w:ind w:left="6192" w:hanging="360"/>
+      </w:pPr>
+      <w:rPr>
+        <w:rFonts w:ascii="Courier New" w:hAnsi="Courier New" w:cs="Courier New" w:hint="default"/>
+      </w:rPr>
+    </w:lvl>
+    <w:lvl w:ilvl="8" w:tplc="04150005" w:tentative="1">
+      <w:start w:val="1"/>
+      <w:numFmt w:val="bullet"/>
+      <w:lvlText w:val=""/>
+      <w:lvlJc w:val="left"/>
+      <w:pPr>
+        <w:ind w:left="6912" w:hanging="360"/>
+      </w:pPr>
+      <w:rPr>
+        <w:rFonts w:ascii="Wingdings" w:hAnsi="Wingdings" w:hint="default"/>
+      </w:rPr>
+    </w:lvl>
+  </w:abstractNum>
+  <w:abstractNum w:abstractNumId="15" w15:restartNumberingAfterBreak="0">
     <w:nsid w:val="7FE40FC0"/>
     <w:multiLevelType w:val="hybridMultilevel"/>
     <w:tmpl w:val="D7766258"/>
@@ -2242,43 +3011,52 @@
     </w:lvl>
   </w:abstractNum>
   <w:num w:numId="1" w16cid:durableId="189490609">
+    <w:abstractNumId w:val="2"/>
+  </w:num>
+  <w:num w:numId="2" w16cid:durableId="2137597680">
+    <w:abstractNumId w:val="15"/>
+  </w:num>
+  <w:num w:numId="3" w16cid:durableId="1530802244">
+    <w:abstractNumId w:val="10"/>
+  </w:num>
+  <w:num w:numId="4" w16cid:durableId="1326282928">
+    <w:abstractNumId w:val="8"/>
+  </w:num>
+  <w:num w:numId="5" w16cid:durableId="491913917">
+    <w:abstractNumId w:val="5"/>
+  </w:num>
+  <w:num w:numId="6" w16cid:durableId="1945569849">
+    <w:abstractNumId w:val="9"/>
+  </w:num>
+  <w:num w:numId="7" w16cid:durableId="710887027">
+    <w:abstractNumId w:val="12"/>
+  </w:num>
+  <w:num w:numId="8" w16cid:durableId="1639602596">
+    <w:abstractNumId w:val="6"/>
+  </w:num>
+  <w:num w:numId="9" w16cid:durableId="1930655895">
     <w:abstractNumId w:val="1"/>
   </w:num>
-  <w:num w:numId="2" w16cid:durableId="2137597680">
-    <w:abstractNumId w:val="12"/>
-  </w:num>
-  <w:num w:numId="3" w16cid:durableId="1530802244">
-    <w:abstractNumId w:val="9"/>
-  </w:num>
-  <w:num w:numId="4" w16cid:durableId="1326282928">
+  <w:num w:numId="10" w16cid:durableId="880244605">
     <w:abstractNumId w:val="7"/>
   </w:num>
-  <w:num w:numId="5" w16cid:durableId="491913917">
+  <w:num w:numId="11" w16cid:durableId="428234200">
+    <w:abstractNumId w:val="13"/>
+  </w:num>
+  <w:num w:numId="12" w16cid:durableId="190580629">
+    <w:abstractNumId w:val="3"/>
+  </w:num>
+  <w:num w:numId="13" w16cid:durableId="952446755">
     <w:abstractNumId w:val="4"/>
   </w:num>
-  <w:num w:numId="6" w16cid:durableId="1945569849">
-    <w:abstractNumId w:val="8"/>
+  <w:num w:numId="14" w16cid:durableId="1282567415">
+    <w:abstractNumId w:val="11"/>
   </w:num>
-  <w:num w:numId="7" w16cid:durableId="710887027">
-    <w:abstractNumId w:val="10"/>
-  </w:num>
-  <w:num w:numId="8" w16cid:durableId="1639602596">
-    <w:abstractNumId w:val="5"/>
-  </w:num>
-  <w:num w:numId="9" w16cid:durableId="1930655895">
+  <w:num w:numId="15" w16cid:durableId="767458325">
     <w:abstractNumId w:val="0"/>
   </w:num>
-  <w:num w:numId="10" w16cid:durableId="880244605">
-    <w:abstractNumId w:val="6"/>
-  </w:num>
-  <w:num w:numId="11" w16cid:durableId="428234200">
-    <w:abstractNumId w:val="11"/>
-  </w:num>
-  <w:num w:numId="12" w16cid:durableId="190580629">
-    <w:abstractNumId w:val="2"/>
-  </w:num>
-  <w:num w:numId="13" w16cid:durableId="952446755">
-    <w:abstractNumId w:val="3"/>
+  <w:num w:numId="16" w16cid:durableId="1170294574">
+    <w:abstractNumId w:val="14"/>
   </w:num>
 </w:numbering>
 </file>
@@ -2680,15 +3458,15 @@
     <w:lsdException w:name="Unresolved Mention" w:semiHidden="1" w:unhideWhenUsed="1"/>
     <w:lsdException w:name="Smart Link" w:semiHidden="1" w:unhideWhenUsed="1"/>
   </w:latentStyles>
-  <w:style w:type="paragraph" w:default="1" w:styleId="Normalny">
+  <w:style w:type="paragraph" w:default="1" w:styleId="Normal">
     <w:name w:val="Normal"/>
     <w:qFormat/>
   </w:style>
-  <w:style w:type="paragraph" w:styleId="Nagwek1">
+  <w:style w:type="paragraph" w:styleId="Heading1">
     <w:name w:val="heading 1"/>
-    <w:basedOn w:val="Normalny"/>
-    <w:next w:val="Normalny"/>
-    <w:link w:val="Nagwek1Znak"/>
+    <w:basedOn w:val="Normal"/>
+    <w:next w:val="Normal"/>
+    <w:link w:val="Heading1Char"/>
     <w:uiPriority w:val="9"/>
     <w:qFormat/>
     <w:rsid w:val="000817BF"/>
@@ -2705,11 +3483,11 @@
       <w:szCs w:val="32"/>
     </w:rPr>
   </w:style>
-  <w:style w:type="paragraph" w:styleId="Nagwek2">
+  <w:style w:type="paragraph" w:styleId="Heading2">
     <w:name w:val="heading 2"/>
-    <w:basedOn w:val="Normalny"/>
-    <w:next w:val="Normalny"/>
-    <w:link w:val="Nagwek2Znak"/>
+    <w:basedOn w:val="Normal"/>
+    <w:next w:val="Normal"/>
+    <w:link w:val="Heading2Char"/>
     <w:uiPriority w:val="9"/>
     <w:unhideWhenUsed/>
     <w:qFormat/>
@@ -2727,13 +3505,13 @@
       <w:szCs w:val="26"/>
     </w:rPr>
   </w:style>
-  <w:style w:type="character" w:default="1" w:styleId="Domylnaczcionkaakapitu">
+  <w:style w:type="character" w:default="1" w:styleId="DefaultParagraphFont">
     <w:name w:val="Default Paragraph Font"/>
     <w:uiPriority w:val="1"/>
     <w:semiHidden/>
     <w:unhideWhenUsed/>
   </w:style>
-  <w:style w:type="table" w:default="1" w:styleId="Standardowy">
+  <w:style w:type="table" w:default="1" w:styleId="TableNormal">
     <w:name w:val="Normal Table"/>
     <w:uiPriority w:val="99"/>
     <w:semiHidden/>
@@ -2748,16 +3526,16 @@
       </w:tblCellMar>
     </w:tblPr>
   </w:style>
-  <w:style w:type="numbering" w:default="1" w:styleId="Bezlisty">
+  <w:style w:type="numbering" w:default="1" w:styleId="NoList">
     <w:name w:val="No List"/>
     <w:uiPriority w:val="99"/>
     <w:semiHidden/>
     <w:unhideWhenUsed/>
   </w:style>
-  <w:style w:type="paragraph" w:styleId="Nagwek">
+  <w:style w:type="paragraph" w:styleId="Header">
     <w:name w:val="header"/>
-    <w:basedOn w:val="Normalny"/>
-    <w:link w:val="NagwekZnak"/>
+    <w:basedOn w:val="Normal"/>
+    <w:link w:val="HeaderChar"/>
     <w:uiPriority w:val="99"/>
     <w:unhideWhenUsed/>
     <w:rsid w:val="000C1C1E"/>
@@ -2769,17 +3547,17 @@
       <w:spacing w:after="0" w:line="240" w:lineRule="auto"/>
     </w:pPr>
   </w:style>
-  <w:style w:type="character" w:customStyle="1" w:styleId="NagwekZnak">
-    <w:name w:val="Nagłówek Znak"/>
-    <w:basedOn w:val="Domylnaczcionkaakapitu"/>
-    <w:link w:val="Nagwek"/>
+  <w:style w:type="character" w:customStyle="1" w:styleId="HeaderChar">
+    <w:name w:val="Header Char"/>
+    <w:basedOn w:val="DefaultParagraphFont"/>
+    <w:link w:val="Header"/>
     <w:uiPriority w:val="99"/>
     <w:rsid w:val="000C1C1E"/>
   </w:style>
-  <w:style w:type="paragraph" w:styleId="Stopka">
+  <w:style w:type="paragraph" w:styleId="Footer">
     <w:name w:val="footer"/>
-    <w:basedOn w:val="Normalny"/>
-    <w:link w:val="StopkaZnak"/>
+    <w:basedOn w:val="Normal"/>
+    <w:link w:val="FooterChar"/>
     <w:uiPriority w:val="99"/>
     <w:unhideWhenUsed/>
     <w:rsid w:val="000C1C1E"/>
@@ -2791,16 +3569,16 @@
       <w:spacing w:after="0" w:line="240" w:lineRule="auto"/>
     </w:pPr>
   </w:style>
-  <w:style w:type="character" w:customStyle="1" w:styleId="StopkaZnak">
-    <w:name w:val="Stopka Znak"/>
-    <w:basedOn w:val="Domylnaczcionkaakapitu"/>
-    <w:link w:val="Stopka"/>
+  <w:style w:type="character" w:customStyle="1" w:styleId="FooterChar">
+    <w:name w:val="Footer Char"/>
+    <w:basedOn w:val="DefaultParagraphFont"/>
+    <w:link w:val="Footer"/>
     <w:uiPriority w:val="99"/>
     <w:rsid w:val="000C1C1E"/>
   </w:style>
-  <w:style w:type="paragraph" w:styleId="Akapitzlist">
+  <w:style w:type="paragraph" w:styleId="ListParagraph">
     <w:name w:val="List Paragraph"/>
-    <w:basedOn w:val="Normalny"/>
+    <w:basedOn w:val="Normal"/>
     <w:uiPriority w:val="34"/>
     <w:qFormat/>
     <w:rsid w:val="000C1C1E"/>
@@ -2809,10 +3587,10 @@
       <w:contextualSpacing/>
     </w:pPr>
   </w:style>
-  <w:style w:type="paragraph" w:styleId="Tekstprzypisukocowego">
+  <w:style w:type="paragraph" w:styleId="EndnoteText">
     <w:name w:val="endnote text"/>
-    <w:basedOn w:val="Normalny"/>
-    <w:link w:val="TekstprzypisukocowegoZnak"/>
+    <w:basedOn w:val="Normal"/>
+    <w:link w:val="EndnoteTextChar"/>
     <w:uiPriority w:val="99"/>
     <w:semiHidden/>
     <w:unhideWhenUsed/>
@@ -2825,10 +3603,10 @@
       <w:szCs w:val="20"/>
     </w:rPr>
   </w:style>
-  <w:style w:type="character" w:customStyle="1" w:styleId="TekstprzypisukocowegoZnak">
-    <w:name w:val="Tekst przypisu końcowego Znak"/>
-    <w:basedOn w:val="Domylnaczcionkaakapitu"/>
-    <w:link w:val="Tekstprzypisukocowego"/>
+  <w:style w:type="character" w:customStyle="1" w:styleId="EndnoteTextChar">
+    <w:name w:val="Endnote Text Char"/>
+    <w:basedOn w:val="DefaultParagraphFont"/>
+    <w:link w:val="EndnoteText"/>
     <w:uiPriority w:val="99"/>
     <w:semiHidden/>
     <w:rsid w:val="0074439F"/>
@@ -2837,9 +3615,9 @@
       <w:szCs w:val="20"/>
     </w:rPr>
   </w:style>
-  <w:style w:type="character" w:styleId="Odwoanieprzypisukocowego">
+  <w:style w:type="character" w:styleId="EndnoteReference">
     <w:name w:val="endnote reference"/>
-    <w:basedOn w:val="Domylnaczcionkaakapitu"/>
+    <w:basedOn w:val="DefaultParagraphFont"/>
     <w:uiPriority w:val="99"/>
     <w:semiHidden/>
     <w:unhideWhenUsed/>
@@ -2848,10 +3626,10 @@
       <w:vertAlign w:val="superscript"/>
     </w:rPr>
   </w:style>
-  <w:style w:type="character" w:customStyle="1" w:styleId="Nagwek1Znak">
-    <w:name w:val="Nagłówek 1 Znak"/>
-    <w:basedOn w:val="Domylnaczcionkaakapitu"/>
-    <w:link w:val="Nagwek1"/>
+  <w:style w:type="character" w:customStyle="1" w:styleId="Heading1Char">
+    <w:name w:val="Heading 1 Char"/>
+    <w:basedOn w:val="DefaultParagraphFont"/>
+    <w:link w:val="Heading1"/>
     <w:uiPriority w:val="9"/>
     <w:rsid w:val="000817BF"/>
     <w:rPr>
@@ -2861,10 +3639,10 @@
       <w:szCs w:val="32"/>
     </w:rPr>
   </w:style>
-  <w:style w:type="paragraph" w:styleId="Nagwekspisutreci">
+  <w:style w:type="paragraph" w:styleId="TOCHeading">
     <w:name w:val="TOC Heading"/>
-    <w:basedOn w:val="Nagwek1"/>
-    <w:next w:val="Normalny"/>
+    <w:basedOn w:val="Heading1"/>
+    <w:next w:val="Normal"/>
     <w:uiPriority w:val="39"/>
     <w:unhideWhenUsed/>
     <w:qFormat/>
@@ -2878,10 +3656,10 @@
       <w14:ligatures w14:val="none"/>
     </w:rPr>
   </w:style>
-  <w:style w:type="paragraph" w:styleId="Spistreci1">
+  <w:style w:type="paragraph" w:styleId="TOC1">
     <w:name w:val="toc 1"/>
-    <w:basedOn w:val="Normalny"/>
-    <w:next w:val="Normalny"/>
+    <w:basedOn w:val="Normal"/>
+    <w:next w:val="Normal"/>
     <w:autoRedefine/>
     <w:uiPriority w:val="39"/>
     <w:unhideWhenUsed/>
@@ -2890,9 +3668,9 @@
       <w:spacing w:after="100"/>
     </w:pPr>
   </w:style>
-  <w:style w:type="character" w:styleId="Hipercze">
+  <w:style w:type="character" w:styleId="Hyperlink">
     <w:name w:val="Hyperlink"/>
-    <w:basedOn w:val="Domylnaczcionkaakapitu"/>
+    <w:basedOn w:val="DefaultParagraphFont"/>
     <w:uiPriority w:val="99"/>
     <w:unhideWhenUsed/>
     <w:rsid w:val="000817BF"/>
@@ -2901,10 +3679,10 @@
       <w:u w:val="single"/>
     </w:rPr>
   </w:style>
-  <w:style w:type="character" w:customStyle="1" w:styleId="Nagwek2Znak">
-    <w:name w:val="Nagłówek 2 Znak"/>
-    <w:basedOn w:val="Domylnaczcionkaakapitu"/>
-    <w:link w:val="Nagwek2"/>
+  <w:style w:type="character" w:customStyle="1" w:styleId="Heading2Char">
+    <w:name w:val="Heading 2 Char"/>
+    <w:basedOn w:val="DefaultParagraphFont"/>
+    <w:link w:val="Heading2"/>
     <w:uiPriority w:val="9"/>
     <w:rsid w:val="000817BF"/>
     <w:rPr>
@@ -2913,6 +3691,19 @@
       <w:sz w:val="26"/>
       <w:szCs w:val="26"/>
     </w:rPr>
+  </w:style>
+  <w:style w:type="paragraph" w:styleId="TOC2">
+    <w:name w:val="toc 2"/>
+    <w:basedOn w:val="Normal"/>
+    <w:next w:val="Normal"/>
+    <w:autoRedefine/>
+    <w:uiPriority w:val="39"/>
+    <w:unhideWhenUsed/>
+    <w:rsid w:val="005269F6"/>
+    <w:pPr>
+      <w:spacing w:after="100"/>
+      <w:ind w:left="220"/>
+    </w:pPr>
   </w:style>
 </w:styles>
 </file>

</xml_diff>

<commit_message>
final changes to raport no1 - ready to upload
</commit_message>
<xml_diff>
--- a/pbd_1_raport.docx
+++ b/pbd_1_raport.docx
@@ -132,7 +132,7 @@
           <w:r>
             <w:fldChar w:fldCharType="separate"/>
           </w:r>
-          <w:hyperlink w:anchor="_Toc151841110" w:history="1">
+          <w:hyperlink w:anchor="_Toc152016953" w:history="1">
             <w:r>
               <w:rPr>
                 <w:rStyle w:val="Hyperlink"/>
@@ -174,7 +174,7 @@
                 <w:noProof/>
                 <w:webHidden/>
               </w:rPr>
-              <w:instrText xml:space="preserve"> PAGEREF _Toc151841110 \h </w:instrText>
+              <w:instrText xml:space="preserve"> PAGEREF _Toc152016953 \h </w:instrText>
             </w:r>
             <w:r>
               <w:rPr>
@@ -218,7 +218,7 @@
               <w:lang w:eastAsia="pl-PL"/>
             </w:rPr>
           </w:pPr>
-          <w:hyperlink w:anchor="_Toc151841111" w:history="1">
+          <w:hyperlink w:anchor="_Toc152016954" w:history="1">
             <w:r>
               <w:rPr>
                 <w:rStyle w:val="Hyperlink"/>
@@ -260,7 +260,7 @@
                 <w:noProof/>
                 <w:webHidden/>
               </w:rPr>
-              <w:instrText xml:space="preserve"> PAGEREF _Toc151841111 \h </w:instrText>
+              <w:instrText xml:space="preserve"> PAGEREF _Toc152016954 \h </w:instrText>
             </w:r>
             <w:r>
               <w:rPr>
@@ -304,7 +304,7 @@
               <w:lang w:eastAsia="pl-PL"/>
             </w:rPr>
           </w:pPr>
-          <w:hyperlink w:anchor="_Toc151841112" w:history="1">
+          <w:hyperlink w:anchor="_Toc152016955" w:history="1">
             <w:r>
               <w:rPr>
                 <w:rStyle w:val="Hyperlink"/>
@@ -346,7 +346,7 @@
                 <w:noProof/>
                 <w:webHidden/>
               </w:rPr>
-              <w:instrText xml:space="preserve"> PAGEREF _Toc151841112 \h </w:instrText>
+              <w:instrText xml:space="preserve"> PAGEREF _Toc152016955 \h </w:instrText>
             </w:r>
             <w:r>
               <w:rPr>
@@ -390,7 +390,7 @@
               <w:lang w:eastAsia="pl-PL"/>
             </w:rPr>
           </w:pPr>
-          <w:hyperlink w:anchor="_Toc151841113" w:history="1">
+          <w:hyperlink w:anchor="_Toc152016956" w:history="1">
             <w:r>
               <w:rPr>
                 <w:rStyle w:val="Hyperlink"/>
@@ -432,7 +432,7 @@
                 <w:noProof/>
                 <w:webHidden/>
               </w:rPr>
-              <w:instrText xml:space="preserve"> PAGEREF _Toc151841113 \h </w:instrText>
+              <w:instrText xml:space="preserve"> PAGEREF _Toc152016956 \h </w:instrText>
             </w:r>
             <w:r>
               <w:rPr>
@@ -476,7 +476,7 @@
               <w:lang w:eastAsia="pl-PL"/>
             </w:rPr>
           </w:pPr>
-          <w:hyperlink w:anchor="_Toc151841114" w:history="1">
+          <w:hyperlink w:anchor="_Toc152016957" w:history="1">
             <w:r>
               <w:rPr>
                 <w:rStyle w:val="Hyperlink"/>
@@ -518,7 +518,7 @@
                 <w:noProof/>
                 <w:webHidden/>
               </w:rPr>
-              <w:instrText xml:space="preserve"> PAGEREF _Toc151841114 \h </w:instrText>
+              <w:instrText xml:space="preserve"> PAGEREF _Toc152016957 \h </w:instrText>
             </w:r>
             <w:r>
               <w:rPr>
@@ -562,7 +562,7 @@
               <w:lang w:eastAsia="pl-PL"/>
             </w:rPr>
           </w:pPr>
-          <w:hyperlink w:anchor="_Toc151841115" w:history="1">
+          <w:hyperlink w:anchor="_Toc152016958" w:history="1">
             <w:r>
               <w:rPr>
                 <w:rStyle w:val="Hyperlink"/>
@@ -604,7 +604,7 @@
                 <w:noProof/>
                 <w:webHidden/>
               </w:rPr>
-              <w:instrText xml:space="preserve"> PAGEREF _Toc151841115 \h </w:instrText>
+              <w:instrText xml:space="preserve"> PAGEREF _Toc152016958 \h </w:instrText>
             </w:r>
             <w:r>
               <w:rPr>
@@ -648,7 +648,7 @@
               <w:lang w:eastAsia="pl-PL"/>
             </w:rPr>
           </w:pPr>
-          <w:hyperlink w:anchor="_Toc151841116" w:history="1">
+          <w:hyperlink w:anchor="_Toc152016959" w:history="1">
             <w:r>
               <w:rPr>
                 <w:rStyle w:val="Hyperlink"/>
@@ -690,7 +690,7 @@
                 <w:noProof/>
                 <w:webHidden/>
               </w:rPr>
-              <w:instrText xml:space="preserve"> PAGEREF _Toc151841116 \h </w:instrText>
+              <w:instrText xml:space="preserve"> PAGEREF _Toc152016959 \h </w:instrText>
             </w:r>
             <w:r>
               <w:rPr>
@@ -740,7 +740,7 @@
           <w:numId w:val="9"/>
         </w:numPr>
       </w:pPr>
-      <w:bookmarkStart w:id="0" w:name="_Toc151841110"/>
+      <w:bookmarkStart w:id="0" w:name="_Toc152016953"/>
       <w:r>
         <w:t>Opis systemu</w:t>
       </w:r>
@@ -752,16 +752,22 @@
         <w:ind w:left="360" w:firstLine="348"/>
       </w:pPr>
       <w:r>
-        <w:t>Firma oferuje różnorakie usługi naukowe w postaci kursów, webinarów oraz prowadz</w:t>
-      </w:r>
-      <w:r>
-        <w:t>i</w:t>
-      </w:r>
-      <w:r>
-        <w:t xml:space="preserve"> studia</w:t>
-      </w:r>
-      <w:r>
-        <w:t xml:space="preserve">. Zajęcia przeprowadzane są w formie stacjonarnej, online bądź hybrydowej, zależnie od typu usługi. Klient może zakupić równolegle dostęp do wielu usług lub uzyskać dostęp do darmowych spotkań oraz materiałów z nich. </w:t>
+        <w:t xml:space="preserve">Firma oferuje różnorakie usługi naukowe w postaci kursów, webinarów oraz </w:t>
+      </w:r>
+      <w:r>
+        <w:t xml:space="preserve">umożliwia zapis na </w:t>
+      </w:r>
+      <w:r>
+        <w:t>studia</w:t>
+      </w:r>
+      <w:r>
+        <w:t xml:space="preserve">. Zajęcia przeprowadzane są w formie stacjonarnej, online bądź hybrydowej, zależnie od typu usługi. Klient może zakupić równolegle dostęp do wielu usług lub uzyskać dostęp do darmowych spotkań </w:t>
+      </w:r>
+      <w:r>
+        <w:t>i nagrań.</w:t>
+      </w:r>
+      <w:r>
+        <w:t xml:space="preserve"> </w:t>
       </w:r>
     </w:p>
     <w:p>
@@ -770,7 +776,13 @@
         <w:ind w:left="360" w:firstLine="348"/>
       </w:pPr>
       <w:r>
-        <w:t>System zawiera informacje o założonych kontach, wykupionych usługach, statusach zajęć oraz płatności i możliwość modyfikacji poszczególnych danych, przez uprawnione do tego jednostki.</w:t>
+        <w:t xml:space="preserve">System zawiera informacje o założonych kontach, wykupionych usługach, statusach zajęć oraz płatności </w:t>
+      </w:r>
+      <w:r>
+        <w:t>oraz</w:t>
+      </w:r>
+      <w:r>
+        <w:t xml:space="preserve"> możliwość modyfikacji poszczególnych danych, przez uprawnione do tego jednostki.</w:t>
       </w:r>
     </w:p>
     <w:p>
@@ -781,7 +793,7 @@
           <w:numId w:val="9"/>
         </w:numPr>
       </w:pPr>
-      <w:bookmarkStart w:id="1" w:name="_Toc151841111"/>
+      <w:bookmarkStart w:id="1" w:name="_Toc152016954"/>
       <w:r>
         <w:t>Funkcje realizowane przez system</w:t>
       </w:r>
@@ -795,7 +807,7 @@
           <w:numId w:val="9"/>
         </w:numPr>
       </w:pPr>
-      <w:bookmarkStart w:id="2" w:name="_Toc151841112"/>
+      <w:bookmarkStart w:id="2" w:name="_Toc152016955"/>
       <w:r>
         <w:t>Klient firmy</w:t>
       </w:r>
@@ -834,13 +846,19 @@
         </w:numPr>
       </w:pPr>
       <w:r>
-        <w:t xml:space="preserve">Zapisanie się na webinary, kursy bądź studia </w:t>
-      </w:r>
-      <w:r>
-        <w:t>lub pojedyncze zajęcia studyjne</w:t>
-      </w:r>
-      <w:r>
-        <w:t xml:space="preserve"> </w:t>
+        <w:t>Zapisanie się na webinary, kursy</w:t>
+      </w:r>
+      <w:r>
+        <w:t xml:space="preserve">, </w:t>
+      </w:r>
+      <w:r>
+        <w:t xml:space="preserve">studia </w:t>
+      </w:r>
+      <w:r>
+        <w:t xml:space="preserve">lub pojedyncze zajęcia </w:t>
+      </w:r>
+      <w:r>
+        <w:t>ze studiów</w:t>
       </w:r>
     </w:p>
     <w:p>
@@ -939,7 +957,13 @@
         </w:numPr>
       </w:pPr>
       <w:r>
-        <w:t>Dodanie usług do koszyka</w:t>
+        <w:t>Dodanie</w:t>
+      </w:r>
+      <w:r>
+        <w:t xml:space="preserve"> wybranych</w:t>
+      </w:r>
+      <w:r>
+        <w:t xml:space="preserve"> usług do koszyka</w:t>
       </w:r>
     </w:p>
     <w:p>
@@ -1007,7 +1031,7 @@
           <w:numId w:val="9"/>
         </w:numPr>
       </w:pPr>
-      <w:bookmarkStart w:id="3" w:name="_Toc151841113"/>
+      <w:bookmarkStart w:id="3" w:name="_Toc152016956"/>
       <w:r>
         <w:t>Pracownicy</w:t>
       </w:r>
@@ -1046,7 +1070,10 @@
         </w:numPr>
       </w:pPr>
       <w:r>
-        <w:t>Podstawowych informacji o tym co się dzieje</w:t>
+        <w:t xml:space="preserve">Podstawowych informacji </w:t>
+      </w:r>
+      <w:r>
+        <w:t>na temat stanu systemu</w:t>
       </w:r>
     </w:p>
     <w:p>
@@ -1057,7 +1084,7 @@
           <w:numId w:val="9"/>
         </w:numPr>
       </w:pPr>
-      <w:bookmarkStart w:id="4" w:name="_Toc151841114"/>
+      <w:bookmarkStart w:id="4" w:name="_Toc152016957"/>
       <w:r>
         <w:lastRenderedPageBreak/>
         <w:t>Wykładowcy</w:t>
@@ -1108,7 +1135,7 @@
           <w:numId w:val="9"/>
         </w:numPr>
       </w:pPr>
-      <w:bookmarkStart w:id="5" w:name="_Toc151841115"/>
+      <w:bookmarkStart w:id="5" w:name="_Toc152016958"/>
       <w:r>
         <w:t>Pracownicy organizacyjni</w:t>
       </w:r>
@@ -1153,15 +1180,13 @@
         </w:numPr>
       </w:pPr>
       <w:r>
-        <w:t xml:space="preserve">Zestawieniu przychodów dla każdego </w:t>
-      </w:r>
-      <w:proofErr w:type="spellStart"/>
-      <w:r>
-        <w:t>webinaru</w:t>
-      </w:r>
-      <w:proofErr w:type="spellEnd"/>
-      <w:r>
-        <w:t>/kursu/studium.</w:t>
+        <w:t>Zestawieniu przychodów dla każdego webinaru/kursu/</w:t>
+      </w:r>
+      <w:r>
+        <w:t>s</w:t>
+      </w:r>
+      <w:r>
+        <w:t>tudium.</w:t>
       </w:r>
     </w:p>
     <w:p>
@@ -1244,7 +1269,7 @@
           <w:numId w:val="9"/>
         </w:numPr>
       </w:pPr>
-      <w:bookmarkStart w:id="6" w:name="_Toc151841116"/>
+      <w:bookmarkStart w:id="6" w:name="_Toc152016959"/>
       <w:r>
         <w:t>Dyrektor Szkoły</w:t>
       </w:r>

</xml_diff>

<commit_message>
generated pdf file for raport no1 for UPeL upload
</commit_message>
<xml_diff>
--- a/pbd_1_raport.docx
+++ b/pbd_1_raport.docx
@@ -1286,6 +1286,18 @@
       <w:r>
         <w:t>Zatwierdzanie wyjątków dotyczących odroczenia płatności</w:t>
       </w:r>
+    </w:p>
+    <w:p>
+      <w:pPr>
+        <w:pStyle w:val="ListParagraph"/>
+        <w:ind w:left="792"/>
+      </w:pPr>
+    </w:p>
+    <w:p>
+      <w:pPr>
+        <w:pStyle w:val="ListParagraph"/>
+        <w:ind w:left="792"/>
+      </w:pPr>
     </w:p>
     <w:p>
       <w:pPr>

</xml_diff>